<commit_message>
## WIP: Techincal Report (EDA section)
* Defined the analyses carried out with the why and what.
* Began taking down insights gotten from the datasets

To-DO:
* Complete insights section
</commit_message>
<xml_diff>
--- a/Reports/Technical_Report.docx
+++ b/Reports/Technical_Report.docx
@@ -141,6 +141,7 @@
                                     <w:dataBinding w:prefixMappings="xmlns:ns0='http://purl.org/dc/elements/1.1/' xmlns:ns1='http://schemas.openxmlformats.org/package/2006/metadata/core-properties' " w:xpath="/ns1:coreProperties[1]/ns0:creator[1]" w:storeItemID="{6C3C8BC8-F283-45AE-878A-BAB7291924A1}"/>
                                     <w:text/>
                                   </w:sdtPr>
+                                  <w:sdtEndPr/>
                                   <w:sdtContent>
                                     <w:p>
                                       <w:pPr>
@@ -157,24 +158,7 @@
                                           <w:sz w:val="40"/>
                                           <w:szCs w:val="40"/>
                                         </w:rPr>
-                                        <w:t xml:space="preserve">By: </w:t>
-                                      </w:r>
-                                      <w:r>
-                                        <w:rPr>
-                                          <w:color w:val="FFFFFF" w:themeColor="background1"/>
-                                          <w:sz w:val="40"/>
-                                          <w:szCs w:val="40"/>
-                                          <w:lang/>
-                                        </w:rPr>
-                                        <w:t>SOLOMON</w:t>
-                                      </w:r>
-                                      <w:r>
-                                        <w:rPr>
-                                          <w:color w:val="FFFFFF" w:themeColor="background1"/>
-                                          <w:sz w:val="40"/>
-                                          <w:szCs w:val="40"/>
-                                        </w:rPr>
-                                        <w:t xml:space="preserve"> BIBINU</w:t>
+                                        <w:t>By: SOLOMON BIBINU</w:t>
                                       </w:r>
                                     </w:p>
                                   </w:sdtContent>
@@ -333,6 +317,7 @@
                               <w:dataBinding w:prefixMappings="xmlns:ns0='http://purl.org/dc/elements/1.1/' xmlns:ns1='http://schemas.openxmlformats.org/package/2006/metadata/core-properties' " w:xpath="/ns1:coreProperties[1]/ns0:creator[1]" w:storeItemID="{6C3C8BC8-F283-45AE-878A-BAB7291924A1}"/>
                               <w:text/>
                             </w:sdtPr>
+                            <w:sdtEndPr/>
                             <w:sdtContent>
                               <w:p>
                                 <w:pPr>
@@ -349,24 +334,7 @@
                                     <w:sz w:val="40"/>
                                     <w:szCs w:val="40"/>
                                   </w:rPr>
-                                  <w:t xml:space="preserve">By: </w:t>
-                                </w:r>
-                                <w:r>
-                                  <w:rPr>
-                                    <w:color w:val="FFFFFF" w:themeColor="background1"/>
-                                    <w:sz w:val="40"/>
-                                    <w:szCs w:val="40"/>
-                                    <w:lang/>
-                                  </w:rPr>
-                                  <w:t>SOLOMON</w:t>
-                                </w:r>
-                                <w:r>
-                                  <w:rPr>
-                                    <w:color w:val="FFFFFF" w:themeColor="background1"/>
-                                    <w:sz w:val="40"/>
-                                    <w:szCs w:val="40"/>
-                                  </w:rPr>
-                                  <w:t xml:space="preserve"> BIBINU</w:t>
+                                  <w:t>By: SOLOMON BIBINU</w:t>
                                 </w:r>
                               </w:p>
                             </w:sdtContent>
@@ -604,7 +572,7 @@
           <w:sz w:val="40"/>
           <w:szCs w:val="40"/>
         </w:rPr>
-        <w:t>The dataset in question exhibits a churn rate of approximately 26%, indicating a moderately imbalanced classification problem. From a business perspective, failing to identify a churner is more costly than incorrectly flagg</w:t>
+        <w:t>From a business perspective, failing to identify a churner is more costly than incorrectly flagg</w:t>
       </w:r>
       <w:r>
         <w:rPr>
@@ -648,6 +616,22 @@
     <w:p/>
     <w:p/>
     <w:p/>
+    <w:p>
+      <w:pPr>
+        <w:rPr>
+          <w:sz w:val="40"/>
+          <w:szCs w:val="40"/>
+        </w:rPr>
+      </w:pPr>
+    </w:p>
+    <w:p>
+      <w:pPr>
+        <w:rPr>
+          <w:sz w:val="40"/>
+          <w:szCs w:val="40"/>
+        </w:rPr>
+      </w:pPr>
+    </w:p>
     <w:p>
       <w:pPr>
         <w:rPr>
@@ -678,7 +662,7 @@
           <w:sz w:val="40"/>
           <w:szCs w:val="40"/>
         </w:rPr>
-        <w:t xml:space="preserve">The intended use of this model is not fully automated decision-making, but </w:t>
+        <w:t xml:space="preserve">The intended use of this model is </w:t>
       </w:r>
       <w:r>
         <w:rPr>
@@ -687,14 +671,46 @@
           <w:sz w:val="40"/>
           <w:szCs w:val="40"/>
         </w:rPr>
-        <w:t>decision support</w:t>
-      </w:r>
-      <w:r>
-        <w:rPr>
-          <w:sz w:val="40"/>
-          <w:szCs w:val="40"/>
-        </w:rPr>
-        <w:t xml:space="preserve">: enabling retention teams to proactively engage a subset of high-risk customers with targeted interventions. Consequently, model interpretability and stability are emphasized over marginal gains in predictive </w:t>
+        <w:t xml:space="preserve">decision </w:t>
+      </w:r>
+      <w:r>
+        <w:rPr>
+          <w:b/>
+          <w:bCs/>
+          <w:sz w:val="40"/>
+          <w:szCs w:val="40"/>
+        </w:rPr>
+        <w:t xml:space="preserve">making </w:t>
+      </w:r>
+      <w:r>
+        <w:rPr>
+          <w:b/>
+          <w:bCs/>
+          <w:sz w:val="40"/>
+          <w:szCs w:val="40"/>
+        </w:rPr>
+        <w:t>support</w:t>
+      </w:r>
+      <w:r>
+        <w:rPr>
+          <w:sz w:val="40"/>
+          <w:szCs w:val="40"/>
+        </w:rPr>
+        <w:t>: enabling retention teams to proactively engage a subset of high-risk customers with targeted interventions. Consequently, model in</w:t>
+      </w:r>
+      <w:r>
+        <w:rPr>
+          <w:sz w:val="40"/>
+          <w:szCs w:val="40"/>
+        </w:rPr>
+        <w:t>terpretability and stability were</w:t>
+      </w:r>
+      <w:r>
+        <w:rPr>
+          <w:sz w:val="40"/>
+          <w:szCs w:val="40"/>
+        </w:rPr>
+        <w:t xml:space="preserve"> emphasized over marginal gains in predictive </w:t>
       </w:r>
       <w:r>
         <w:rPr>
@@ -724,7 +740,22 @@
           <w:szCs w:val="40"/>
         </w:rPr>
         <w:lastRenderedPageBreak/>
-        <w:t xml:space="preserve">The dataset contains 7,043 customers with 20 features, including demographics, service usage patterns, contract details, and billing information. The target variable, </w:t>
+        <w:t xml:space="preserve">The dataset contains 7,043 customers with 20 features, including demographics, service usage patterns, contract details, and billing information. </w:t>
+      </w:r>
+    </w:p>
+    <w:p>
+      <w:pPr>
+        <w:rPr>
+          <w:sz w:val="40"/>
+          <w:szCs w:val="40"/>
+        </w:rPr>
+      </w:pPr>
+      <w:r>
+        <w:rPr>
+          <w:sz w:val="40"/>
+          <w:szCs w:val="40"/>
+        </w:rPr>
+        <w:t xml:space="preserve">The target variable, </w:t>
       </w:r>
       <w:r>
         <w:rPr>
@@ -741,17 +772,13 @@
         </w:rPr>
         <w:t xml:space="preserve">, is </w:t>
       </w:r>
-      <w:proofErr w:type="spellStart"/>
-      <w:proofErr w:type="gramStart"/>
-      <w:r>
-        <w:rPr>
-          <w:sz w:val="40"/>
-          <w:szCs w:val="40"/>
-        </w:rPr>
-        <w:t>boolean</w:t>
-      </w:r>
-      <w:proofErr w:type="spellEnd"/>
-      <w:proofErr w:type="gramEnd"/>
+      <w:r>
+        <w:rPr>
+          <w:sz w:val="40"/>
+          <w:szCs w:val="40"/>
+        </w:rPr>
+        <w:t>Boolean</w:t>
+      </w:r>
       <w:r>
         <w:rPr>
           <w:sz w:val="40"/>
@@ -812,6 +839,7 @@
       </w:pPr>
       <w:r>
         <w:rPr>
+          <w:noProof/>
           <w:sz w:val="40"/>
           <w:szCs w:val="40"/>
         </w:rPr>
@@ -859,6 +887,7 @@
       </w:r>
       <w:r>
         <w:rPr>
+          <w:noProof/>
           <w:sz w:val="40"/>
           <w:szCs w:val="40"/>
         </w:rPr>
@@ -1036,53 +1065,47 @@
         </w:rPr>
         <w:t xml:space="preserve">(e.g., </w:t>
       </w:r>
-      <w:proofErr w:type="spellStart"/>
-      <w:r>
-        <w:rPr>
-          <w:sz w:val="40"/>
-          <w:szCs w:val="40"/>
-        </w:rPr>
-        <w:t>InternetService</w:t>
-      </w:r>
-      <w:proofErr w:type="spellEnd"/>
-      <w:r>
-        <w:rPr>
-          <w:sz w:val="40"/>
-          <w:szCs w:val="40"/>
-        </w:rPr>
-        <w:t xml:space="preserve"> type, </w:t>
-      </w:r>
-      <w:proofErr w:type="spellStart"/>
-      <w:r>
-        <w:rPr>
-          <w:sz w:val="40"/>
-          <w:szCs w:val="40"/>
-        </w:rPr>
-        <w:t>TechSupport</w:t>
-      </w:r>
-      <w:proofErr w:type="spellEnd"/>
-      <w:r>
-        <w:rPr>
-          <w:sz w:val="40"/>
-          <w:szCs w:val="40"/>
-        </w:rPr>
-        <w:t xml:space="preserve">, </w:t>
-      </w:r>
-      <w:proofErr w:type="spellStart"/>
-      <w:r>
-        <w:rPr>
-          <w:sz w:val="40"/>
-          <w:szCs w:val="40"/>
-        </w:rPr>
-        <w:t>OnlineSecurity</w:t>
-      </w:r>
-      <w:proofErr w:type="spellEnd"/>
-      <w:r>
-        <w:rPr>
-          <w:sz w:val="40"/>
-          <w:szCs w:val="40"/>
-        </w:rPr>
-        <w:t>),</w:t>
+      <w:r>
+        <w:rPr>
+          <w:sz w:val="40"/>
+          <w:szCs w:val="40"/>
+        </w:rPr>
+        <w:t>Internet Service</w:t>
+      </w:r>
+      <w:r>
+        <w:rPr>
+          <w:sz w:val="40"/>
+          <w:szCs w:val="40"/>
+        </w:rPr>
+        <w:t xml:space="preserve"> type, Tech</w:t>
+      </w:r>
+      <w:r>
+        <w:rPr>
+          <w:sz w:val="40"/>
+          <w:szCs w:val="40"/>
+        </w:rPr>
+        <w:t xml:space="preserve"> </w:t>
+      </w:r>
+      <w:r>
+        <w:rPr>
+          <w:sz w:val="40"/>
+          <w:szCs w:val="40"/>
+        </w:rPr>
+        <w:t>Support, Online</w:t>
+      </w:r>
+      <w:r>
+        <w:rPr>
+          <w:sz w:val="40"/>
+          <w:szCs w:val="40"/>
+        </w:rPr>
+        <w:t xml:space="preserve"> </w:t>
+      </w:r>
+      <w:r>
+        <w:rPr>
+          <w:sz w:val="40"/>
+          <w:szCs w:val="40"/>
+        </w:rPr>
+        <w:t>Security),</w:t>
       </w:r>
       <w:r>
         <w:rPr>
@@ -1136,16 +1159,15 @@
           <w:sz w:val="40"/>
           <w:szCs w:val="40"/>
         </w:rPr>
-        <w:t>illing (</w:t>
-      </w:r>
-      <w:proofErr w:type="spellStart"/>
-      <w:r>
-        <w:rPr>
-          <w:b/>
-          <w:sz w:val="40"/>
-          <w:szCs w:val="40"/>
-        </w:rPr>
-        <w:t>e.g.</w:t>
+        <w:t>illing (e.g.</w:t>
+      </w:r>
+      <w:r>
+        <w:rPr>
+          <w:b/>
+          <w:sz w:val="40"/>
+          <w:szCs w:val="40"/>
+        </w:rPr>
+        <w:t xml:space="preserve"> </w:t>
       </w:r>
       <w:r>
         <w:rPr>
@@ -1154,22 +1176,12 @@
         </w:rPr>
         <w:t>Contract</w:t>
       </w:r>
-      <w:proofErr w:type="spellEnd"/>
-      <w:r>
-        <w:rPr>
-          <w:sz w:val="40"/>
-          <w:szCs w:val="40"/>
-        </w:rPr>
-        <w:t xml:space="preserve"> </w:t>
-      </w:r>
-      <w:bookmarkStart w:id="0" w:name="_GoBack"/>
-      <w:bookmarkEnd w:id="0"/>
-      <w:r>
-        <w:rPr>
-          <w:sz w:val="40"/>
-          <w:szCs w:val="40"/>
-        </w:rPr>
-        <w:t>type, monthly charges, total charges), and</w:t>
+      <w:r>
+        <w:rPr>
+          <w:sz w:val="40"/>
+          <w:szCs w:val="40"/>
+        </w:rPr>
+        <w:t xml:space="preserve"> type, monthly charges, total charges), and</w:t>
       </w:r>
       <w:r>
         <w:rPr>
@@ -1239,15 +1251,14 @@
         </w:rPr>
         <w:t xml:space="preserve"> (e.g. </w:t>
       </w:r>
-      <w:proofErr w:type="spellStart"/>
-      <w:r>
-        <w:rPr>
-          <w:sz w:val="40"/>
-          <w:szCs w:val="40"/>
-        </w:rPr>
-        <w:t>Customer_ID</w:t>
-      </w:r>
-      <w:proofErr w:type="spellEnd"/>
+      <w:r>
+        <w:rPr>
+          <w:b/>
+          <w:sz w:val="40"/>
+          <w:szCs w:val="40"/>
+        </w:rPr>
+        <w:t>Customer ID</w:t>
+      </w:r>
       <w:r>
         <w:rPr>
           <w:sz w:val="40"/>
@@ -1262,15 +1273,14 @@
         </w:rPr>
         <w:t xml:space="preserve"> were removed to avoid inflating model complexity, including derived totals and simple bins. Several engineered features were tested but excluded due to minimal predictive gain, such as </w:t>
       </w:r>
-      <w:proofErr w:type="spellStart"/>
-      <w:r>
-        <w:rPr>
-          <w:sz w:val="40"/>
-          <w:szCs w:val="40"/>
-        </w:rPr>
-        <w:t>StickinessScore</w:t>
-      </w:r>
-      <w:proofErr w:type="spellEnd"/>
+      <w:r>
+        <w:rPr>
+          <w:b/>
+          <w:sz w:val="40"/>
+          <w:szCs w:val="40"/>
+        </w:rPr>
+        <w:t>Stickiness Score</w:t>
+      </w:r>
       <w:r>
         <w:rPr>
           <w:sz w:val="40"/>
@@ -1278,15 +1288,14 @@
         </w:rPr>
         <w:t xml:space="preserve"> and </w:t>
       </w:r>
-      <w:proofErr w:type="spellStart"/>
-      <w:r>
-        <w:rPr>
+      <w:r>
+        <w:rPr>
+          <w:b/>
           <w:sz w:val="40"/>
           <w:szCs w:val="40"/>
         </w:rPr>
         <w:t>Charges_by_Tenure</w:t>
       </w:r>
-      <w:proofErr w:type="spellEnd"/>
       <w:r>
         <w:rPr>
           <w:sz w:val="40"/>
@@ -1301,14 +1310,16 @@
           <w:sz w:val="40"/>
           <w:szCs w:val="40"/>
         </w:rPr>
-      </w:pPr>
-    </w:p>
-    <w:p>
-      <w:pPr>
-        <w:rPr>
-          <w:sz w:val="40"/>
-          <w:szCs w:val="40"/>
-        </w:rPr>
+        <w:sectPr>
+          <w:headerReference w:type="default" r:id="rId12"/>
+          <w:headerReference w:type="first" r:id="rId13"/>
+          <w:pgSz w:w="12240" w:h="15840"/>
+          <w:pgMar w:top="720" w:right="720" w:bottom="720" w:left="720" w:header="708" w:footer="708" w:gutter="0"/>
+          <w:pgNumType w:start="0"/>
+          <w:cols w:space="708"/>
+          <w:titlePg/>
+          <w:docGrid w:linePitch="360"/>
+        </w:sectPr>
       </w:pPr>
       <w:r>
         <w:rPr>
@@ -1318,8 +1329,1063 @@
         <w:t>The dataset exhibits a churn rate of approximately 26%, creating a moderately imbalanced classification problem that informed subsequent modeling choices.</w:t>
       </w:r>
     </w:p>
+    <w:p>
+      <w:pPr>
+        <w:rPr>
+          <w:sz w:val="40"/>
+          <w:szCs w:val="40"/>
+        </w:rPr>
+      </w:pPr>
+    </w:p>
+    <w:p>
+      <w:pPr>
+        <w:rPr>
+          <w:b/>
+          <w:sz w:val="50"/>
+          <w:szCs w:val="50"/>
+        </w:rPr>
+      </w:pPr>
+      <w:r>
+        <w:rPr>
+          <w:b/>
+          <w:sz w:val="50"/>
+          <w:szCs w:val="50"/>
+        </w:rPr>
+        <w:t xml:space="preserve">3.1 Methodology: </w:t>
+      </w:r>
+    </w:p>
+    <w:p>
+      <w:pPr>
+        <w:rPr>
+          <w:sz w:val="40"/>
+          <w:szCs w:val="40"/>
+        </w:rPr>
+      </w:pPr>
+      <w:r>
+        <w:rPr>
+          <w:b/>
+          <w:sz w:val="50"/>
+          <w:szCs w:val="50"/>
+        </w:rPr>
+        <w:tab/>
+      </w:r>
+      <w:r>
+        <w:rPr>
+          <w:sz w:val="40"/>
+          <w:szCs w:val="40"/>
+        </w:rPr>
+        <w:t xml:space="preserve">To gain a clear understanding of the data and guide </w:t>
+      </w:r>
+      <w:r>
+        <w:rPr>
+          <w:sz w:val="40"/>
+          <w:szCs w:val="40"/>
+        </w:rPr>
+        <w:t xml:space="preserve">feature engineering, a structured EDA approach was employed: </w:t>
+      </w:r>
+    </w:p>
+    <w:p>
+      <w:pPr>
+        <w:pStyle w:val="ListParagraph"/>
+        <w:numPr>
+          <w:ilvl w:val="0"/>
+          <w:numId w:val="1"/>
+        </w:numPr>
+        <w:rPr>
+          <w:sz w:val="40"/>
+          <w:szCs w:val="40"/>
+        </w:rPr>
+      </w:pPr>
+      <w:r>
+        <w:rPr>
+          <w:b/>
+          <w:i/>
+          <w:sz w:val="40"/>
+          <w:szCs w:val="40"/>
+        </w:rPr>
+        <w:drawing>
+          <wp:anchor distT="0" distB="0" distL="114300" distR="114300" simplePos="0" relativeHeight="251660288" behindDoc="0" locked="0" layoutInCell="1" allowOverlap="1" wp14:anchorId="244EFFAF" wp14:editId="05B39227">
+            <wp:simplePos x="0" y="0"/>
+            <wp:positionH relativeFrom="margin">
+              <wp:posOffset>0</wp:posOffset>
+            </wp:positionH>
+            <wp:positionV relativeFrom="page">
+              <wp:posOffset>4450976</wp:posOffset>
+            </wp:positionV>
+            <wp:extent cx="6858000" cy="2249170"/>
+            <wp:effectExtent l="0" t="0" r="0" b="0"/>
+            <wp:wrapSquare wrapText="bothSides"/>
+            <wp:docPr id="2" name="Picture 2"/>
+            <wp:cNvGraphicFramePr>
+              <a:graphicFrameLocks xmlns:a="http://schemas.openxmlformats.org/drawingml/2006/main" noChangeAspect="1"/>
+            </wp:cNvGraphicFramePr>
+            <a:graphic xmlns:a="http://schemas.openxmlformats.org/drawingml/2006/main">
+              <a:graphicData uri="http://schemas.openxmlformats.org/drawingml/2006/picture">
+                <pic:pic xmlns:pic="http://schemas.openxmlformats.org/drawingml/2006/picture">
+                  <pic:nvPicPr>
+                    <pic:cNvPr id="1" name=""/>
+                    <pic:cNvPicPr/>
+                  </pic:nvPicPr>
+                  <pic:blipFill>
+                    <a:blip r:embed="rId14">
+                      <a:extLst>
+                        <a:ext uri="{28A0092B-C50C-407E-A947-70E740481C1C}">
+                          <a14:useLocalDpi xmlns:a14="http://schemas.microsoft.com/office/drawing/2010/main" val="0"/>
+                        </a:ext>
+                      </a:extLst>
+                    </a:blip>
+                    <a:stretch>
+                      <a:fillRect/>
+                    </a:stretch>
+                  </pic:blipFill>
+                  <pic:spPr>
+                    <a:xfrm>
+                      <a:off x="0" y="0"/>
+                      <a:ext cx="6858000" cy="2249170"/>
+                    </a:xfrm>
+                    <a:prstGeom prst="rect">
+                      <a:avLst/>
+                    </a:prstGeom>
+                  </pic:spPr>
+                </pic:pic>
+              </a:graphicData>
+            </a:graphic>
+          </wp:anchor>
+        </w:drawing>
+      </w:r>
+      <w:r>
+        <w:rPr>
+          <w:b/>
+          <w:i/>
+          <w:sz w:val="40"/>
+          <w:szCs w:val="40"/>
+        </w:rPr>
+        <w:t>Univariate Analysis</w:t>
+      </w:r>
+      <w:r>
+        <w:rPr>
+          <w:b/>
+          <w:sz w:val="40"/>
+          <w:szCs w:val="40"/>
+        </w:rPr>
+        <w:t>:</w:t>
+      </w:r>
+      <w:r>
+        <w:rPr>
+          <w:sz w:val="40"/>
+          <w:szCs w:val="40"/>
+        </w:rPr>
+        <w:t xml:space="preserve"> </w:t>
+      </w:r>
+    </w:p>
+    <w:p>
+      <w:pPr>
+        <w:pStyle w:val="ListParagraph"/>
+        <w:rPr>
+          <w:sz w:val="40"/>
+          <w:szCs w:val="40"/>
+        </w:rPr>
+      </w:pPr>
+      <w:r>
+        <w:rPr>
+          <w:sz w:val="40"/>
+          <w:szCs w:val="40"/>
+        </w:rPr>
+        <w:t>Examined the distribution of each feature individual</w:t>
+      </w:r>
+      <w:r>
+        <w:rPr>
+          <w:sz w:val="40"/>
+          <w:szCs w:val="40"/>
+        </w:rPr>
+        <w:t>ly to detect anomalies, skew</w:t>
+      </w:r>
+      <w:r>
+        <w:rPr>
+          <w:sz w:val="40"/>
+          <w:szCs w:val="40"/>
+        </w:rPr>
+        <w:t xml:space="preserve"> and missing values. For categorical features, frequency counts and proportions were analyzed. For continuous features, histograms, boxplots and descriptive statistics were used </w:t>
+      </w:r>
+    </w:p>
+    <w:p>
+      <w:pPr>
+        <w:pStyle w:val="ListParagraph"/>
+        <w:rPr>
+          <w:b/>
+        </w:rPr>
+      </w:pPr>
+      <w:r>
+        <w:rPr>
+          <w:b/>
+        </w:rPr>
+        <w:t>Tenure plots, this is a regular distribution type for this type of data</w:t>
+      </w:r>
+    </w:p>
+    <w:p>
+      <w:pPr>
+        <w:pStyle w:val="ListParagraph"/>
+        <w:rPr>
+          <w:b/>
+        </w:rPr>
+      </w:pPr>
+    </w:p>
+    <w:p>
+      <w:pPr>
+        <w:pStyle w:val="ListParagraph"/>
+        <w:numPr>
+          <w:ilvl w:val="0"/>
+          <w:numId w:val="1"/>
+        </w:numPr>
+        <w:rPr>
+          <w:sz w:val="40"/>
+          <w:szCs w:val="40"/>
+        </w:rPr>
+      </w:pPr>
+      <w:r>
+        <w:rPr>
+          <w:b/>
+          <w:i/>
+          <w:sz w:val="40"/>
+          <w:szCs w:val="40"/>
+        </w:rPr>
+        <w:t>Bivariate Analysis</w:t>
+      </w:r>
+      <w:r>
+        <w:rPr>
+          <w:b/>
+          <w:sz w:val="40"/>
+          <w:szCs w:val="40"/>
+        </w:rPr>
+        <w:t>:</w:t>
+      </w:r>
+      <w:r>
+        <w:rPr>
+          <w:sz w:val="40"/>
+          <w:szCs w:val="40"/>
+        </w:rPr>
+        <w:t xml:space="preserve"> </w:t>
+      </w:r>
+    </w:p>
+    <w:p>
+      <w:pPr>
+        <w:pStyle w:val="ListParagraph"/>
+        <w:rPr>
+          <w:sz w:val="40"/>
+          <w:szCs w:val="40"/>
+        </w:rPr>
+      </w:pPr>
+      <w:r>
+        <w:rPr>
+          <w:sz w:val="40"/>
+          <w:szCs w:val="40"/>
+        </w:rPr>
+        <w:t xml:space="preserve">Explored relationships between each feature and the target variable, Churn. For categorical features, churn rates were compared across groups. While continuous features were visualized against churn to identify trends </w:t>
+      </w:r>
+    </w:p>
+    <w:p>
+      <w:pPr>
+        <w:rPr>
+          <w:sz w:val="40"/>
+          <w:szCs w:val="40"/>
+        </w:rPr>
+      </w:pPr>
+    </w:p>
+    <w:p>
+      <w:pPr>
+        <w:rPr>
+          <w:sz w:val="40"/>
+          <w:szCs w:val="40"/>
+        </w:rPr>
+      </w:pPr>
+      <w:r>
+        <w:rPr>
+          <w:sz w:val="40"/>
+          <w:szCs w:val="40"/>
+        </w:rPr>
+        <w:lastRenderedPageBreak/>
+        <w:drawing>
+          <wp:anchor distT="0" distB="0" distL="114300" distR="114300" simplePos="0" relativeHeight="251661312" behindDoc="1" locked="0" layoutInCell="1" allowOverlap="1" wp14:anchorId="0D74F754" wp14:editId="5B410A3C">
+            <wp:simplePos x="0" y="0"/>
+            <wp:positionH relativeFrom="margin">
+              <wp:align>center</wp:align>
+            </wp:positionH>
+            <wp:positionV relativeFrom="page">
+              <wp:posOffset>1250016</wp:posOffset>
+            </wp:positionV>
+            <wp:extent cx="5400675" cy="4333875"/>
+            <wp:effectExtent l="0" t="0" r="9525" b="9525"/>
+            <wp:wrapNone/>
+            <wp:docPr id="4" name="Picture 4"/>
+            <wp:cNvGraphicFramePr>
+              <a:graphicFrameLocks xmlns:a="http://schemas.openxmlformats.org/drawingml/2006/main" noChangeAspect="1"/>
+            </wp:cNvGraphicFramePr>
+            <a:graphic xmlns:a="http://schemas.openxmlformats.org/drawingml/2006/main">
+              <a:graphicData uri="http://schemas.openxmlformats.org/drawingml/2006/picture">
+                <pic:pic xmlns:pic="http://schemas.openxmlformats.org/drawingml/2006/picture">
+                  <pic:nvPicPr>
+                    <pic:cNvPr id="1" name=""/>
+                    <pic:cNvPicPr/>
+                  </pic:nvPicPr>
+                  <pic:blipFill>
+                    <a:blip r:embed="rId15">
+                      <a:extLst>
+                        <a:ext uri="{28A0092B-C50C-407E-A947-70E740481C1C}">
+                          <a14:useLocalDpi xmlns:a14="http://schemas.microsoft.com/office/drawing/2010/main" val="0"/>
+                        </a:ext>
+                      </a:extLst>
+                    </a:blip>
+                    <a:stretch>
+                      <a:fillRect/>
+                    </a:stretch>
+                  </pic:blipFill>
+                  <pic:spPr>
+                    <a:xfrm>
+                      <a:off x="0" y="0"/>
+                      <a:ext cx="5400675" cy="4333875"/>
+                    </a:xfrm>
+                    <a:prstGeom prst="rect">
+                      <a:avLst/>
+                    </a:prstGeom>
+                  </pic:spPr>
+                </pic:pic>
+              </a:graphicData>
+            </a:graphic>
+          </wp:anchor>
+        </w:drawing>
+      </w:r>
+    </w:p>
+    <w:p>
+      <w:pPr>
+        <w:rPr>
+          <w:sz w:val="40"/>
+          <w:szCs w:val="40"/>
+        </w:rPr>
+      </w:pPr>
+    </w:p>
+    <w:p>
+      <w:pPr>
+        <w:rPr>
+          <w:sz w:val="40"/>
+          <w:szCs w:val="40"/>
+        </w:rPr>
+      </w:pPr>
+    </w:p>
+    <w:p>
+      <w:pPr>
+        <w:rPr>
+          <w:sz w:val="40"/>
+          <w:szCs w:val="40"/>
+        </w:rPr>
+      </w:pPr>
+    </w:p>
+    <w:p>
+      <w:pPr>
+        <w:rPr>
+          <w:sz w:val="40"/>
+          <w:szCs w:val="40"/>
+        </w:rPr>
+      </w:pPr>
+    </w:p>
+    <w:p>
+      <w:pPr>
+        <w:rPr>
+          <w:sz w:val="40"/>
+          <w:szCs w:val="40"/>
+        </w:rPr>
+      </w:pPr>
+    </w:p>
+    <w:p>
+      <w:pPr>
+        <w:rPr>
+          <w:sz w:val="40"/>
+          <w:szCs w:val="40"/>
+        </w:rPr>
+      </w:pPr>
+    </w:p>
+    <w:p>
+      <w:pPr>
+        <w:rPr>
+          <w:sz w:val="40"/>
+          <w:szCs w:val="40"/>
+        </w:rPr>
+      </w:pPr>
+    </w:p>
+    <w:p>
+      <w:pPr>
+        <w:rPr>
+          <w:sz w:val="40"/>
+          <w:szCs w:val="40"/>
+        </w:rPr>
+      </w:pPr>
+    </w:p>
+    <w:p>
+      <w:pPr>
+        <w:rPr>
+          <w:sz w:val="40"/>
+          <w:szCs w:val="40"/>
+        </w:rPr>
+      </w:pPr>
+    </w:p>
+    <w:p>
+      <w:pPr>
+        <w:rPr>
+          <w:sz w:val="40"/>
+          <w:szCs w:val="40"/>
+        </w:rPr>
+      </w:pPr>
+    </w:p>
+    <w:p>
+      <w:pPr>
+        <w:rPr>
+          <w:sz w:val="40"/>
+          <w:szCs w:val="40"/>
+        </w:rPr>
+      </w:pPr>
+      <w:r>
+        <w:rPr>
+          <w:sz w:val="40"/>
+          <w:szCs w:val="40"/>
+        </w:rPr>
+        <w:drawing>
+          <wp:anchor distT="0" distB="0" distL="114300" distR="114300" simplePos="0" relativeHeight="251662336" behindDoc="1" locked="0" layoutInCell="1" allowOverlap="1" wp14:anchorId="3C709143" wp14:editId="45819227">
+            <wp:simplePos x="0" y="0"/>
+            <wp:positionH relativeFrom="margin">
+              <wp:align>center</wp:align>
+            </wp:positionH>
+            <wp:positionV relativeFrom="paragraph">
+              <wp:posOffset>388172</wp:posOffset>
+            </wp:positionV>
+            <wp:extent cx="5109882" cy="3188673"/>
+            <wp:effectExtent l="0" t="0" r="0" b="0"/>
+            <wp:wrapTight wrapText="bothSides">
+              <wp:wrapPolygon edited="0">
+                <wp:start x="0" y="0"/>
+                <wp:lineTo x="0" y="21424"/>
+                <wp:lineTo x="21501" y="21424"/>
+                <wp:lineTo x="21501" y="0"/>
+                <wp:lineTo x="0" y="0"/>
+              </wp:wrapPolygon>
+            </wp:wrapTight>
+            <wp:docPr id="6" name="Picture 6"/>
+            <wp:cNvGraphicFramePr>
+              <a:graphicFrameLocks xmlns:a="http://schemas.openxmlformats.org/drawingml/2006/main" noChangeAspect="1"/>
+            </wp:cNvGraphicFramePr>
+            <a:graphic xmlns:a="http://schemas.openxmlformats.org/drawingml/2006/main">
+              <a:graphicData uri="http://schemas.openxmlformats.org/drawingml/2006/picture">
+                <pic:pic xmlns:pic="http://schemas.openxmlformats.org/drawingml/2006/picture">
+                  <pic:nvPicPr>
+                    <pic:cNvPr id="1" name=""/>
+                    <pic:cNvPicPr/>
+                  </pic:nvPicPr>
+                  <pic:blipFill>
+                    <a:blip r:embed="rId16">
+                      <a:extLst>
+                        <a:ext uri="{28A0092B-C50C-407E-A947-70E740481C1C}">
+                          <a14:useLocalDpi xmlns:a14="http://schemas.microsoft.com/office/drawing/2010/main" val="0"/>
+                        </a:ext>
+                      </a:extLst>
+                    </a:blip>
+                    <a:stretch>
+                      <a:fillRect/>
+                    </a:stretch>
+                  </pic:blipFill>
+                  <pic:spPr>
+                    <a:xfrm>
+                      <a:off x="0" y="0"/>
+                      <a:ext cx="5109882" cy="3188673"/>
+                    </a:xfrm>
+                    <a:prstGeom prst="rect">
+                      <a:avLst/>
+                    </a:prstGeom>
+                  </pic:spPr>
+                </pic:pic>
+              </a:graphicData>
+            </a:graphic>
+          </wp:anchor>
+        </w:drawing>
+      </w:r>
+    </w:p>
+    <w:p>
+      <w:pPr>
+        <w:rPr>
+          <w:sz w:val="40"/>
+          <w:szCs w:val="40"/>
+        </w:rPr>
+      </w:pPr>
+    </w:p>
+    <w:p>
+      <w:pPr>
+        <w:rPr>
+          <w:sz w:val="40"/>
+          <w:szCs w:val="40"/>
+        </w:rPr>
+      </w:pPr>
+    </w:p>
+    <w:p>
+      <w:pPr>
+        <w:rPr>
+          <w:sz w:val="40"/>
+          <w:szCs w:val="40"/>
+        </w:rPr>
+      </w:pPr>
+    </w:p>
+    <w:p>
+      <w:pPr>
+        <w:rPr>
+          <w:sz w:val="40"/>
+          <w:szCs w:val="40"/>
+        </w:rPr>
+      </w:pPr>
+    </w:p>
+    <w:p>
+      <w:pPr>
+        <w:rPr>
+          <w:sz w:val="40"/>
+          <w:szCs w:val="40"/>
+        </w:rPr>
+      </w:pPr>
+    </w:p>
+    <w:p>
+      <w:pPr>
+        <w:rPr>
+          <w:sz w:val="40"/>
+          <w:szCs w:val="40"/>
+        </w:rPr>
+      </w:pPr>
+    </w:p>
+    <w:p>
+      <w:pPr>
+        <w:rPr>
+          <w:sz w:val="40"/>
+          <w:szCs w:val="40"/>
+        </w:rPr>
+      </w:pPr>
+    </w:p>
+    <w:p>
+      <w:pPr>
+        <w:rPr>
+          <w:sz w:val="40"/>
+          <w:szCs w:val="40"/>
+        </w:rPr>
+      </w:pPr>
+    </w:p>
+    <w:p>
+      <w:pPr>
+        <w:pStyle w:val="ListParagraph"/>
+        <w:numPr>
+          <w:ilvl w:val="0"/>
+          <w:numId w:val="1"/>
+        </w:numPr>
+        <w:rPr>
+          <w:b/>
+          <w:i/>
+          <w:sz w:val="40"/>
+          <w:szCs w:val="40"/>
+        </w:rPr>
+      </w:pPr>
+      <w:r>
+        <w:rPr>
+          <w:b/>
+          <w:i/>
+          <w:sz w:val="40"/>
+          <w:szCs w:val="40"/>
+        </w:rPr>
+        <w:t>Multivariate Analysis:</w:t>
+      </w:r>
+    </w:p>
+    <w:p>
+      <w:pPr>
+        <w:pStyle w:val="ListParagraph"/>
+        <w:rPr>
+          <w:sz w:val="40"/>
+          <w:szCs w:val="40"/>
+        </w:rPr>
+      </w:pPr>
+      <w:r>
+        <w:rPr>
+          <w:sz w:val="40"/>
+          <w:szCs w:val="40"/>
+        </w:rPr>
+        <w:t xml:space="preserve">Investigated interactions between multiple features and their combined effect on churn. </w:t>
+      </w:r>
+      <w:r>
+        <w:rPr>
+          <w:sz w:val="40"/>
+          <w:szCs w:val="40"/>
+        </w:rPr>
+        <w:t>The analysis was structured around key business questions</w:t>
+      </w:r>
+      <w:r>
+        <w:rPr>
+          <w:sz w:val="40"/>
+          <w:szCs w:val="40"/>
+        </w:rPr>
+        <w:t xml:space="preserve">: </w:t>
+      </w:r>
+    </w:p>
+    <w:p>
+      <w:pPr>
+        <w:pStyle w:val="ListParagraph"/>
+        <w:rPr>
+          <w:sz w:val="40"/>
+          <w:szCs w:val="40"/>
+        </w:rPr>
+      </w:pPr>
+    </w:p>
+    <w:p>
+      <w:pPr>
+        <w:pStyle w:val="ListParagraph"/>
+        <w:numPr>
+          <w:ilvl w:val="0"/>
+          <w:numId w:val="5"/>
+        </w:numPr>
+        <w:rPr>
+          <w:i/>
+          <w:sz w:val="40"/>
+          <w:szCs w:val="40"/>
+        </w:rPr>
+      </w:pPr>
+      <w:r>
+        <w:rPr>
+          <w:b/>
+          <w:i/>
+          <w:sz w:val="40"/>
+          <w:szCs w:val="40"/>
+        </w:rPr>
+        <w:t>Payment method vs. churn</w:t>
+      </w:r>
+      <w:r>
+        <w:rPr>
+          <w:i/>
+          <w:sz w:val="40"/>
+          <w:szCs w:val="40"/>
+        </w:rPr>
+        <w:t xml:space="preserve">: </w:t>
+      </w:r>
+    </w:p>
+    <w:p>
+      <w:pPr>
+        <w:pStyle w:val="ListParagraph"/>
+        <w:ind w:left="1210"/>
+        <w:rPr>
+          <w:i/>
+          <w:sz w:val="36"/>
+          <w:szCs w:val="36"/>
+        </w:rPr>
+      </w:pPr>
+      <w:r>
+        <w:rPr>
+          <w:i/>
+          <w:sz w:val="36"/>
+          <w:szCs w:val="36"/>
+        </w:rPr>
+        <w:t>Examined which customer segments primarily use e-checks and whether this correlates with higher churn rates</w:t>
+      </w:r>
+    </w:p>
+    <w:p>
+      <w:pPr>
+        <w:pStyle w:val="ListParagraph"/>
+        <w:numPr>
+          <w:ilvl w:val="0"/>
+          <w:numId w:val="5"/>
+        </w:numPr>
+        <w:rPr>
+          <w:i/>
+          <w:sz w:val="40"/>
+          <w:szCs w:val="40"/>
+        </w:rPr>
+      </w:pPr>
+      <w:r>
+        <w:rPr>
+          <w:b/>
+          <w:i/>
+          <w:sz w:val="40"/>
+          <w:szCs w:val="40"/>
+        </w:rPr>
+        <w:t xml:space="preserve">Customer Stickiness: </w:t>
+      </w:r>
+    </w:p>
+    <w:p>
+      <w:pPr>
+        <w:pStyle w:val="ListParagraph"/>
+        <w:ind w:left="1210"/>
+        <w:rPr>
+          <w:sz w:val="36"/>
+          <w:szCs w:val="36"/>
+        </w:rPr>
+      </w:pPr>
+      <w:r>
+        <w:rPr>
+          <w:sz w:val="36"/>
+          <w:szCs w:val="36"/>
+        </w:rPr>
+        <w:t>Identified the types of users exhibiting higher engagement or loyalty (“stickiness”) and explored factors contributing to this behavior.</w:t>
+      </w:r>
+    </w:p>
+    <w:p>
+      <w:pPr>
+        <w:pStyle w:val="ListParagraph"/>
+        <w:numPr>
+          <w:ilvl w:val="0"/>
+          <w:numId w:val="5"/>
+        </w:numPr>
+        <w:rPr>
+          <w:b/>
+          <w:i/>
+          <w:sz w:val="40"/>
+          <w:szCs w:val="40"/>
+        </w:rPr>
+      </w:pPr>
+      <w:r>
+        <w:rPr>
+          <w:b/>
+          <w:i/>
+          <w:sz w:val="40"/>
+          <w:szCs w:val="40"/>
+        </w:rPr>
+        <w:t xml:space="preserve">High Spender Churn: </w:t>
+      </w:r>
+    </w:p>
+    <w:p>
+      <w:pPr>
+        <w:pStyle w:val="ListParagraph"/>
+        <w:ind w:left="1210"/>
+        <w:rPr>
+          <w:sz w:val="36"/>
+          <w:szCs w:val="36"/>
+        </w:rPr>
+      </w:pPr>
+      <w:r>
+        <w:rPr>
+          <w:sz w:val="36"/>
+          <w:szCs w:val="36"/>
+        </w:rPr>
+        <w:t>Analyzed why approximately 70% of high-ARPU customers leave within a year, seeking patterns in service usage, contracts, and support features.</w:t>
+      </w:r>
+    </w:p>
+    <w:p>
+      <w:pPr>
+        <w:pStyle w:val="ListParagraph"/>
+        <w:numPr>
+          <w:ilvl w:val="0"/>
+          <w:numId w:val="5"/>
+        </w:numPr>
+        <w:rPr>
+          <w:b/>
+          <w:i/>
+          <w:sz w:val="40"/>
+          <w:szCs w:val="40"/>
+        </w:rPr>
+      </w:pPr>
+      <w:r>
+        <w:rPr>
+          <w:b/>
+          <w:i/>
+          <w:sz w:val="40"/>
+          <w:szCs w:val="40"/>
+        </w:rPr>
+        <w:t xml:space="preserve">Contract Tenure vs. conversion: </w:t>
+      </w:r>
+    </w:p>
+    <w:p>
+      <w:pPr>
+        <w:pStyle w:val="ListParagraph"/>
+        <w:ind w:left="1210"/>
+        <w:rPr>
+          <w:i/>
+          <w:sz w:val="36"/>
+          <w:szCs w:val="36"/>
+        </w:rPr>
+      </w:pPr>
+      <w:r>
+        <w:rPr>
+          <w:i/>
+          <w:sz w:val="36"/>
+          <w:szCs w:val="36"/>
+        </w:rPr>
+        <w:t>Investigated why customers on month-to-month contracts for several years do not convert to longer-term contracts, identifying potential barriers to retention.</w:t>
+      </w:r>
+    </w:p>
+    <w:p>
+      <w:pPr>
+        <w:pStyle w:val="ListParagraph"/>
+        <w:numPr>
+          <w:ilvl w:val="0"/>
+          <w:numId w:val="5"/>
+        </w:numPr>
+        <w:rPr>
+          <w:b/>
+          <w:i/>
+          <w:sz w:val="40"/>
+          <w:szCs w:val="40"/>
+        </w:rPr>
+      </w:pPr>
+      <w:r>
+        <w:rPr>
+          <w:b/>
+          <w:i/>
+          <w:sz w:val="40"/>
+          <w:szCs w:val="40"/>
+        </w:rPr>
+        <w:t xml:space="preserve">Service Type Concerns: </w:t>
+      </w:r>
+    </w:p>
+    <w:p>
+      <w:pPr>
+        <w:pStyle w:val="ListParagraph"/>
+        <w:ind w:left="1210"/>
+        <w:rPr>
+          <w:i/>
+          <w:sz w:val="36"/>
+          <w:szCs w:val="36"/>
+        </w:rPr>
+      </w:pPr>
+      <w:r>
+        <w:rPr>
+          <w:i/>
+          <w:sz w:val="36"/>
+          <w:szCs w:val="36"/>
+        </w:rPr>
+        <w:t xml:space="preserve">Assessed whether specific service types, such as fiber optic internet, inherently contribute to elevated churn risk. </w:t>
+      </w:r>
+    </w:p>
+    <w:p>
+      <w:pPr>
+        <w:pStyle w:val="ListParagraph"/>
+        <w:ind w:left="1210"/>
+        <w:rPr>
+          <w:i/>
+          <w:sz w:val="36"/>
+          <w:szCs w:val="36"/>
+        </w:rPr>
+      </w:pPr>
+    </w:p>
+    <w:p>
+      <w:pPr>
+        <w:pStyle w:val="ListParagraph"/>
+        <w:ind w:left="1210"/>
+        <w:rPr>
+          <w:sz w:val="36"/>
+          <w:szCs w:val="36"/>
+        </w:rPr>
+      </w:pPr>
+      <w:r>
+        <w:rPr>
+          <w:sz w:val="36"/>
+          <w:szCs w:val="36"/>
+        </w:rPr>
+        <w:lastRenderedPageBreak/>
+        <w:t>This structured approach allowed for targeted insights that directly informed feature engineering and model design.</w:t>
+      </w:r>
+    </w:p>
+    <w:p>
+      <w:pPr>
+        <w:pStyle w:val="ListParagraph"/>
+        <w:ind w:left="1210"/>
+        <w:rPr>
+          <w:sz w:val="36"/>
+          <w:szCs w:val="36"/>
+        </w:rPr>
+      </w:pPr>
+    </w:p>
+    <w:p>
+      <w:pPr>
+        <w:rPr>
+          <w:b/>
+          <w:sz w:val="50"/>
+          <w:szCs w:val="50"/>
+        </w:rPr>
+      </w:pPr>
+      <w:r>
+        <w:rPr>
+          <w:b/>
+          <w:sz w:val="50"/>
+          <w:szCs w:val="50"/>
+        </w:rPr>
+        <w:br w:type="page"/>
+      </w:r>
+    </w:p>
+    <w:p>
+      <w:pPr>
+        <w:rPr>
+          <w:b/>
+          <w:sz w:val="50"/>
+          <w:szCs w:val="50"/>
+        </w:rPr>
+      </w:pPr>
+      <w:r>
+        <w:rPr>
+          <w:b/>
+          <w:sz w:val="50"/>
+          <w:szCs w:val="50"/>
+        </w:rPr>
+        <w:lastRenderedPageBreak/>
+        <w:t>3.2 Insights</w:t>
+      </w:r>
+      <w:r>
+        <w:rPr>
+          <w:b/>
+          <w:sz w:val="50"/>
+          <w:szCs w:val="50"/>
+        </w:rPr>
+        <w:t xml:space="preserve">: </w:t>
+      </w:r>
+    </w:p>
+    <w:p>
+      <w:pPr>
+        <w:rPr>
+          <w:sz w:val="36"/>
+          <w:szCs w:val="36"/>
+        </w:rPr>
+      </w:pPr>
+      <w:r>
+        <w:rPr>
+          <w:sz w:val="36"/>
+          <w:szCs w:val="36"/>
+        </w:rPr>
+        <w:t>Following the multivariate analysis framework, the following critical patterns were identified:</w:t>
+      </w:r>
+    </w:p>
+    <w:p>
+      <w:pPr>
+        <w:pStyle w:val="ListParagraph"/>
+        <w:numPr>
+          <w:ilvl w:val="0"/>
+          <w:numId w:val="1"/>
+        </w:numPr>
+        <w:rPr>
+          <w:b/>
+          <w:sz w:val="36"/>
+          <w:szCs w:val="36"/>
+        </w:rPr>
+      </w:pPr>
+      <w:r>
+        <w:rPr>
+          <w:b/>
+          <w:sz w:val="36"/>
+          <w:szCs w:val="36"/>
+        </w:rPr>
+        <w:t xml:space="preserve">Insight 1: The “E-Check” proxy effect: </w:t>
+      </w:r>
+    </w:p>
+    <w:p>
+      <w:pPr>
+        <w:pStyle w:val="ListParagraph"/>
+        <w:numPr>
+          <w:ilvl w:val="1"/>
+          <w:numId w:val="1"/>
+        </w:numPr>
+        <w:rPr>
+          <w:sz w:val="36"/>
+          <w:szCs w:val="36"/>
+        </w:rPr>
+      </w:pPr>
+      <w:r>
+        <w:rPr>
+          <w:b/>
+          <w:bCs/>
+          <w:sz w:val="36"/>
+          <w:szCs w:val="36"/>
+        </w:rPr>
+        <w:t>Finding:</w:t>
+      </w:r>
+      <w:r>
+        <w:rPr>
+          <w:sz w:val="36"/>
+          <w:szCs w:val="36"/>
+        </w:rPr>
+        <w:t xml:space="preserve"> Electronic Check users exhibit a </w:t>
+      </w:r>
+      <w:r>
+        <w:rPr>
+          <w:b/>
+          <w:bCs/>
+          <w:sz w:val="36"/>
+          <w:szCs w:val="36"/>
+        </w:rPr>
+        <w:t>churn rate of ~45%</w:t>
+      </w:r>
+      <w:r>
+        <w:rPr>
+          <w:sz w:val="36"/>
+          <w:szCs w:val="36"/>
+        </w:rPr>
+        <w:t>, significantly higher than the average churn rate of ~15-18% for automatic payment methods (Credit Card/Bank Transfer).</w:t>
+      </w:r>
+      <w:r>
+        <w:rPr>
+          <w:noProof/>
+        </w:rPr>
+        <w:t xml:space="preserve"> </w:t>
+      </w:r>
+      <w:r>
+        <w:rPr>
+          <w:noProof/>
+        </w:rPr>
+        <w:drawing>
+          <wp:inline distT="0" distB="0" distL="0" distR="0" wp14:anchorId="019ADC2F" wp14:editId="2CFD9F64">
+            <wp:extent cx="5105400" cy="3743325"/>
+            <wp:effectExtent l="0" t="0" r="0" b="9525"/>
+            <wp:docPr id="8" name="Picture 8"/>
+            <wp:cNvGraphicFramePr>
+              <a:graphicFrameLocks xmlns:a="http://schemas.openxmlformats.org/drawingml/2006/main" noChangeAspect="1"/>
+            </wp:cNvGraphicFramePr>
+            <a:graphic xmlns:a="http://schemas.openxmlformats.org/drawingml/2006/main">
+              <a:graphicData uri="http://schemas.openxmlformats.org/drawingml/2006/picture">
+                <pic:pic xmlns:pic="http://schemas.openxmlformats.org/drawingml/2006/picture">
+                  <pic:nvPicPr>
+                    <pic:cNvPr id="1" name=""/>
+                    <pic:cNvPicPr/>
+                  </pic:nvPicPr>
+                  <pic:blipFill>
+                    <a:blip r:embed="rId17"/>
+                    <a:stretch>
+                      <a:fillRect/>
+                    </a:stretch>
+                  </pic:blipFill>
+                  <pic:spPr>
+                    <a:xfrm>
+                      <a:off x="0" y="0"/>
+                      <a:ext cx="5105400" cy="3743325"/>
+                    </a:xfrm>
+                    <a:prstGeom prst="rect">
+                      <a:avLst/>
+                    </a:prstGeom>
+                  </pic:spPr>
+                </pic:pic>
+              </a:graphicData>
+            </a:graphic>
+          </wp:inline>
+        </w:drawing>
+      </w:r>
+    </w:p>
+    <w:p>
+      <w:pPr>
+        <w:pStyle w:val="ListParagraph"/>
+        <w:numPr>
+          <w:ilvl w:val="1"/>
+          <w:numId w:val="1"/>
+        </w:numPr>
+        <w:rPr>
+          <w:sz w:val="36"/>
+          <w:szCs w:val="36"/>
+        </w:rPr>
+      </w:pPr>
+      <w:bookmarkStart w:id="0" w:name="_GoBack"/>
+      <w:bookmarkEnd w:id="0"/>
+    </w:p>
+    <w:p>
+      <w:pPr>
+        <w:rPr>
+          <w:sz w:val="36"/>
+          <w:szCs w:val="36"/>
+        </w:rPr>
+      </w:pPr>
+    </w:p>
     <w:sectPr>
-      <w:headerReference w:type="default" r:id="rId12"/>
+      <w:headerReference w:type="default" r:id="rId18"/>
+      <w:headerReference w:type="first" r:id="rId19"/>
       <w:pgSz w:w="12240" w:h="15840"/>
       <w:pgMar w:top="720" w:right="720" w:bottom="720" w:left="720" w:header="708" w:footer="708" w:gutter="0"/>
       <w:pgNumType w:start="0"/>
@@ -1386,6 +2452,10 @@
   <w:p>
     <w:pPr>
       <w:pStyle w:val="Header"/>
+      <w:numPr>
+        <w:ilvl w:val="0"/>
+        <w:numId w:val="2"/>
+      </w:numPr>
       <w:jc w:val="center"/>
       <w:rPr>
         <w:b/>
@@ -1411,14 +2481,19 @@
     <w:pPr>
       <w:pStyle w:val="Header"/>
       <w:jc w:val="center"/>
-    </w:pPr>
-    <w:r>
       <w:rPr>
         <w:b/>
         <w:sz w:val="50"/>
         <w:szCs w:val="50"/>
       </w:rPr>
-      <w:t>Dataset Overview</w:t>
+    </w:pPr>
+    <w:r>
+      <w:rPr>
+        <w:b/>
+        <w:sz w:val="50"/>
+        <w:szCs w:val="50"/>
+      </w:rPr>
+      <w:t>3. Exploratory Data Analysis (EDA)</w:t>
     </w:r>
   </w:p>
   <w:p>
@@ -1448,8 +2523,110 @@
         <w:sz w:val="50"/>
         <w:szCs w:val="50"/>
       </w:rPr>
+      <w:t xml:space="preserve">2. </w:t>
+    </w:r>
+    <w:r>
+      <w:rPr>
+        <w:b/>
+        <w:sz w:val="50"/>
+        <w:szCs w:val="50"/>
+      </w:rPr>
       <w:t>Dataset Overview</w:t>
     </w:r>
+  </w:p>
+</w:hdr>
+</file>
+
+<file path=word/header4.xml><?xml version="1.0" encoding="utf-8"?>
+<w:hdr xmlns:wpc="http://schemas.microsoft.com/office/word/2010/wordprocessingCanvas" xmlns:mc="http://schemas.openxmlformats.org/markup-compatibility/2006" xmlns:o="urn:schemas-microsoft-com:office:office" xmlns:r="http://schemas.openxmlformats.org/officeDocument/2006/relationships" xmlns:m="http://schemas.openxmlformats.org/officeDocument/2006/math" xmlns:v="urn:schemas-microsoft-com:vml" xmlns:wp14="http://schemas.microsoft.com/office/word/2010/wordprocessingDrawing" xmlns:wp="http://schemas.openxmlformats.org/drawingml/2006/wordprocessingDrawing" xmlns:w10="urn:schemas-microsoft-com:office:word" xmlns:w="http://schemas.openxmlformats.org/wordprocessingml/2006/main" xmlns:w14="http://schemas.microsoft.com/office/word/2010/wordml" xmlns:w15="http://schemas.microsoft.com/office/word/2012/wordml" xmlns:wpg="http://schemas.microsoft.com/office/word/2010/wordprocessingGroup" xmlns:wpi="http://schemas.microsoft.com/office/word/2010/wordprocessingInk" xmlns:wne="http://schemas.microsoft.com/office/word/2006/wordml" xmlns:wps="http://schemas.microsoft.com/office/word/2010/wordprocessingShape" mc:Ignorable="w14 w15 wp14">
+  <w:p>
+    <w:pPr>
+      <w:pStyle w:val="Header"/>
+      <w:jc w:val="center"/>
+      <w:rPr>
+        <w:b/>
+        <w:sz w:val="50"/>
+        <w:szCs w:val="50"/>
+      </w:rPr>
+    </w:pPr>
+    <w:r>
+      <w:rPr>
+        <w:b/>
+        <w:sz w:val="50"/>
+        <w:szCs w:val="50"/>
+      </w:rPr>
+      <w:t>2. Dataset Overview</w:t>
+    </w:r>
+  </w:p>
+  <w:p>
+    <w:pPr>
+      <w:pStyle w:val="Header"/>
+    </w:pPr>
+  </w:p>
+</w:hdr>
+</file>
+
+<file path=word/header5.xml><?xml version="1.0" encoding="utf-8"?>
+<w:hdr xmlns:wpc="http://schemas.microsoft.com/office/word/2010/wordprocessingCanvas" xmlns:mc="http://schemas.openxmlformats.org/markup-compatibility/2006" xmlns:o="urn:schemas-microsoft-com:office:office" xmlns:r="http://schemas.openxmlformats.org/officeDocument/2006/relationships" xmlns:m="http://schemas.openxmlformats.org/officeDocument/2006/math" xmlns:v="urn:schemas-microsoft-com:vml" xmlns:wp14="http://schemas.microsoft.com/office/word/2010/wordprocessingDrawing" xmlns:wp="http://schemas.openxmlformats.org/drawingml/2006/wordprocessingDrawing" xmlns:w10="urn:schemas-microsoft-com:office:word" xmlns:w="http://schemas.openxmlformats.org/wordprocessingml/2006/main" xmlns:w14="http://schemas.microsoft.com/office/word/2010/wordml" xmlns:w15="http://schemas.microsoft.com/office/word/2012/wordml" xmlns:wpg="http://schemas.microsoft.com/office/word/2010/wordprocessingGroup" xmlns:wpi="http://schemas.microsoft.com/office/word/2010/wordprocessingInk" xmlns:wne="http://schemas.microsoft.com/office/word/2006/wordml" xmlns:wps="http://schemas.microsoft.com/office/word/2010/wordprocessingShape" mc:Ignorable="w14 w15 wp14">
+  <w:p>
+    <w:pPr>
+      <w:pStyle w:val="Header"/>
+      <w:jc w:val="center"/>
+      <w:rPr>
+        <w:b/>
+        <w:sz w:val="50"/>
+        <w:szCs w:val="50"/>
+      </w:rPr>
+    </w:pPr>
+    <w:r>
+      <w:rPr>
+        <w:b/>
+        <w:sz w:val="50"/>
+        <w:szCs w:val="50"/>
+      </w:rPr>
+      <w:t>3. Exploratory Data Analysis (EDA)</w:t>
+    </w:r>
+  </w:p>
+  <w:p>
+    <w:pPr>
+      <w:pStyle w:val="Header"/>
+      <w:jc w:val="center"/>
+    </w:pPr>
+  </w:p>
+  <w:p>
+    <w:pPr>
+      <w:pStyle w:val="Header"/>
+    </w:pPr>
+  </w:p>
+</w:hdr>
+</file>
+
+<file path=word/header6.xml><?xml version="1.0" encoding="utf-8"?>
+<w:hdr xmlns:wpc="http://schemas.microsoft.com/office/word/2010/wordprocessingCanvas" xmlns:mc="http://schemas.openxmlformats.org/markup-compatibility/2006" xmlns:o="urn:schemas-microsoft-com:office:office" xmlns:r="http://schemas.openxmlformats.org/officeDocument/2006/relationships" xmlns:m="http://schemas.openxmlformats.org/officeDocument/2006/math" xmlns:v="urn:schemas-microsoft-com:vml" xmlns:wp14="http://schemas.microsoft.com/office/word/2010/wordprocessingDrawing" xmlns:wp="http://schemas.openxmlformats.org/drawingml/2006/wordprocessingDrawing" xmlns:w10="urn:schemas-microsoft-com:office:word" xmlns:w="http://schemas.openxmlformats.org/wordprocessingml/2006/main" xmlns:w14="http://schemas.microsoft.com/office/word/2010/wordml" xmlns:w15="http://schemas.microsoft.com/office/word/2012/wordml" xmlns:wpg="http://schemas.microsoft.com/office/word/2010/wordprocessingGroup" xmlns:wpi="http://schemas.microsoft.com/office/word/2010/wordprocessingInk" xmlns:wne="http://schemas.microsoft.com/office/word/2006/wordml" xmlns:wps="http://schemas.microsoft.com/office/word/2010/wordprocessingShape" mc:Ignorable="w14 w15 wp14">
+  <w:p>
+    <w:pPr>
+      <w:pStyle w:val="Header"/>
+      <w:jc w:val="center"/>
+      <w:rPr>
+        <w:b/>
+        <w:sz w:val="50"/>
+        <w:szCs w:val="50"/>
+      </w:rPr>
+    </w:pPr>
+    <w:r>
+      <w:rPr>
+        <w:b/>
+        <w:sz w:val="50"/>
+        <w:szCs w:val="50"/>
+      </w:rPr>
+      <w:t>3. Exploratory Data Analysis (EDA)</w:t>
+    </w:r>
+  </w:p>
+  <w:p>
+    <w:pPr>
+      <w:pStyle w:val="Header"/>
+      <w:jc w:val="center"/>
+    </w:pPr>
   </w:p>
 </w:hdr>
 </file>
@@ -1471,7 +2648,7 @@
         <w:rFonts w:ascii="Symbol" w:eastAsiaTheme="minorHAnsi" w:hAnsi="Symbol" w:cstheme="minorBidi" w:hint="default"/>
       </w:rPr>
     </w:lvl>
-    <w:lvl w:ilvl="1" w:tplc="04090003" w:tentative="1">
+    <w:lvl w:ilvl="1" w:tplc="04090003">
       <w:start w:val="1"/>
       <w:numFmt w:val="bullet"/>
       <w:lvlText w:val="o"/>
@@ -1568,8 +2745,425 @@
       </w:rPr>
     </w:lvl>
   </w:abstractNum>
+  <w:abstractNum w:abstractNumId="1">
+    <w:nsid w:val="59B13713"/>
+    <w:multiLevelType w:val="hybridMultilevel"/>
+    <w:tmpl w:val="D3F8770A"/>
+    <w:lvl w:ilvl="0" w:tplc="0DC6E084">
+      <w:start w:val="3"/>
+      <w:numFmt w:val="bullet"/>
+      <w:lvlText w:val="-"/>
+      <w:lvlJc w:val="left"/>
+      <w:pPr>
+        <w:ind w:left="1800" w:hanging="360"/>
+      </w:pPr>
+      <w:rPr>
+        <w:rFonts w:ascii="Calibri" w:eastAsiaTheme="minorHAnsi" w:hAnsi="Calibri" w:cs="Calibri" w:hint="default"/>
+      </w:rPr>
+    </w:lvl>
+    <w:lvl w:ilvl="1" w:tplc="04090003" w:tentative="1">
+      <w:start w:val="1"/>
+      <w:numFmt w:val="bullet"/>
+      <w:lvlText w:val="o"/>
+      <w:lvlJc w:val="left"/>
+      <w:pPr>
+        <w:ind w:left="2520" w:hanging="360"/>
+      </w:pPr>
+      <w:rPr>
+        <w:rFonts w:ascii="Courier New" w:hAnsi="Courier New" w:cs="Courier New" w:hint="default"/>
+      </w:rPr>
+    </w:lvl>
+    <w:lvl w:ilvl="2" w:tplc="04090005" w:tentative="1">
+      <w:start w:val="1"/>
+      <w:numFmt w:val="bullet"/>
+      <w:lvlText w:val=""/>
+      <w:lvlJc w:val="left"/>
+      <w:pPr>
+        <w:ind w:left="3240" w:hanging="360"/>
+      </w:pPr>
+      <w:rPr>
+        <w:rFonts w:ascii="Wingdings" w:hAnsi="Wingdings" w:hint="default"/>
+      </w:rPr>
+    </w:lvl>
+    <w:lvl w:ilvl="3" w:tplc="04090001" w:tentative="1">
+      <w:start w:val="1"/>
+      <w:numFmt w:val="bullet"/>
+      <w:lvlText w:val=""/>
+      <w:lvlJc w:val="left"/>
+      <w:pPr>
+        <w:ind w:left="3960" w:hanging="360"/>
+      </w:pPr>
+      <w:rPr>
+        <w:rFonts w:ascii="Symbol" w:hAnsi="Symbol" w:hint="default"/>
+      </w:rPr>
+    </w:lvl>
+    <w:lvl w:ilvl="4" w:tplc="04090003" w:tentative="1">
+      <w:start w:val="1"/>
+      <w:numFmt w:val="bullet"/>
+      <w:lvlText w:val="o"/>
+      <w:lvlJc w:val="left"/>
+      <w:pPr>
+        <w:ind w:left="4680" w:hanging="360"/>
+      </w:pPr>
+      <w:rPr>
+        <w:rFonts w:ascii="Courier New" w:hAnsi="Courier New" w:cs="Courier New" w:hint="default"/>
+      </w:rPr>
+    </w:lvl>
+    <w:lvl w:ilvl="5" w:tplc="04090005" w:tentative="1">
+      <w:start w:val="1"/>
+      <w:numFmt w:val="bullet"/>
+      <w:lvlText w:val=""/>
+      <w:lvlJc w:val="left"/>
+      <w:pPr>
+        <w:ind w:left="5400" w:hanging="360"/>
+      </w:pPr>
+      <w:rPr>
+        <w:rFonts w:ascii="Wingdings" w:hAnsi="Wingdings" w:hint="default"/>
+      </w:rPr>
+    </w:lvl>
+    <w:lvl w:ilvl="6" w:tplc="04090001" w:tentative="1">
+      <w:start w:val="1"/>
+      <w:numFmt w:val="bullet"/>
+      <w:lvlText w:val=""/>
+      <w:lvlJc w:val="left"/>
+      <w:pPr>
+        <w:ind w:left="6120" w:hanging="360"/>
+      </w:pPr>
+      <w:rPr>
+        <w:rFonts w:ascii="Symbol" w:hAnsi="Symbol" w:hint="default"/>
+      </w:rPr>
+    </w:lvl>
+    <w:lvl w:ilvl="7" w:tplc="04090003" w:tentative="1">
+      <w:start w:val="1"/>
+      <w:numFmt w:val="bullet"/>
+      <w:lvlText w:val="o"/>
+      <w:lvlJc w:val="left"/>
+      <w:pPr>
+        <w:ind w:left="6840" w:hanging="360"/>
+      </w:pPr>
+      <w:rPr>
+        <w:rFonts w:ascii="Courier New" w:hAnsi="Courier New" w:cs="Courier New" w:hint="default"/>
+      </w:rPr>
+    </w:lvl>
+    <w:lvl w:ilvl="8" w:tplc="04090005" w:tentative="1">
+      <w:start w:val="1"/>
+      <w:numFmt w:val="bullet"/>
+      <w:lvlText w:val=""/>
+      <w:lvlJc w:val="left"/>
+      <w:pPr>
+        <w:ind w:left="7560" w:hanging="360"/>
+      </w:pPr>
+      <w:rPr>
+        <w:rFonts w:ascii="Wingdings" w:hAnsi="Wingdings" w:hint="default"/>
+      </w:rPr>
+    </w:lvl>
+  </w:abstractNum>
+  <w:abstractNum w:abstractNumId="2">
+    <w:nsid w:val="5A3F719F"/>
+    <w:multiLevelType w:val="hybridMultilevel"/>
+    <w:tmpl w:val="3E0EFD80"/>
+    <w:lvl w:ilvl="0" w:tplc="2D94CC18">
+      <w:start w:val="3"/>
+      <w:numFmt w:val="bullet"/>
+      <w:lvlText w:val="-"/>
+      <w:lvlJc w:val="left"/>
+      <w:pPr>
+        <w:ind w:left="1080" w:hanging="360"/>
+      </w:pPr>
+      <w:rPr>
+        <w:rFonts w:ascii="Calibri" w:eastAsiaTheme="minorHAnsi" w:hAnsi="Calibri" w:cs="Calibri" w:hint="default"/>
+      </w:rPr>
+    </w:lvl>
+    <w:lvl w:ilvl="1" w:tplc="04090003" w:tentative="1">
+      <w:start w:val="1"/>
+      <w:numFmt w:val="bullet"/>
+      <w:lvlText w:val="o"/>
+      <w:lvlJc w:val="left"/>
+      <w:pPr>
+        <w:ind w:left="1800" w:hanging="360"/>
+      </w:pPr>
+      <w:rPr>
+        <w:rFonts w:ascii="Courier New" w:hAnsi="Courier New" w:cs="Courier New" w:hint="default"/>
+      </w:rPr>
+    </w:lvl>
+    <w:lvl w:ilvl="2" w:tplc="04090005" w:tentative="1">
+      <w:start w:val="1"/>
+      <w:numFmt w:val="bullet"/>
+      <w:lvlText w:val=""/>
+      <w:lvlJc w:val="left"/>
+      <w:pPr>
+        <w:ind w:left="2520" w:hanging="360"/>
+      </w:pPr>
+      <w:rPr>
+        <w:rFonts w:ascii="Wingdings" w:hAnsi="Wingdings" w:hint="default"/>
+      </w:rPr>
+    </w:lvl>
+    <w:lvl w:ilvl="3" w:tplc="04090001" w:tentative="1">
+      <w:start w:val="1"/>
+      <w:numFmt w:val="bullet"/>
+      <w:lvlText w:val=""/>
+      <w:lvlJc w:val="left"/>
+      <w:pPr>
+        <w:ind w:left="3240" w:hanging="360"/>
+      </w:pPr>
+      <w:rPr>
+        <w:rFonts w:ascii="Symbol" w:hAnsi="Symbol" w:hint="default"/>
+      </w:rPr>
+    </w:lvl>
+    <w:lvl w:ilvl="4" w:tplc="04090003" w:tentative="1">
+      <w:start w:val="1"/>
+      <w:numFmt w:val="bullet"/>
+      <w:lvlText w:val="o"/>
+      <w:lvlJc w:val="left"/>
+      <w:pPr>
+        <w:ind w:left="3960" w:hanging="360"/>
+      </w:pPr>
+      <w:rPr>
+        <w:rFonts w:ascii="Courier New" w:hAnsi="Courier New" w:cs="Courier New" w:hint="default"/>
+      </w:rPr>
+    </w:lvl>
+    <w:lvl w:ilvl="5" w:tplc="04090005" w:tentative="1">
+      <w:start w:val="1"/>
+      <w:numFmt w:val="bullet"/>
+      <w:lvlText w:val=""/>
+      <w:lvlJc w:val="left"/>
+      <w:pPr>
+        <w:ind w:left="4680" w:hanging="360"/>
+      </w:pPr>
+      <w:rPr>
+        <w:rFonts w:ascii="Wingdings" w:hAnsi="Wingdings" w:hint="default"/>
+      </w:rPr>
+    </w:lvl>
+    <w:lvl w:ilvl="6" w:tplc="04090001" w:tentative="1">
+      <w:start w:val="1"/>
+      <w:numFmt w:val="bullet"/>
+      <w:lvlText w:val=""/>
+      <w:lvlJc w:val="left"/>
+      <w:pPr>
+        <w:ind w:left="5400" w:hanging="360"/>
+      </w:pPr>
+      <w:rPr>
+        <w:rFonts w:ascii="Symbol" w:hAnsi="Symbol" w:hint="default"/>
+      </w:rPr>
+    </w:lvl>
+    <w:lvl w:ilvl="7" w:tplc="04090003" w:tentative="1">
+      <w:start w:val="1"/>
+      <w:numFmt w:val="bullet"/>
+      <w:lvlText w:val="o"/>
+      <w:lvlJc w:val="left"/>
+      <w:pPr>
+        <w:ind w:left="6120" w:hanging="360"/>
+      </w:pPr>
+      <w:rPr>
+        <w:rFonts w:ascii="Courier New" w:hAnsi="Courier New" w:cs="Courier New" w:hint="default"/>
+      </w:rPr>
+    </w:lvl>
+    <w:lvl w:ilvl="8" w:tplc="04090005" w:tentative="1">
+      <w:start w:val="1"/>
+      <w:numFmt w:val="bullet"/>
+      <w:lvlText w:val=""/>
+      <w:lvlJc w:val="left"/>
+      <w:pPr>
+        <w:ind w:left="6840" w:hanging="360"/>
+      </w:pPr>
+      <w:rPr>
+        <w:rFonts w:ascii="Wingdings" w:hAnsi="Wingdings" w:hint="default"/>
+      </w:rPr>
+    </w:lvl>
+  </w:abstractNum>
+  <w:abstractNum w:abstractNumId="3">
+    <w:nsid w:val="65C57F99"/>
+    <w:multiLevelType w:val="hybridMultilevel"/>
+    <w:tmpl w:val="8A58DA54"/>
+    <w:lvl w:ilvl="0" w:tplc="40C8BB10">
+      <w:start w:val="1"/>
+      <w:numFmt w:val="decimal"/>
+      <w:lvlText w:val="%1."/>
+      <w:lvlJc w:val="left"/>
+      <w:pPr>
+        <w:ind w:left="1210" w:hanging="360"/>
+      </w:pPr>
+      <w:rPr>
+        <w:rFonts w:hint="default"/>
+        <w:b/>
+      </w:rPr>
+    </w:lvl>
+    <w:lvl w:ilvl="1" w:tplc="04090019" w:tentative="1">
+      <w:start w:val="1"/>
+      <w:numFmt w:val="lowerLetter"/>
+      <w:lvlText w:val="%2."/>
+      <w:lvlJc w:val="left"/>
+      <w:pPr>
+        <w:ind w:left="2531" w:hanging="360"/>
+      </w:pPr>
+    </w:lvl>
+    <w:lvl w:ilvl="2" w:tplc="0409001B" w:tentative="1">
+      <w:start w:val="1"/>
+      <w:numFmt w:val="lowerRoman"/>
+      <w:lvlText w:val="%3."/>
+      <w:lvlJc w:val="right"/>
+      <w:pPr>
+        <w:ind w:left="3251" w:hanging="180"/>
+      </w:pPr>
+    </w:lvl>
+    <w:lvl w:ilvl="3" w:tplc="0409000F" w:tentative="1">
+      <w:start w:val="1"/>
+      <w:numFmt w:val="decimal"/>
+      <w:lvlText w:val="%4."/>
+      <w:lvlJc w:val="left"/>
+      <w:pPr>
+        <w:ind w:left="3971" w:hanging="360"/>
+      </w:pPr>
+    </w:lvl>
+    <w:lvl w:ilvl="4" w:tplc="04090019" w:tentative="1">
+      <w:start w:val="1"/>
+      <w:numFmt w:val="lowerLetter"/>
+      <w:lvlText w:val="%5."/>
+      <w:lvlJc w:val="left"/>
+      <w:pPr>
+        <w:ind w:left="4691" w:hanging="360"/>
+      </w:pPr>
+    </w:lvl>
+    <w:lvl w:ilvl="5" w:tplc="0409001B" w:tentative="1">
+      <w:start w:val="1"/>
+      <w:numFmt w:val="lowerRoman"/>
+      <w:lvlText w:val="%6."/>
+      <w:lvlJc w:val="right"/>
+      <w:pPr>
+        <w:ind w:left="5411" w:hanging="180"/>
+      </w:pPr>
+    </w:lvl>
+    <w:lvl w:ilvl="6" w:tplc="0409000F" w:tentative="1">
+      <w:start w:val="1"/>
+      <w:numFmt w:val="decimal"/>
+      <w:lvlText w:val="%7."/>
+      <w:lvlJc w:val="left"/>
+      <w:pPr>
+        <w:ind w:left="6131" w:hanging="360"/>
+      </w:pPr>
+    </w:lvl>
+    <w:lvl w:ilvl="7" w:tplc="04090019" w:tentative="1">
+      <w:start w:val="1"/>
+      <w:numFmt w:val="lowerLetter"/>
+      <w:lvlText w:val="%8."/>
+      <w:lvlJc w:val="left"/>
+      <w:pPr>
+        <w:ind w:left="6851" w:hanging="360"/>
+      </w:pPr>
+    </w:lvl>
+    <w:lvl w:ilvl="8" w:tplc="0409001B" w:tentative="1">
+      <w:start w:val="1"/>
+      <w:numFmt w:val="lowerRoman"/>
+      <w:lvlText w:val="%9."/>
+      <w:lvlJc w:val="right"/>
+      <w:pPr>
+        <w:ind w:left="7571" w:hanging="180"/>
+      </w:pPr>
+    </w:lvl>
+  </w:abstractNum>
+  <w:abstractNum w:abstractNumId="4">
+    <w:nsid w:val="66813AE6"/>
+    <w:multiLevelType w:val="hybridMultilevel"/>
+    <w:tmpl w:val="67DE263E"/>
+    <w:lvl w:ilvl="0" w:tplc="E2567AA4">
+      <w:start w:val="1"/>
+      <w:numFmt w:val="decimal"/>
+      <w:lvlText w:val="%1."/>
+      <w:lvlJc w:val="left"/>
+      <w:pPr>
+        <w:ind w:left="1080" w:hanging="720"/>
+      </w:pPr>
+      <w:rPr>
+        <w:rFonts w:hint="default"/>
+      </w:rPr>
+    </w:lvl>
+    <w:lvl w:ilvl="1" w:tplc="04090019" w:tentative="1">
+      <w:start w:val="1"/>
+      <w:numFmt w:val="lowerLetter"/>
+      <w:lvlText w:val="%2."/>
+      <w:lvlJc w:val="left"/>
+      <w:pPr>
+        <w:ind w:left="1440" w:hanging="360"/>
+      </w:pPr>
+    </w:lvl>
+    <w:lvl w:ilvl="2" w:tplc="0409001B" w:tentative="1">
+      <w:start w:val="1"/>
+      <w:numFmt w:val="lowerRoman"/>
+      <w:lvlText w:val="%3."/>
+      <w:lvlJc w:val="right"/>
+      <w:pPr>
+        <w:ind w:left="2160" w:hanging="180"/>
+      </w:pPr>
+    </w:lvl>
+    <w:lvl w:ilvl="3" w:tplc="0409000F" w:tentative="1">
+      <w:start w:val="1"/>
+      <w:numFmt w:val="decimal"/>
+      <w:lvlText w:val="%4."/>
+      <w:lvlJc w:val="left"/>
+      <w:pPr>
+        <w:ind w:left="2880" w:hanging="360"/>
+      </w:pPr>
+    </w:lvl>
+    <w:lvl w:ilvl="4" w:tplc="04090019" w:tentative="1">
+      <w:start w:val="1"/>
+      <w:numFmt w:val="lowerLetter"/>
+      <w:lvlText w:val="%5."/>
+      <w:lvlJc w:val="left"/>
+      <w:pPr>
+        <w:ind w:left="3600" w:hanging="360"/>
+      </w:pPr>
+    </w:lvl>
+    <w:lvl w:ilvl="5" w:tplc="0409001B" w:tentative="1">
+      <w:start w:val="1"/>
+      <w:numFmt w:val="lowerRoman"/>
+      <w:lvlText w:val="%6."/>
+      <w:lvlJc w:val="right"/>
+      <w:pPr>
+        <w:ind w:left="4320" w:hanging="180"/>
+      </w:pPr>
+    </w:lvl>
+    <w:lvl w:ilvl="6" w:tplc="0409000F" w:tentative="1">
+      <w:start w:val="1"/>
+      <w:numFmt w:val="decimal"/>
+      <w:lvlText w:val="%7."/>
+      <w:lvlJc w:val="left"/>
+      <w:pPr>
+        <w:ind w:left="5040" w:hanging="360"/>
+      </w:pPr>
+    </w:lvl>
+    <w:lvl w:ilvl="7" w:tplc="04090019" w:tentative="1">
+      <w:start w:val="1"/>
+      <w:numFmt w:val="lowerLetter"/>
+      <w:lvlText w:val="%8."/>
+      <w:lvlJc w:val="left"/>
+      <w:pPr>
+        <w:ind w:left="5760" w:hanging="360"/>
+      </w:pPr>
+    </w:lvl>
+    <w:lvl w:ilvl="8" w:tplc="0409001B" w:tentative="1">
+      <w:start w:val="1"/>
+      <w:numFmt w:val="lowerRoman"/>
+      <w:lvlText w:val="%9."/>
+      <w:lvlJc w:val="right"/>
+      <w:pPr>
+        <w:ind w:left="6480" w:hanging="180"/>
+      </w:pPr>
+    </w:lvl>
+  </w:abstractNum>
   <w:num w:numId="1">
     <w:abstractNumId w:val="0"/>
+  </w:num>
+  <w:num w:numId="2">
+    <w:abstractNumId w:val="4"/>
+  </w:num>
+  <w:num w:numId="3">
+    <w:abstractNumId w:val="2"/>
+  </w:num>
+  <w:num w:numId="4">
+    <w:abstractNumId w:val="1"/>
+  </w:num>
+  <w:num w:numId="5">
+    <w:abstractNumId w:val="3"/>
   </w:num>
 </w:numbering>
 </file>
@@ -1967,7 +3561,7 @@
   <w:style w:type="paragraph" w:default="1" w:styleId="Normal">
     <w:name w:val="Normal"/>
     <w:qFormat/>
-    <w:rsid w:val="006660D3"/>
+    <w:rsid w:val="00EC12B1"/>
   </w:style>
   <w:style w:type="paragraph" w:styleId="Heading1">
     <w:name w:val="heading 1"/>
@@ -2102,535 +3696,6 @@
     </w:pPr>
   </w:style>
 </w:styles>
-</file>
-
-<file path=word/glossary/document.xml><?xml version="1.0" encoding="utf-8"?>
-<w:glossaryDocument xmlns:wpc="http://schemas.microsoft.com/office/word/2010/wordprocessingCanvas" xmlns:mc="http://schemas.openxmlformats.org/markup-compatibility/2006" xmlns:o="urn:schemas-microsoft-com:office:office" xmlns:r="http://schemas.openxmlformats.org/officeDocument/2006/relationships" xmlns:m="http://schemas.openxmlformats.org/officeDocument/2006/math" xmlns:v="urn:schemas-microsoft-com:vml" xmlns:wp14="http://schemas.microsoft.com/office/word/2010/wordprocessingDrawing" xmlns:wp="http://schemas.openxmlformats.org/drawingml/2006/wordprocessingDrawing" xmlns:w10="urn:schemas-microsoft-com:office:word" xmlns:w="http://schemas.openxmlformats.org/wordprocessingml/2006/main" xmlns:w14="http://schemas.microsoft.com/office/word/2010/wordml" xmlns:w15="http://schemas.microsoft.com/office/word/2012/wordml" xmlns:wpg="http://schemas.microsoft.com/office/word/2010/wordprocessingGroup" xmlns:wpi="http://schemas.microsoft.com/office/word/2010/wordprocessingInk" xmlns:wne="http://schemas.microsoft.com/office/word/2006/wordml" xmlns:wps="http://schemas.microsoft.com/office/word/2010/wordprocessingShape" mc:Ignorable="w14 w15 wp14"/>
-</file>
-
-<file path=word/glossary/fontTable.xml><?xml version="1.0" encoding="utf-8"?>
-<w:fonts xmlns:mc="http://schemas.openxmlformats.org/markup-compatibility/2006" xmlns:r="http://schemas.openxmlformats.org/officeDocument/2006/relationships" xmlns:w="http://schemas.openxmlformats.org/wordprocessingml/2006/main" xmlns:w14="http://schemas.microsoft.com/office/word/2010/wordml" xmlns:w15="http://schemas.microsoft.com/office/word/2012/wordml" mc:Ignorable="w14 w15">
-  <w:font w:name="Symbol">
-    <w:panose1 w:val="05050102010706020507"/>
-    <w:charset w:val="02"/>
-    <w:family w:val="roman"/>
-    <w:pitch w:val="variable"/>
-    <w:sig w:usb0="00000000" w:usb1="10000000" w:usb2="00000000" w:usb3="00000000" w:csb0="80000000" w:csb1="00000000"/>
-  </w:font>
-  <w:font w:name="Calibri">
-    <w:panose1 w:val="020F0502020204030204"/>
-    <w:charset w:val="00"/>
-    <w:family w:val="swiss"/>
-    <w:pitch w:val="variable"/>
-    <w:sig w:usb0="E4002EFF" w:usb1="C000247B" w:usb2="00000009" w:usb3="00000000" w:csb0="000001FF" w:csb1="00000000"/>
-  </w:font>
-  <w:font w:name="Times New Roman">
-    <w:panose1 w:val="02020603050405020304"/>
-    <w:charset w:val="00"/>
-    <w:family w:val="roman"/>
-    <w:pitch w:val="variable"/>
-    <w:sig w:usb0="E0002EFF" w:usb1="C000785B" w:usb2="00000009" w:usb3="00000000" w:csb0="000001FF" w:csb1="00000000"/>
-  </w:font>
-  <w:font w:name="Courier New">
-    <w:panose1 w:val="02070309020205020404"/>
-    <w:charset w:val="00"/>
-    <w:family w:val="modern"/>
-    <w:pitch w:val="fixed"/>
-    <w:sig w:usb0="E0002EFF" w:usb1="C0007843" w:usb2="00000009" w:usb3="00000000" w:csb0="000001FF" w:csb1="00000000"/>
-  </w:font>
-  <w:font w:name="Wingdings">
-    <w:panose1 w:val="05000000000000000000"/>
-    <w:charset w:val="02"/>
-    <w:family w:val="auto"/>
-    <w:pitch w:val="variable"/>
-    <w:sig w:usb0="00000000" w:usb1="10000000" w:usb2="00000000" w:usb3="00000000" w:csb0="80000000" w:csb1="00000000"/>
-  </w:font>
-  <w:font w:name="Calibri Light">
-    <w:panose1 w:val="020F0302020204030204"/>
-    <w:charset w:val="00"/>
-    <w:family w:val="swiss"/>
-    <w:pitch w:val="variable"/>
-    <w:sig w:usb0="E4002EFF" w:usb1="C000247B" w:usb2="00000009" w:usb3="00000000" w:csb0="000001FF" w:csb1="00000000"/>
-  </w:font>
-</w:fonts>
-</file>
-
-<file path=word/glossary/settings.xml><?xml version="1.0" encoding="utf-8"?>
-<w:settings xmlns:mc="http://schemas.openxmlformats.org/markup-compatibility/2006" xmlns:o="urn:schemas-microsoft-com:office:office" xmlns:r="http://schemas.openxmlformats.org/officeDocument/2006/relationships" xmlns:m="http://schemas.openxmlformats.org/officeDocument/2006/math" xmlns:v="urn:schemas-microsoft-com:vml" xmlns:w10="urn:schemas-microsoft-com:office:word" xmlns:w="http://schemas.openxmlformats.org/wordprocessingml/2006/main" xmlns:w14="http://schemas.microsoft.com/office/word/2010/wordml" xmlns:w15="http://schemas.microsoft.com/office/word/2012/wordml" xmlns:sl="http://schemas.openxmlformats.org/schemaLibrary/2006/main" mc:Ignorable="w14 w15">
-  <w:view w:val="normal"/>
-  <w:defaultTabStop w:val="720"/>
-  <w:characterSpacingControl w:val="doNotCompress"/>
-  <w:compat>
-    <w:useFELayout/>
-    <w:compatSetting w:name="compatibilityMode" w:uri="http://schemas.microsoft.com/office/word" w:val="15"/>
-    <w:compatSetting w:name="overrideTableStyleFontSizeAndJustification" w:uri="http://schemas.microsoft.com/office/word" w:val="1"/>
-    <w:compatSetting w:name="enableOpenTypeFeatures" w:uri="http://schemas.microsoft.com/office/word" w:val="1"/>
-    <w:compatSetting w:name="doNotFlipMirrorIndents" w:uri="http://schemas.microsoft.com/office/word" w:val="1"/>
-    <w:compatSetting w:name="differentiateMultirowTableHeaders" w:uri="http://schemas.microsoft.com/office/word" w:val="1"/>
-  </w:compat>
-  <w:rsids>
-    <w:rsidRoot w:val="00A34F0D"/>
-    <w:rsid w:val="001B74B1"/>
-    <w:rsid w:val="00A34F0D"/>
-  </w:rsids>
-  <m:mathPr>
-    <m:mathFont m:val="Cambria Math"/>
-    <m:brkBin m:val="before"/>
-    <m:brkBinSub m:val="--"/>
-    <m:smallFrac m:val="0"/>
-    <m:dispDef/>
-    <m:lMargin m:val="0"/>
-    <m:rMargin m:val="0"/>
-    <m:defJc m:val="centerGroup"/>
-    <m:wrapIndent m:val="1440"/>
-    <m:intLim m:val="subSup"/>
-    <m:naryLim m:val="undOvr"/>
-  </m:mathPr>
-  <w:themeFontLang w:val="en-US"/>
-  <w:clrSchemeMapping w:bg1="light1" w:t1="dark1" w:bg2="light2" w:t2="dark2" w:accent1="accent1" w:accent2="accent2" w:accent3="accent3" w:accent4="accent4" w:accent5="accent5" w:accent6="accent6" w:hyperlink="hyperlink" w:followedHyperlink="followedHyperlink"/>
-  <w:decimalSymbol w:val="."/>
-  <w:listSeparator w:val=","/>
-  <w15:chartTrackingRefBased/>
-</w:settings>
-</file>
-
-<file path=word/glossary/styles.xml><?xml version="1.0" encoding="utf-8"?>
-<w:styles xmlns:mc="http://schemas.openxmlformats.org/markup-compatibility/2006" xmlns:r="http://schemas.openxmlformats.org/officeDocument/2006/relationships" xmlns:w="http://schemas.openxmlformats.org/wordprocessingml/2006/main" xmlns:w14="http://schemas.microsoft.com/office/word/2010/wordml" xmlns:w15="http://schemas.microsoft.com/office/word/2012/wordml" mc:Ignorable="w14 w15">
-  <w:docDefaults>
-    <w:rPrDefault>
-      <w:rPr>
-        <w:rFonts w:asciiTheme="minorHAnsi" w:eastAsiaTheme="minorEastAsia" w:hAnsiTheme="minorHAnsi" w:cstheme="minorBidi"/>
-        <w:sz w:val="22"/>
-        <w:szCs w:val="22"/>
-        <w:lang w:val="en-US" w:eastAsia="en-US" w:bidi="ar-SA"/>
-      </w:rPr>
-    </w:rPrDefault>
-    <w:pPrDefault>
-      <w:pPr>
-        <w:spacing w:after="160" w:line="259" w:lineRule="auto"/>
-      </w:pPr>
-    </w:pPrDefault>
-  </w:docDefaults>
-  <w:latentStyles w:defLockedState="0" w:defUIPriority="99" w:defSemiHidden="0" w:defUnhideWhenUsed="0" w:defQFormat="0" w:count="371">
-    <w:lsdException w:name="Normal" w:uiPriority="0" w:qFormat="1"/>
-    <w:lsdException w:name="heading 1" w:uiPriority="9" w:qFormat="1"/>
-    <w:lsdException w:name="heading 2" w:semiHidden="1" w:uiPriority="9" w:unhideWhenUsed="1" w:qFormat="1"/>
-    <w:lsdException w:name="heading 3" w:semiHidden="1" w:uiPriority="9" w:unhideWhenUsed="1" w:qFormat="1"/>
-    <w:lsdException w:name="heading 4" w:semiHidden="1" w:uiPriority="9" w:unhideWhenUsed="1" w:qFormat="1"/>
-    <w:lsdException w:name="heading 5" w:semiHidden="1" w:uiPriority="9" w:unhideWhenUsed="1" w:qFormat="1"/>
-    <w:lsdException w:name="heading 6" w:semiHidden="1" w:uiPriority="9" w:unhideWhenUsed="1" w:qFormat="1"/>
-    <w:lsdException w:name="heading 7" w:semiHidden="1" w:uiPriority="9" w:unhideWhenUsed="1" w:qFormat="1"/>
-    <w:lsdException w:name="heading 8" w:semiHidden="1" w:uiPriority="9" w:unhideWhenUsed="1" w:qFormat="1"/>
-    <w:lsdException w:name="heading 9" w:semiHidden="1" w:uiPriority="9" w:unhideWhenUsed="1" w:qFormat="1"/>
-    <w:lsdException w:name="index 1" w:semiHidden="1" w:unhideWhenUsed="1"/>
-    <w:lsdException w:name="index 2" w:semiHidden="1" w:unhideWhenUsed="1"/>
-    <w:lsdException w:name="index 3" w:semiHidden="1" w:unhideWhenUsed="1"/>
-    <w:lsdException w:name="index 4" w:semiHidden="1" w:unhideWhenUsed="1"/>
-    <w:lsdException w:name="index 5" w:semiHidden="1" w:unhideWhenUsed="1"/>
-    <w:lsdException w:name="index 6" w:semiHidden="1" w:unhideWhenUsed="1"/>
-    <w:lsdException w:name="index 7" w:semiHidden="1" w:unhideWhenUsed="1"/>
-    <w:lsdException w:name="index 8" w:semiHidden="1" w:unhideWhenUsed="1"/>
-    <w:lsdException w:name="index 9" w:semiHidden="1" w:unhideWhenUsed="1"/>
-    <w:lsdException w:name="toc 1" w:semiHidden="1" w:uiPriority="39" w:unhideWhenUsed="1"/>
-    <w:lsdException w:name="toc 2" w:semiHidden="1" w:uiPriority="39" w:unhideWhenUsed="1"/>
-    <w:lsdException w:name="toc 3" w:semiHidden="1" w:uiPriority="39" w:unhideWhenUsed="1"/>
-    <w:lsdException w:name="toc 4" w:semiHidden="1" w:uiPriority="39" w:unhideWhenUsed="1"/>
-    <w:lsdException w:name="toc 5" w:semiHidden="1" w:uiPriority="39" w:unhideWhenUsed="1"/>
-    <w:lsdException w:name="toc 6" w:semiHidden="1" w:uiPriority="39" w:unhideWhenUsed="1"/>
-    <w:lsdException w:name="toc 7" w:semiHidden="1" w:uiPriority="39" w:unhideWhenUsed="1"/>
-    <w:lsdException w:name="toc 8" w:semiHidden="1" w:uiPriority="39" w:unhideWhenUsed="1"/>
-    <w:lsdException w:name="toc 9" w:semiHidden="1" w:uiPriority="39" w:unhideWhenUsed="1"/>
-    <w:lsdException w:name="Normal Indent" w:semiHidden="1" w:unhideWhenUsed="1"/>
-    <w:lsdException w:name="footnote text" w:semiHidden="1" w:unhideWhenUsed="1"/>
-    <w:lsdException w:name="annotation text" w:semiHidden="1" w:unhideWhenUsed="1"/>
-    <w:lsdException w:name="header" w:semiHidden="1" w:unhideWhenUsed="1"/>
-    <w:lsdException w:name="footer" w:semiHidden="1" w:unhideWhenUsed="1"/>
-    <w:lsdException w:name="index heading" w:semiHidden="1" w:unhideWhenUsed="1"/>
-    <w:lsdException w:name="caption" w:semiHidden="1" w:uiPriority="35" w:unhideWhenUsed="1" w:qFormat="1"/>
-    <w:lsdException w:name="table of figures" w:semiHidden="1" w:unhideWhenUsed="1"/>
-    <w:lsdException w:name="envelope address" w:semiHidden="1" w:unhideWhenUsed="1"/>
-    <w:lsdException w:name="envelope return" w:semiHidden="1" w:unhideWhenUsed="1"/>
-    <w:lsdException w:name="footnote reference" w:semiHidden="1" w:unhideWhenUsed="1"/>
-    <w:lsdException w:name="annotation reference" w:semiHidden="1" w:unhideWhenUsed="1"/>
-    <w:lsdException w:name="line number" w:semiHidden="1" w:unhideWhenUsed="1"/>
-    <w:lsdException w:name="page number" w:semiHidden="1" w:unhideWhenUsed="1"/>
-    <w:lsdException w:name="endnote reference" w:semiHidden="1" w:unhideWhenUsed="1"/>
-    <w:lsdException w:name="endnote text" w:semiHidden="1" w:unhideWhenUsed="1"/>
-    <w:lsdException w:name="table of authorities" w:semiHidden="1" w:unhideWhenUsed="1"/>
-    <w:lsdException w:name="macro" w:semiHidden="1" w:unhideWhenUsed="1"/>
-    <w:lsdException w:name="toa heading" w:semiHidden="1" w:unhideWhenUsed="1"/>
-    <w:lsdException w:name="List" w:semiHidden="1" w:unhideWhenUsed="1"/>
-    <w:lsdException w:name="List Bullet" w:semiHidden="1" w:unhideWhenUsed="1"/>
-    <w:lsdException w:name="List Number" w:semiHidden="1" w:unhideWhenUsed="1"/>
-    <w:lsdException w:name="List 2" w:semiHidden="1" w:unhideWhenUsed="1"/>
-    <w:lsdException w:name="List 3" w:semiHidden="1" w:unhideWhenUsed="1"/>
-    <w:lsdException w:name="List 4" w:semiHidden="1" w:unhideWhenUsed="1"/>
-    <w:lsdException w:name="List 5" w:semiHidden="1" w:unhideWhenUsed="1"/>
-    <w:lsdException w:name="List Bullet 2" w:semiHidden="1" w:unhideWhenUsed="1"/>
-    <w:lsdException w:name="List Bullet 3" w:semiHidden="1" w:unhideWhenUsed="1"/>
-    <w:lsdException w:name="List Bullet 4" w:semiHidden="1" w:unhideWhenUsed="1"/>
-    <w:lsdException w:name="List Bullet 5" w:semiHidden="1" w:unhideWhenUsed="1"/>
-    <w:lsdException w:name="List Number 2" w:semiHidden="1" w:unhideWhenUsed="1"/>
-    <w:lsdException w:name="List Number 3" w:semiHidden="1" w:unhideWhenUsed="1"/>
-    <w:lsdException w:name="List Number 4" w:semiHidden="1" w:unhideWhenUsed="1"/>
-    <w:lsdException w:name="List Number 5" w:semiHidden="1" w:unhideWhenUsed="1"/>
-    <w:lsdException w:name="Title" w:uiPriority="10" w:qFormat="1"/>
-    <w:lsdException w:name="Closing" w:semiHidden="1" w:unhideWhenUsed="1"/>
-    <w:lsdException w:name="Signature" w:semiHidden="1" w:unhideWhenUsed="1"/>
-    <w:lsdException w:name="Default Paragraph Font" w:semiHidden="1" w:uiPriority="1" w:unhideWhenUsed="1"/>
-    <w:lsdException w:name="Body Text" w:semiHidden="1" w:unhideWhenUsed="1"/>
-    <w:lsdException w:name="Body Text Indent" w:semiHidden="1" w:unhideWhenUsed="1"/>
-    <w:lsdException w:name="List Continue" w:semiHidden="1" w:unhideWhenUsed="1"/>
-    <w:lsdException w:name="List Continue 2" w:semiHidden="1" w:unhideWhenUsed="1"/>
-    <w:lsdException w:name="List Continue 3" w:semiHidden="1" w:unhideWhenUsed="1"/>
-    <w:lsdException w:name="List Continue 4" w:semiHidden="1" w:unhideWhenUsed="1"/>
-    <w:lsdException w:name="List Continue 5" w:semiHidden="1" w:unhideWhenUsed="1"/>
-    <w:lsdException w:name="Message Header" w:semiHidden="1" w:unhideWhenUsed="1"/>
-    <w:lsdException w:name="Subtitle" w:uiPriority="11" w:qFormat="1"/>
-    <w:lsdException w:name="Salutation" w:semiHidden="1" w:unhideWhenUsed="1"/>
-    <w:lsdException w:name="Date" w:semiHidden="1" w:unhideWhenUsed="1"/>
-    <w:lsdException w:name="Body Text First Indent" w:semiHidden="1" w:unhideWhenUsed="1"/>
-    <w:lsdException w:name="Body Text First Indent 2" w:semiHidden="1" w:unhideWhenUsed="1"/>
-    <w:lsdException w:name="Note Heading" w:semiHidden="1" w:unhideWhenUsed="1"/>
-    <w:lsdException w:name="Body Text 2" w:semiHidden="1" w:unhideWhenUsed="1"/>
-    <w:lsdException w:name="Body Text 3" w:semiHidden="1" w:unhideWhenUsed="1"/>
-    <w:lsdException w:name="Body Text Indent 2" w:semiHidden="1" w:unhideWhenUsed="1"/>
-    <w:lsdException w:name="Body Text Indent 3" w:semiHidden="1" w:unhideWhenUsed="1"/>
-    <w:lsdException w:name="Block Text" w:semiHidden="1" w:unhideWhenUsed="1"/>
-    <w:lsdException w:name="Hyperlink" w:semiHidden="1" w:unhideWhenUsed="1"/>
-    <w:lsdException w:name="FollowedHyperlink" w:semiHidden="1" w:unhideWhenUsed="1"/>
-    <w:lsdException w:name="Strong" w:uiPriority="22" w:qFormat="1"/>
-    <w:lsdException w:name="Emphasis" w:uiPriority="20" w:qFormat="1"/>
-    <w:lsdException w:name="Document Map" w:semiHidden="1" w:unhideWhenUsed="1"/>
-    <w:lsdException w:name="Plain Text" w:semiHidden="1" w:unhideWhenUsed="1"/>
-    <w:lsdException w:name="E-mail Signature" w:semiHidden="1" w:unhideWhenUsed="1"/>
-    <w:lsdException w:name="HTML Top of Form" w:semiHidden="1" w:unhideWhenUsed="1"/>
-    <w:lsdException w:name="HTML Bottom of Form" w:semiHidden="1" w:unhideWhenUsed="1"/>
-    <w:lsdException w:name="Normal (Web)" w:semiHidden="1" w:unhideWhenUsed="1"/>
-    <w:lsdException w:name="HTML Acronym" w:semiHidden="1" w:unhideWhenUsed="1"/>
-    <w:lsdException w:name="HTML Address" w:semiHidden="1" w:unhideWhenUsed="1"/>
-    <w:lsdException w:name="HTML Cite" w:semiHidden="1" w:unhideWhenUsed="1"/>
-    <w:lsdException w:name="HTML Code" w:semiHidden="1" w:unhideWhenUsed="1"/>
-    <w:lsdException w:name="HTML Definition" w:semiHidden="1" w:unhideWhenUsed="1"/>
-    <w:lsdException w:name="HTML Keyboard" w:semiHidden="1" w:unhideWhenUsed="1"/>
-    <w:lsdException w:name="HTML Preformatted" w:semiHidden="1" w:unhideWhenUsed="1"/>
-    <w:lsdException w:name="HTML Sample" w:semiHidden="1" w:unhideWhenUsed="1"/>
-    <w:lsdException w:name="HTML Typewriter" w:semiHidden="1" w:unhideWhenUsed="1"/>
-    <w:lsdException w:name="HTML Variable" w:semiHidden="1" w:unhideWhenUsed="1"/>
-    <w:lsdException w:name="Normal Table" w:semiHidden="1" w:unhideWhenUsed="1"/>
-    <w:lsdException w:name="annotation subject" w:semiHidden="1" w:unhideWhenUsed="1"/>
-    <w:lsdException w:name="No List" w:semiHidden="1" w:unhideWhenUsed="1"/>
-    <w:lsdException w:name="Outline List 1" w:semiHidden="1" w:unhideWhenUsed="1"/>
-    <w:lsdException w:name="Outline List 2" w:semiHidden="1" w:unhideWhenUsed="1"/>
-    <w:lsdException w:name="Outline List 3" w:semiHidden="1" w:unhideWhenUsed="1"/>
-    <w:lsdException w:name="Table Simple 1" w:semiHidden="1" w:unhideWhenUsed="1"/>
-    <w:lsdException w:name="Table Simple 2" w:semiHidden="1" w:unhideWhenUsed="1"/>
-    <w:lsdException w:name="Table Simple 3" w:semiHidden="1" w:unhideWhenUsed="1"/>
-    <w:lsdException w:name="Table Classic 1" w:semiHidden="1" w:unhideWhenUsed="1"/>
-    <w:lsdException w:name="Table Classic 2" w:semiHidden="1" w:unhideWhenUsed="1"/>
-    <w:lsdException w:name="Table Classic 3" w:semiHidden="1" w:unhideWhenUsed="1"/>
-    <w:lsdException w:name="Table Classic 4" w:semiHidden="1" w:unhideWhenUsed="1"/>
-    <w:lsdException w:name="Table Colorful 1" w:semiHidden="1" w:unhideWhenUsed="1"/>
-    <w:lsdException w:name="Table Colorful 2" w:semiHidden="1" w:unhideWhenUsed="1"/>
-    <w:lsdException w:name="Table Colorful 3" w:semiHidden="1" w:unhideWhenUsed="1"/>
-    <w:lsdException w:name="Table Columns 1" w:semiHidden="1" w:unhideWhenUsed="1"/>
-    <w:lsdException w:name="Table Columns 2" w:semiHidden="1" w:unhideWhenUsed="1"/>
-    <w:lsdException w:name="Table Columns 3" w:semiHidden="1" w:unhideWhenUsed="1"/>
-    <w:lsdException w:name="Table Columns 4" w:semiHidden="1" w:unhideWhenUsed="1"/>
-    <w:lsdException w:name="Table Columns 5" w:semiHidden="1" w:unhideWhenUsed="1"/>
-    <w:lsdException w:name="Table Grid 1" w:semiHidden="1" w:unhideWhenUsed="1"/>
-    <w:lsdException w:name="Table Grid 2" w:semiHidden="1" w:unhideWhenUsed="1"/>
-    <w:lsdException w:name="Table Grid 3" w:semiHidden="1" w:unhideWhenUsed="1"/>
-    <w:lsdException w:name="Table Grid 4" w:semiHidden="1" w:unhideWhenUsed="1"/>
-    <w:lsdException w:name="Table Grid 5" w:semiHidden="1" w:unhideWhenUsed="1"/>
-    <w:lsdException w:name="Table Grid 6" w:semiHidden="1" w:unhideWhenUsed="1"/>
-    <w:lsdException w:name="Table Grid 7" w:semiHidden="1" w:unhideWhenUsed="1"/>
-    <w:lsdException w:name="Table Grid 8" w:semiHidden="1" w:unhideWhenUsed="1"/>
-    <w:lsdException w:name="Table List 1" w:semiHidden="1" w:unhideWhenUsed="1"/>
-    <w:lsdException w:name="Table List 2" w:semiHidden="1" w:unhideWhenUsed="1"/>
-    <w:lsdException w:name="Table List 3" w:semiHidden="1" w:unhideWhenUsed="1"/>
-    <w:lsdException w:name="Table List 4" w:semiHidden="1" w:unhideWhenUsed="1"/>
-    <w:lsdException w:name="Table List 5" w:semiHidden="1" w:unhideWhenUsed="1"/>
-    <w:lsdException w:name="Table List 6" w:semiHidden="1" w:unhideWhenUsed="1"/>
-    <w:lsdException w:name="Table List 7" w:semiHidden="1" w:unhideWhenUsed="1"/>
-    <w:lsdException w:name="Table List 8" w:semiHidden="1" w:unhideWhenUsed="1"/>
-    <w:lsdException w:name="Table 3D effects 1" w:semiHidden="1" w:unhideWhenUsed="1"/>
-    <w:lsdException w:name="Table 3D effects 2" w:semiHidden="1" w:unhideWhenUsed="1"/>
-    <w:lsdException w:name="Table 3D effects 3" w:semiHidden="1" w:unhideWhenUsed="1"/>
-    <w:lsdException w:name="Table Contemporary" w:semiHidden="1" w:unhideWhenUsed="1"/>
-    <w:lsdException w:name="Table Elegant" w:semiHidden="1" w:unhideWhenUsed="1"/>
-    <w:lsdException w:name="Table Professional" w:semiHidden="1" w:unhideWhenUsed="1"/>
-    <w:lsdException w:name="Table Subtle 1" w:semiHidden="1" w:unhideWhenUsed="1"/>
-    <w:lsdException w:name="Table Subtle 2" w:semiHidden="1" w:unhideWhenUsed="1"/>
-    <w:lsdException w:name="Table Web 1" w:semiHidden="1" w:unhideWhenUsed="1"/>
-    <w:lsdException w:name="Table Web 2" w:semiHidden="1" w:unhideWhenUsed="1"/>
-    <w:lsdException w:name="Table Web 3" w:semiHidden="1" w:unhideWhenUsed="1"/>
-    <w:lsdException w:name="Balloon Text" w:semiHidden="1" w:unhideWhenUsed="1"/>
-    <w:lsdException w:name="Table Grid" w:uiPriority="39"/>
-    <w:lsdException w:name="Table Theme" w:semiHidden="1" w:unhideWhenUsed="1"/>
-    <w:lsdException w:name="Placeholder Text" w:semiHidden="1"/>
-    <w:lsdException w:name="No Spacing" w:uiPriority="1" w:qFormat="1"/>
-    <w:lsdException w:name="Light Shading" w:uiPriority="60"/>
-    <w:lsdException w:name="Light List" w:uiPriority="61"/>
-    <w:lsdException w:name="Light Grid" w:uiPriority="62"/>
-    <w:lsdException w:name="Medium Shading 1" w:uiPriority="63"/>
-    <w:lsdException w:name="Medium Shading 2" w:uiPriority="64"/>
-    <w:lsdException w:name="Medium List 1" w:uiPriority="65"/>
-    <w:lsdException w:name="Medium List 2" w:uiPriority="66"/>
-    <w:lsdException w:name="Medium Grid 1" w:uiPriority="67"/>
-    <w:lsdException w:name="Medium Grid 2" w:uiPriority="68"/>
-    <w:lsdException w:name="Medium Grid 3" w:uiPriority="69"/>
-    <w:lsdException w:name="Dark List" w:uiPriority="70"/>
-    <w:lsdException w:name="Colorful Shading" w:uiPriority="71"/>
-    <w:lsdException w:name="Colorful List" w:uiPriority="72"/>
-    <w:lsdException w:name="Colorful Grid" w:uiPriority="73"/>
-    <w:lsdException w:name="Light Shading Accent 1" w:uiPriority="60"/>
-    <w:lsdException w:name="Light List Accent 1" w:uiPriority="61"/>
-    <w:lsdException w:name="Light Grid Accent 1" w:uiPriority="62"/>
-    <w:lsdException w:name="Medium Shading 1 Accent 1" w:uiPriority="63"/>
-    <w:lsdException w:name="Medium Shading 2 Accent 1" w:uiPriority="64"/>
-    <w:lsdException w:name="Medium List 1 Accent 1" w:uiPriority="65"/>
-    <w:lsdException w:name="Revision" w:semiHidden="1"/>
-    <w:lsdException w:name="List Paragraph" w:uiPriority="34" w:qFormat="1"/>
-    <w:lsdException w:name="Quote" w:uiPriority="29" w:qFormat="1"/>
-    <w:lsdException w:name="Intense Quote" w:uiPriority="30" w:qFormat="1"/>
-    <w:lsdException w:name="Medium List 2 Accent 1" w:uiPriority="66"/>
-    <w:lsdException w:name="Medium Grid 1 Accent 1" w:uiPriority="67"/>
-    <w:lsdException w:name="Medium Grid 2 Accent 1" w:uiPriority="68"/>
-    <w:lsdException w:name="Medium Grid 3 Accent 1" w:uiPriority="69"/>
-    <w:lsdException w:name="Dark List Accent 1" w:uiPriority="70"/>
-    <w:lsdException w:name="Colorful Shading Accent 1" w:uiPriority="71"/>
-    <w:lsdException w:name="Colorful List Accent 1" w:uiPriority="72"/>
-    <w:lsdException w:name="Colorful Grid Accent 1" w:uiPriority="73"/>
-    <w:lsdException w:name="Light Shading Accent 2" w:uiPriority="60"/>
-    <w:lsdException w:name="Light List Accent 2" w:uiPriority="61"/>
-    <w:lsdException w:name="Light Grid Accent 2" w:uiPriority="62"/>
-    <w:lsdException w:name="Medium Shading 1 Accent 2" w:uiPriority="63"/>
-    <w:lsdException w:name="Medium Shading 2 Accent 2" w:uiPriority="64"/>
-    <w:lsdException w:name="Medium List 1 Accent 2" w:uiPriority="65"/>
-    <w:lsdException w:name="Medium List 2 Accent 2" w:uiPriority="66"/>
-    <w:lsdException w:name="Medium Grid 1 Accent 2" w:uiPriority="67"/>
-    <w:lsdException w:name="Medium Grid 2 Accent 2" w:uiPriority="68"/>
-    <w:lsdException w:name="Medium Grid 3 Accent 2" w:uiPriority="69"/>
-    <w:lsdException w:name="Dark List Accent 2" w:uiPriority="70"/>
-    <w:lsdException w:name="Colorful Shading Accent 2" w:uiPriority="71"/>
-    <w:lsdException w:name="Colorful List Accent 2" w:uiPriority="72"/>
-    <w:lsdException w:name="Colorful Grid Accent 2" w:uiPriority="73"/>
-    <w:lsdException w:name="Light Shading Accent 3" w:uiPriority="60"/>
-    <w:lsdException w:name="Light List Accent 3" w:uiPriority="61"/>
-    <w:lsdException w:name="Light Grid Accent 3" w:uiPriority="62"/>
-    <w:lsdException w:name="Medium Shading 1 Accent 3" w:uiPriority="63"/>
-    <w:lsdException w:name="Medium Shading 2 Accent 3" w:uiPriority="64"/>
-    <w:lsdException w:name="Medium List 1 Accent 3" w:uiPriority="65"/>
-    <w:lsdException w:name="Medium List 2 Accent 3" w:uiPriority="66"/>
-    <w:lsdException w:name="Medium Grid 1 Accent 3" w:uiPriority="67"/>
-    <w:lsdException w:name="Medium Grid 2 Accent 3" w:uiPriority="68"/>
-    <w:lsdException w:name="Medium Grid 3 Accent 3" w:uiPriority="69"/>
-    <w:lsdException w:name="Dark List Accent 3" w:uiPriority="70"/>
-    <w:lsdException w:name="Colorful Shading Accent 3" w:uiPriority="71"/>
-    <w:lsdException w:name="Colorful List Accent 3" w:uiPriority="72"/>
-    <w:lsdException w:name="Colorful Grid Accent 3" w:uiPriority="73"/>
-    <w:lsdException w:name="Light Shading Accent 4" w:uiPriority="60"/>
-    <w:lsdException w:name="Light List Accent 4" w:uiPriority="61"/>
-    <w:lsdException w:name="Light Grid Accent 4" w:uiPriority="62"/>
-    <w:lsdException w:name="Medium Shading 1 Accent 4" w:uiPriority="63"/>
-    <w:lsdException w:name="Medium Shading 2 Accent 4" w:uiPriority="64"/>
-    <w:lsdException w:name="Medium List 1 Accent 4" w:uiPriority="65"/>
-    <w:lsdException w:name="Medium List 2 Accent 4" w:uiPriority="66"/>
-    <w:lsdException w:name="Medium Grid 1 Accent 4" w:uiPriority="67"/>
-    <w:lsdException w:name="Medium Grid 2 Accent 4" w:uiPriority="68"/>
-    <w:lsdException w:name="Medium Grid 3 Accent 4" w:uiPriority="69"/>
-    <w:lsdException w:name="Dark List Accent 4" w:uiPriority="70"/>
-    <w:lsdException w:name="Colorful Shading Accent 4" w:uiPriority="71"/>
-    <w:lsdException w:name="Colorful List Accent 4" w:uiPriority="72"/>
-    <w:lsdException w:name="Colorful Grid Accent 4" w:uiPriority="73"/>
-    <w:lsdException w:name="Light Shading Accent 5" w:uiPriority="60"/>
-    <w:lsdException w:name="Light List Accent 5" w:uiPriority="61"/>
-    <w:lsdException w:name="Light Grid Accent 5" w:uiPriority="62"/>
-    <w:lsdException w:name="Medium Shading 1 Accent 5" w:uiPriority="63"/>
-    <w:lsdException w:name="Medium Shading 2 Accent 5" w:uiPriority="64"/>
-    <w:lsdException w:name="Medium List 1 Accent 5" w:uiPriority="65"/>
-    <w:lsdException w:name="Medium List 2 Accent 5" w:uiPriority="66"/>
-    <w:lsdException w:name="Medium Grid 1 Accent 5" w:uiPriority="67"/>
-    <w:lsdException w:name="Medium Grid 2 Accent 5" w:uiPriority="68"/>
-    <w:lsdException w:name="Medium Grid 3 Accent 5" w:uiPriority="69"/>
-    <w:lsdException w:name="Dark List Accent 5" w:uiPriority="70"/>
-    <w:lsdException w:name="Colorful Shading Accent 5" w:uiPriority="71"/>
-    <w:lsdException w:name="Colorful List Accent 5" w:uiPriority="72"/>
-    <w:lsdException w:name="Colorful Grid Accent 5" w:uiPriority="73"/>
-    <w:lsdException w:name="Light Shading Accent 6" w:uiPriority="60"/>
-    <w:lsdException w:name="Light List Accent 6" w:uiPriority="61"/>
-    <w:lsdException w:name="Light Grid Accent 6" w:uiPriority="62"/>
-    <w:lsdException w:name="Medium Shading 1 Accent 6" w:uiPriority="63"/>
-    <w:lsdException w:name="Medium Shading 2 Accent 6" w:uiPriority="64"/>
-    <w:lsdException w:name="Medium List 1 Accent 6" w:uiPriority="65"/>
-    <w:lsdException w:name="Medium List 2 Accent 6" w:uiPriority="66"/>
-    <w:lsdException w:name="Medium Grid 1 Accent 6" w:uiPriority="67"/>
-    <w:lsdException w:name="Medium Grid 2 Accent 6" w:uiPriority="68"/>
-    <w:lsdException w:name="Medium Grid 3 Accent 6" w:uiPriority="69"/>
-    <w:lsdException w:name="Dark List Accent 6" w:uiPriority="70"/>
-    <w:lsdException w:name="Colorful Shading Accent 6" w:uiPriority="71"/>
-    <w:lsdException w:name="Colorful List Accent 6" w:uiPriority="72"/>
-    <w:lsdException w:name="Colorful Grid Accent 6" w:uiPriority="73"/>
-    <w:lsdException w:name="Subtle Emphasis" w:uiPriority="19" w:qFormat="1"/>
-    <w:lsdException w:name="Intense Emphasis" w:uiPriority="21" w:qFormat="1"/>
-    <w:lsdException w:name="Subtle Reference" w:uiPriority="31" w:qFormat="1"/>
-    <w:lsdException w:name="Intense Reference" w:uiPriority="32" w:qFormat="1"/>
-    <w:lsdException w:name="Book Title" w:uiPriority="33" w:qFormat="1"/>
-    <w:lsdException w:name="Bibliography" w:semiHidden="1" w:uiPriority="37" w:unhideWhenUsed="1"/>
-    <w:lsdException w:name="TOC Heading" w:semiHidden="1" w:uiPriority="39" w:unhideWhenUsed="1" w:qFormat="1"/>
-    <w:lsdException w:name="Plain Table 1" w:uiPriority="41"/>
-    <w:lsdException w:name="Plain Table 2" w:uiPriority="42"/>
-    <w:lsdException w:name="Plain Table 3" w:uiPriority="43"/>
-    <w:lsdException w:name="Plain Table 4" w:uiPriority="44"/>
-    <w:lsdException w:name="Plain Table 5" w:uiPriority="45"/>
-    <w:lsdException w:name="Grid Table Light" w:uiPriority="40"/>
-    <w:lsdException w:name="Grid Table 1 Light" w:uiPriority="46"/>
-    <w:lsdException w:name="Grid Table 2" w:uiPriority="47"/>
-    <w:lsdException w:name="Grid Table 3" w:uiPriority="48"/>
-    <w:lsdException w:name="Grid Table 4" w:uiPriority="49"/>
-    <w:lsdException w:name="Grid Table 5 Dark" w:uiPriority="50"/>
-    <w:lsdException w:name="Grid Table 6 Colorful" w:uiPriority="51"/>
-    <w:lsdException w:name="Grid Table 7 Colorful" w:uiPriority="52"/>
-    <w:lsdException w:name="Grid Table 1 Light Accent 1" w:uiPriority="46"/>
-    <w:lsdException w:name="Grid Table 2 Accent 1" w:uiPriority="47"/>
-    <w:lsdException w:name="Grid Table 3 Accent 1" w:uiPriority="48"/>
-    <w:lsdException w:name="Grid Table 4 Accent 1" w:uiPriority="49"/>
-    <w:lsdException w:name="Grid Table 5 Dark Accent 1" w:uiPriority="50"/>
-    <w:lsdException w:name="Grid Table 6 Colorful Accent 1" w:uiPriority="51"/>
-    <w:lsdException w:name="Grid Table 7 Colorful Accent 1" w:uiPriority="52"/>
-    <w:lsdException w:name="Grid Table 1 Light Accent 2" w:uiPriority="46"/>
-    <w:lsdException w:name="Grid Table 2 Accent 2" w:uiPriority="47"/>
-    <w:lsdException w:name="Grid Table 3 Accent 2" w:uiPriority="48"/>
-    <w:lsdException w:name="Grid Table 4 Accent 2" w:uiPriority="49"/>
-    <w:lsdException w:name="Grid Table 5 Dark Accent 2" w:uiPriority="50"/>
-    <w:lsdException w:name="Grid Table 6 Colorful Accent 2" w:uiPriority="51"/>
-    <w:lsdException w:name="Grid Table 7 Colorful Accent 2" w:uiPriority="52"/>
-    <w:lsdException w:name="Grid Table 1 Light Accent 3" w:uiPriority="46"/>
-    <w:lsdException w:name="Grid Table 2 Accent 3" w:uiPriority="47"/>
-    <w:lsdException w:name="Grid Table 3 Accent 3" w:uiPriority="48"/>
-    <w:lsdException w:name="Grid Table 4 Accent 3" w:uiPriority="49"/>
-    <w:lsdException w:name="Grid Table 5 Dark Accent 3" w:uiPriority="50"/>
-    <w:lsdException w:name="Grid Table 6 Colorful Accent 3" w:uiPriority="51"/>
-    <w:lsdException w:name="Grid Table 7 Colorful Accent 3" w:uiPriority="52"/>
-    <w:lsdException w:name="Grid Table 1 Light Accent 4" w:uiPriority="46"/>
-    <w:lsdException w:name="Grid Table 2 Accent 4" w:uiPriority="47"/>
-    <w:lsdException w:name="Grid Table 3 Accent 4" w:uiPriority="48"/>
-    <w:lsdException w:name="Grid Table 4 Accent 4" w:uiPriority="49"/>
-    <w:lsdException w:name="Grid Table 5 Dark Accent 4" w:uiPriority="50"/>
-    <w:lsdException w:name="Grid Table 6 Colorful Accent 4" w:uiPriority="51"/>
-    <w:lsdException w:name="Grid Table 7 Colorful Accent 4" w:uiPriority="52"/>
-    <w:lsdException w:name="Grid Table 1 Light Accent 5" w:uiPriority="46"/>
-    <w:lsdException w:name="Grid Table 2 Accent 5" w:uiPriority="47"/>
-    <w:lsdException w:name="Grid Table 3 Accent 5" w:uiPriority="48"/>
-    <w:lsdException w:name="Grid Table 4 Accent 5" w:uiPriority="49"/>
-    <w:lsdException w:name="Grid Table 5 Dark Accent 5" w:uiPriority="50"/>
-    <w:lsdException w:name="Grid Table 6 Colorful Accent 5" w:uiPriority="51"/>
-    <w:lsdException w:name="Grid Table 7 Colorful Accent 5" w:uiPriority="52"/>
-    <w:lsdException w:name="Grid Table 1 Light Accent 6" w:uiPriority="46"/>
-    <w:lsdException w:name="Grid Table 2 Accent 6" w:uiPriority="47"/>
-    <w:lsdException w:name="Grid Table 3 Accent 6" w:uiPriority="48"/>
-    <w:lsdException w:name="Grid Table 4 Accent 6" w:uiPriority="49"/>
-    <w:lsdException w:name="Grid Table 5 Dark Accent 6" w:uiPriority="50"/>
-    <w:lsdException w:name="Grid Table 6 Colorful Accent 6" w:uiPriority="51"/>
-    <w:lsdException w:name="Grid Table 7 Colorful Accent 6" w:uiPriority="52"/>
-    <w:lsdException w:name="List Table 1 Light" w:uiPriority="46"/>
-    <w:lsdException w:name="List Table 2" w:uiPriority="47"/>
-    <w:lsdException w:name="List Table 3" w:uiPriority="48"/>
-    <w:lsdException w:name="List Table 4" w:uiPriority="49"/>
-    <w:lsdException w:name="List Table 5 Dark" w:uiPriority="50"/>
-    <w:lsdException w:name="List Table 6 Colorful" w:uiPriority="51"/>
-    <w:lsdException w:name="List Table 7 Colorful" w:uiPriority="52"/>
-    <w:lsdException w:name="List Table 1 Light Accent 1" w:uiPriority="46"/>
-    <w:lsdException w:name="List Table 2 Accent 1" w:uiPriority="47"/>
-    <w:lsdException w:name="List Table 3 Accent 1" w:uiPriority="48"/>
-    <w:lsdException w:name="List Table 4 Accent 1" w:uiPriority="49"/>
-    <w:lsdException w:name="List Table 5 Dark Accent 1" w:uiPriority="50"/>
-    <w:lsdException w:name="List Table 6 Colorful Accent 1" w:uiPriority="51"/>
-    <w:lsdException w:name="List Table 7 Colorful Accent 1" w:uiPriority="52"/>
-    <w:lsdException w:name="List Table 1 Light Accent 2" w:uiPriority="46"/>
-    <w:lsdException w:name="List Table 2 Accent 2" w:uiPriority="47"/>
-    <w:lsdException w:name="List Table 3 Accent 2" w:uiPriority="48"/>
-    <w:lsdException w:name="List Table 4 Accent 2" w:uiPriority="49"/>
-    <w:lsdException w:name="List Table 5 Dark Accent 2" w:uiPriority="50"/>
-    <w:lsdException w:name="List Table 6 Colorful Accent 2" w:uiPriority="51"/>
-    <w:lsdException w:name="List Table 7 Colorful Accent 2" w:uiPriority="52"/>
-    <w:lsdException w:name="List Table 1 Light Accent 3" w:uiPriority="46"/>
-    <w:lsdException w:name="List Table 2 Accent 3" w:uiPriority="47"/>
-    <w:lsdException w:name="List Table 3 Accent 3" w:uiPriority="48"/>
-    <w:lsdException w:name="List Table 4 Accent 3" w:uiPriority="49"/>
-    <w:lsdException w:name="List Table 5 Dark Accent 3" w:uiPriority="50"/>
-    <w:lsdException w:name="List Table 6 Colorful Accent 3" w:uiPriority="51"/>
-    <w:lsdException w:name="List Table 7 Colorful Accent 3" w:uiPriority="52"/>
-    <w:lsdException w:name="List Table 1 Light Accent 4" w:uiPriority="46"/>
-    <w:lsdException w:name="List Table 2 Accent 4" w:uiPriority="47"/>
-    <w:lsdException w:name="List Table 3 Accent 4" w:uiPriority="48"/>
-    <w:lsdException w:name="List Table 4 Accent 4" w:uiPriority="49"/>
-    <w:lsdException w:name="List Table 5 Dark Accent 4" w:uiPriority="50"/>
-    <w:lsdException w:name="List Table 6 Colorful Accent 4" w:uiPriority="51"/>
-    <w:lsdException w:name="List Table 7 Colorful Accent 4" w:uiPriority="52"/>
-    <w:lsdException w:name="List Table 1 Light Accent 5" w:uiPriority="46"/>
-    <w:lsdException w:name="List Table 2 Accent 5" w:uiPriority="47"/>
-    <w:lsdException w:name="List Table 3 Accent 5" w:uiPriority="48"/>
-    <w:lsdException w:name="List Table 4 Accent 5" w:uiPriority="49"/>
-    <w:lsdException w:name="List Table 5 Dark Accent 5" w:uiPriority="50"/>
-    <w:lsdException w:name="List Table 6 Colorful Accent 5" w:uiPriority="51"/>
-    <w:lsdException w:name="List Table 7 Colorful Accent 5" w:uiPriority="52"/>
-    <w:lsdException w:name="List Table 1 Light Accent 6" w:uiPriority="46"/>
-    <w:lsdException w:name="List Table 2 Accent 6" w:uiPriority="47"/>
-    <w:lsdException w:name="List Table 3 Accent 6" w:uiPriority="48"/>
-    <w:lsdException w:name="List Table 4 Accent 6" w:uiPriority="49"/>
-    <w:lsdException w:name="List Table 5 Dark Accent 6" w:uiPriority="50"/>
-    <w:lsdException w:name="List Table 6 Colorful Accent 6" w:uiPriority="51"/>
-    <w:lsdException w:name="List Table 7 Colorful Accent 6" w:uiPriority="52"/>
-  </w:latentStyles>
-  <w:style w:type="paragraph" w:default="1" w:styleId="Normal">
-    <w:name w:val="Normal"/>
-    <w:qFormat/>
-  </w:style>
-  <w:style w:type="character" w:default="1" w:styleId="DefaultParagraphFont">
-    <w:name w:val="Default Paragraph Font"/>
-    <w:uiPriority w:val="1"/>
-    <w:semiHidden/>
-    <w:unhideWhenUsed/>
-  </w:style>
-  <w:style w:type="table" w:default="1" w:styleId="TableNormal">
-    <w:name w:val="Normal Table"/>
-    <w:uiPriority w:val="99"/>
-    <w:semiHidden/>
-    <w:unhideWhenUsed/>
-    <w:tblPr>
-      <w:tblInd w:w="0" w:type="dxa"/>
-      <w:tblCellMar>
-        <w:top w:w="0" w:type="dxa"/>
-        <w:left w:w="108" w:type="dxa"/>
-        <w:bottom w:w="0" w:type="dxa"/>
-        <w:right w:w="108" w:type="dxa"/>
-      </w:tblCellMar>
-    </w:tblPr>
-  </w:style>
-  <w:style w:type="numbering" w:default="1" w:styleId="NoList">
-    <w:name w:val="No List"/>
-    <w:uiPriority w:val="99"/>
-    <w:semiHidden/>
-    <w:unhideWhenUsed/>
-  </w:style>
-  <w:style w:type="paragraph" w:customStyle="1" w:styleId="E1A59585218D4F3CAE72FACCF33C71DE">
-    <w:name w:val="E1A59585218D4F3CAE72FACCF33C71DE"/>
-    <w:rsid w:val="00A34F0D"/>
-  </w:style>
-  <w:style w:type="paragraph" w:customStyle="1" w:styleId="330D2FD99D8A4BD08154E9BF9F9F7D51">
-    <w:name w:val="330D2FD99D8A4BD08154E9BF9F9F7D51"/>
-    <w:rsid w:val="00A34F0D"/>
-  </w:style>
-</w:styles>
-</file>
-
-<file path=word/glossary/webSettings.xml><?xml version="1.0" encoding="utf-8"?>
-<w:webSettings xmlns:mc="http://schemas.openxmlformats.org/markup-compatibility/2006" xmlns:r="http://schemas.openxmlformats.org/officeDocument/2006/relationships" xmlns:w="http://schemas.openxmlformats.org/wordprocessingml/2006/main" xmlns:w14="http://schemas.microsoft.com/office/word/2010/wordml" xmlns:w15="http://schemas.microsoft.com/office/word/2012/wordml" mc:Ignorable="w14 w15">
-  <w:optimizeForBrowser/>
-  <w:allowPNG/>
-</w:webSettings>
 </file>
 
 <file path=word/theme/theme1.xml><?xml version="1.0" encoding="utf-8"?>
@@ -2899,7 +3964,7 @@
 </file>
 
 <file path=customXml/itemProps1.xml><?xml version="1.0" encoding="utf-8"?>
-<ds:datastoreItem xmlns:ds="http://schemas.openxmlformats.org/officeDocument/2006/customXml" ds:itemID="{A1784B15-6FCF-4893-B02C-A497024C5048}">
+<ds:datastoreItem xmlns:ds="http://schemas.openxmlformats.org/officeDocument/2006/customXml" ds:itemID="{3B8DE033-6905-4A9E-9EAD-D03A0E7B9686}">
   <ds:schemaRefs>
     <ds:schemaRef ds:uri="http://schemas.openxmlformats.org/officeDocument/2006/bibliography"/>
   </ds:schemaRefs>

</xml_diff>

<commit_message>
FEAT: Completed EDA section of technical report
To-Do:
* Fix plots on the document using SNS
* Begin Feature Engineering section
</commit_message>
<xml_diff>
--- a/Reports/Technical_Report.docx
+++ b/Reports/Technical_Report.docx
@@ -4306,16 +4306,7 @@
           <w:sz w:val="36"/>
           <w:szCs w:val="36"/>
         </w:rPr>
-        <w:t>Users with</w:t>
-      </w:r>
-      <w:bookmarkStart w:id="0" w:name="_GoBack"/>
-      <w:bookmarkEnd w:id="0"/>
-      <w:r>
-        <w:rPr>
-          <w:sz w:val="36"/>
-          <w:szCs w:val="36"/>
-        </w:rPr>
-        <w:t xml:space="preserve"> </w:t>
+        <w:t xml:space="preserve">Users with </w:t>
       </w:r>
       <w:r>
         <w:rPr>
@@ -4433,6 +4424,503 @@
           <w:szCs w:val="36"/>
         </w:rPr>
         <w:t xml:space="preserve">We have successfully captured their wallet, but not their loyalty </w:t>
+      </w:r>
+    </w:p>
+    <w:p>
+      <w:pPr>
+        <w:pStyle w:val="ListParagraph"/>
+        <w:numPr>
+          <w:ilvl w:val="1"/>
+          <w:numId w:val="1"/>
+        </w:numPr>
+        <w:rPr>
+          <w:sz w:val="36"/>
+          <w:szCs w:val="36"/>
+        </w:rPr>
+      </w:pPr>
+      <w:r>
+        <w:rPr>
+          <w:b/>
+          <w:sz w:val="36"/>
+          <w:szCs w:val="36"/>
+        </w:rPr>
+        <w:t>Service Spread Analysis (The Adoption Mismatch):</w:t>
+      </w:r>
+      <w:r>
+        <w:rPr>
+          <w:sz w:val="36"/>
+          <w:szCs w:val="36"/>
+        </w:rPr>
+        <w:t xml:space="preserve"> </w:t>
+      </w:r>
+    </w:p>
+    <w:p>
+      <w:pPr>
+        <w:pStyle w:val="ListParagraph"/>
+        <w:numPr>
+          <w:ilvl w:val="2"/>
+          <w:numId w:val="1"/>
+        </w:numPr>
+        <w:rPr>
+          <w:sz w:val="36"/>
+          <w:szCs w:val="36"/>
+        </w:rPr>
+      </w:pPr>
+      <w:r>
+        <w:rPr>
+          <w:b/>
+          <w:sz w:val="36"/>
+          <w:szCs w:val="36"/>
+        </w:rPr>
+        <w:t xml:space="preserve">Finding: </w:t>
+      </w:r>
+      <w:r>
+        <w:rPr>
+          <w:sz w:val="36"/>
+          <w:szCs w:val="36"/>
+        </w:rPr>
+        <w:t xml:space="preserve">First year high spenders are spending money on the </w:t>
+      </w:r>
+      <w:r>
+        <w:rPr>
+          <w:b/>
+          <w:i/>
+          <w:sz w:val="36"/>
+          <w:szCs w:val="36"/>
+        </w:rPr>
+        <w:t xml:space="preserve">wrong </w:t>
+      </w:r>
+      <w:r>
+        <w:rPr>
+          <w:sz w:val="36"/>
+          <w:szCs w:val="36"/>
+        </w:rPr>
+        <w:t xml:space="preserve">ancillary services. There is a massive misalignment between what they </w:t>
+      </w:r>
+      <w:r>
+        <w:rPr>
+          <w:b/>
+          <w:sz w:val="36"/>
+          <w:szCs w:val="36"/>
+        </w:rPr>
+        <w:t xml:space="preserve">buy </w:t>
+      </w:r>
+      <w:r>
+        <w:rPr>
+          <w:sz w:val="36"/>
+          <w:szCs w:val="36"/>
+        </w:rPr>
+        <w:t xml:space="preserve">and what actually </w:t>
+      </w:r>
+      <w:r>
+        <w:rPr>
+          <w:b/>
+          <w:sz w:val="36"/>
+          <w:szCs w:val="36"/>
+        </w:rPr>
+        <w:t xml:space="preserve">retains </w:t>
+      </w:r>
+      <w:r>
+        <w:rPr>
+          <w:sz w:val="36"/>
+          <w:szCs w:val="36"/>
+        </w:rPr>
+        <w:t>them.</w:t>
+      </w:r>
+    </w:p>
+    <w:p>
+      <w:pPr>
+        <w:pStyle w:val="ListParagraph"/>
+        <w:numPr>
+          <w:ilvl w:val="3"/>
+          <w:numId w:val="1"/>
+        </w:numPr>
+        <w:rPr>
+          <w:sz w:val="36"/>
+          <w:szCs w:val="36"/>
+        </w:rPr>
+      </w:pPr>
+      <w:r>
+        <w:rPr>
+          <w:b/>
+          <w:sz w:val="36"/>
+          <w:szCs w:val="36"/>
+        </w:rPr>
+        <w:t>The “Placebo” Products:</w:t>
+      </w:r>
+      <w:r>
+        <w:rPr>
+          <w:sz w:val="36"/>
+          <w:szCs w:val="36"/>
+        </w:rPr>
+        <w:t xml:space="preserve"> </w:t>
+      </w:r>
+    </w:p>
+    <w:p>
+      <w:pPr>
+        <w:pStyle w:val="ListParagraph"/>
+        <w:numPr>
+          <w:ilvl w:val="4"/>
+          <w:numId w:val="1"/>
+        </w:numPr>
+        <w:rPr>
+          <w:sz w:val="36"/>
+          <w:szCs w:val="36"/>
+        </w:rPr>
+      </w:pPr>
+      <w:r>
+        <w:rPr>
+          <w:b/>
+          <w:sz w:val="36"/>
+          <w:szCs w:val="36"/>
+        </w:rPr>
+        <w:t xml:space="preserve">High Adoption: </w:t>
+      </w:r>
+      <w:r>
+        <w:rPr>
+          <w:sz w:val="36"/>
+          <w:szCs w:val="36"/>
+        </w:rPr>
+        <w:t>Online Backup (~24%) and Device Protection (~29%) are the most popular add-ons.</w:t>
+      </w:r>
+    </w:p>
+    <w:p>
+      <w:pPr>
+        <w:pStyle w:val="ListParagraph"/>
+        <w:numPr>
+          <w:ilvl w:val="4"/>
+          <w:numId w:val="1"/>
+        </w:numPr>
+        <w:rPr>
+          <w:sz w:val="36"/>
+          <w:szCs w:val="36"/>
+        </w:rPr>
+      </w:pPr>
+      <w:r>
+        <w:rPr>
+          <w:b/>
+          <w:sz w:val="36"/>
+          <w:szCs w:val="36"/>
+        </w:rPr>
+        <w:t>Low Impact:</w:t>
+      </w:r>
+      <w:r>
+        <w:rPr>
+          <w:sz w:val="36"/>
+          <w:szCs w:val="36"/>
+        </w:rPr>
+        <w:t xml:space="preserve"> These services are statistically ineffective at preventing churn for this cohort (Churn remains extremely high at </w:t>
+      </w:r>
+      <w:r>
+        <w:rPr>
+          <w:b/>
+          <w:sz w:val="36"/>
+          <w:szCs w:val="36"/>
+        </w:rPr>
+        <w:t xml:space="preserve">~67-68% </w:t>
+      </w:r>
+      <w:r>
+        <w:rPr>
+          <w:sz w:val="36"/>
+          <w:szCs w:val="36"/>
+        </w:rPr>
+        <w:t xml:space="preserve">even with them.) </w:t>
+      </w:r>
+    </w:p>
+    <w:p>
+      <w:pPr>
+        <w:pStyle w:val="ListParagraph"/>
+        <w:numPr>
+          <w:ilvl w:val="3"/>
+          <w:numId w:val="1"/>
+        </w:numPr>
+        <w:rPr>
+          <w:sz w:val="36"/>
+          <w:szCs w:val="36"/>
+        </w:rPr>
+      </w:pPr>
+      <w:r>
+        <w:rPr>
+          <w:b/>
+          <w:sz w:val="36"/>
+          <w:szCs w:val="36"/>
+        </w:rPr>
+        <w:t>The “Real” Anchors:</w:t>
+      </w:r>
+      <w:r>
+        <w:rPr>
+          <w:sz w:val="36"/>
+          <w:szCs w:val="36"/>
+        </w:rPr>
+        <w:t xml:space="preserve"> </w:t>
+      </w:r>
+    </w:p>
+    <w:p>
+      <w:pPr>
+        <w:pStyle w:val="ListParagraph"/>
+        <w:numPr>
+          <w:ilvl w:val="4"/>
+          <w:numId w:val="1"/>
+        </w:numPr>
+        <w:rPr>
+          <w:sz w:val="36"/>
+          <w:szCs w:val="36"/>
+        </w:rPr>
+      </w:pPr>
+      <w:r>
+        <w:rPr>
+          <w:b/>
+          <w:sz w:val="36"/>
+          <w:szCs w:val="36"/>
+        </w:rPr>
+        <w:t xml:space="preserve">Low Adoption: </w:t>
+      </w:r>
+      <w:r>
+        <w:rPr>
+          <w:sz w:val="36"/>
+          <w:szCs w:val="36"/>
+        </w:rPr>
+        <w:t xml:space="preserve">Only </w:t>
+      </w:r>
+      <w:r>
+        <w:rPr>
+          <w:b/>
+          <w:sz w:val="36"/>
+          <w:szCs w:val="36"/>
+        </w:rPr>
+        <w:t xml:space="preserve">~13% </w:t>
+      </w:r>
+      <w:r>
+        <w:rPr>
+          <w:sz w:val="36"/>
+          <w:szCs w:val="36"/>
+        </w:rPr>
+        <w:t xml:space="preserve">subscribe to Online Security and </w:t>
+      </w:r>
+      <w:r>
+        <w:rPr>
+          <w:b/>
+          <w:sz w:val="36"/>
+          <w:szCs w:val="36"/>
+        </w:rPr>
+        <w:t xml:space="preserve">~14% </w:t>
+      </w:r>
+      <w:r>
+        <w:rPr>
+          <w:sz w:val="36"/>
+          <w:szCs w:val="36"/>
+        </w:rPr>
+        <w:t xml:space="preserve">to Tech Support. </w:t>
+      </w:r>
+    </w:p>
+    <w:p>
+      <w:pPr>
+        <w:pStyle w:val="ListParagraph"/>
+        <w:numPr>
+          <w:ilvl w:val="4"/>
+          <w:numId w:val="1"/>
+        </w:numPr>
+        <w:rPr>
+          <w:sz w:val="36"/>
+          <w:szCs w:val="36"/>
+        </w:rPr>
+      </w:pPr>
+      <w:r>
+        <w:rPr>
+          <w:b/>
+          <w:sz w:val="36"/>
+          <w:szCs w:val="36"/>
+        </w:rPr>
+        <w:t>High Impact:</w:t>
+      </w:r>
+      <w:r>
+        <w:rPr>
+          <w:sz w:val="36"/>
+          <w:szCs w:val="36"/>
+        </w:rPr>
+        <w:t xml:space="preserve"> These services provide a statistically significant “Retention Shield”, dropping churn risk to </w:t>
+      </w:r>
+      <w:r>
+        <w:rPr>
+          <w:b/>
+          <w:sz w:val="36"/>
+          <w:szCs w:val="36"/>
+        </w:rPr>
+        <w:t>~54-57%</w:t>
+      </w:r>
+    </w:p>
+    <w:p>
+      <w:pPr>
+        <w:pStyle w:val="ListParagraph"/>
+        <w:numPr>
+          <w:ilvl w:val="2"/>
+          <w:numId w:val="1"/>
+        </w:numPr>
+        <w:rPr>
+          <w:sz w:val="36"/>
+          <w:szCs w:val="36"/>
+        </w:rPr>
+      </w:pPr>
+      <w:r>
+        <w:rPr>
+          <w:b/>
+          <w:sz w:val="36"/>
+          <w:szCs w:val="36"/>
+        </w:rPr>
+        <w:t xml:space="preserve">Conclusion: </w:t>
+      </w:r>
+      <w:r>
+        <w:rPr>
+          <w:sz w:val="36"/>
+          <w:szCs w:val="36"/>
+        </w:rPr>
+        <w:t>We have a</w:t>
+      </w:r>
+      <w:r>
+        <w:rPr>
+          <w:b/>
+          <w:sz w:val="36"/>
+          <w:szCs w:val="36"/>
+        </w:rPr>
+        <w:t xml:space="preserve"> 15 point adoption gap. </w:t>
+      </w:r>
+      <w:r>
+        <w:rPr>
+          <w:sz w:val="36"/>
+          <w:szCs w:val="36"/>
+        </w:rPr>
+        <w:t xml:space="preserve">Out highest value customers are opting for passive “insurance” (backup/device protection) rather than active “utility” </w:t>
+      </w:r>
+      <w:r>
+        <w:rPr>
+          <w:sz w:val="36"/>
+          <w:szCs w:val="36"/>
+        </w:rPr>
+        <w:lastRenderedPageBreak/>
+        <w:t>(security/support). This suggests our onboarding flow pushes the wrong upsells</w:t>
+      </w:r>
+    </w:p>
+    <w:p>
+      <w:pPr>
+        <w:pStyle w:val="ListParagraph"/>
+        <w:numPr>
+          <w:ilvl w:val="2"/>
+          <w:numId w:val="1"/>
+        </w:numPr>
+        <w:rPr>
+          <w:sz w:val="36"/>
+          <w:szCs w:val="36"/>
+        </w:rPr>
+      </w:pPr>
+      <w:r>
+        <w:rPr>
+          <w:b/>
+          <w:sz w:val="36"/>
+          <w:szCs w:val="36"/>
+        </w:rPr>
+        <w:t>Business Implication:</w:t>
+      </w:r>
+      <w:r>
+        <w:rPr>
+          <w:sz w:val="36"/>
+          <w:szCs w:val="36"/>
+        </w:rPr>
+        <w:t xml:space="preserve"> </w:t>
+      </w:r>
+    </w:p>
+    <w:p>
+      <w:pPr>
+        <w:pStyle w:val="ListParagraph"/>
+        <w:numPr>
+          <w:ilvl w:val="3"/>
+          <w:numId w:val="1"/>
+        </w:numPr>
+        <w:rPr>
+          <w:sz w:val="36"/>
+          <w:szCs w:val="36"/>
+        </w:rPr>
+      </w:pPr>
+      <w:r>
+        <w:rPr>
+          <w:b/>
+          <w:sz w:val="36"/>
+          <w:szCs w:val="36"/>
+        </w:rPr>
+        <w:t xml:space="preserve">Re-Rank Upsells: </w:t>
+      </w:r>
+      <w:r>
+        <w:rPr>
+          <w:sz w:val="36"/>
+          <w:szCs w:val="36"/>
+        </w:rPr>
+        <w:t xml:space="preserve">Update the sales script and website UI to prioritize </w:t>
+      </w:r>
+      <w:r>
+        <w:rPr>
+          <w:b/>
+          <w:sz w:val="36"/>
+          <w:szCs w:val="36"/>
+        </w:rPr>
+        <w:t xml:space="preserve">Online Security </w:t>
+      </w:r>
+      <w:r>
+        <w:rPr>
+          <w:sz w:val="36"/>
+          <w:szCs w:val="36"/>
+        </w:rPr>
+        <w:t xml:space="preserve">and </w:t>
+      </w:r>
+      <w:r>
+        <w:rPr>
+          <w:b/>
+          <w:sz w:val="36"/>
+          <w:szCs w:val="36"/>
+        </w:rPr>
+        <w:t>Tech Support</w:t>
+      </w:r>
+      <w:r>
+        <w:rPr>
+          <w:sz w:val="36"/>
+          <w:szCs w:val="36"/>
+        </w:rPr>
+        <w:t xml:space="preserve"> as the default add-ons for high-tier plans. </w:t>
+      </w:r>
+    </w:p>
+    <w:p>
+      <w:pPr>
+        <w:pStyle w:val="ListParagraph"/>
+        <w:numPr>
+          <w:ilvl w:val="3"/>
+          <w:numId w:val="1"/>
+        </w:numPr>
+        <w:rPr>
+          <w:sz w:val="36"/>
+          <w:szCs w:val="36"/>
+        </w:rPr>
+      </w:pPr>
+      <w:r>
+        <w:rPr>
+          <w:b/>
+          <w:sz w:val="36"/>
+          <w:szCs w:val="36"/>
+        </w:rPr>
+        <w:t>Bundle Logic:</w:t>
+      </w:r>
+      <w:r>
+        <w:rPr>
+          <w:sz w:val="36"/>
+          <w:szCs w:val="36"/>
+        </w:rPr>
+        <w:t xml:space="preserve"> Create a new “Customer Safety Pack” that bundles tech support with device protection</w:t>
+      </w:r>
+      <w:bookmarkStart w:id="0" w:name="_GoBack"/>
+      <w:bookmarkEnd w:id="0"/>
+      <w:r>
+        <w:rPr>
+          <w:sz w:val="36"/>
+          <w:szCs w:val="36"/>
+        </w:rPr>
+        <w:t>. Use the popularity of the device protection to “Trojan Horse” the Tech support service that actually makes them stay</w:t>
       </w:r>
     </w:p>
     <w:p>
@@ -4886,7 +5374,7 @@
         <w:rFonts w:ascii="Symbol" w:hAnsi="Symbol" w:hint="default"/>
       </w:rPr>
     </w:lvl>
-    <w:lvl w:ilvl="4" w:tplc="04090003" w:tentative="1">
+    <w:lvl w:ilvl="4" w:tplc="04090003">
       <w:start w:val="1"/>
       <w:numFmt w:val="bullet"/>
       <w:lvlText w:val="o"/>
@@ -5908,6 +6396,7 @@
   <w:style w:type="character" w:default="1" w:styleId="DefaultParagraphFont">
     <w:name w:val="Default Paragraph Font"/>
     <w:uiPriority w:val="1"/>
+    <w:semiHidden/>
     <w:unhideWhenUsed/>
   </w:style>
   <w:style w:type="table" w:default="1" w:styleId="TableNormal">
@@ -6285,7 +6774,7 @@
 </file>
 
 <file path=customXml/itemProps1.xml><?xml version="1.0" encoding="utf-8"?>
-<ds:datastoreItem xmlns:ds="http://schemas.openxmlformats.org/officeDocument/2006/customXml" ds:itemID="{C7F2D777-17FC-453B-8B3A-27D052E5A88F}">
+<ds:datastoreItem xmlns:ds="http://schemas.openxmlformats.org/officeDocument/2006/customXml" ds:itemID="{F09C3986-4193-47F3-BEAA-B1B13138C239}">
   <ds:schemaRefs>
     <ds:schemaRef ds:uri="http://schemas.openxmlformats.org/officeDocument/2006/bibliography"/>
   </ds:schemaRefs>

</xml_diff>

<commit_message>
FEAT: completed Feature engineering section of Technical Report
To-Do:
* Begin Data Preprocessing section
</commit_message>
<xml_diff>
--- a/Reports/Technical_Report.docx
+++ b/Reports/Technical_Report.docx
@@ -2,7 +2,6 @@
 <file path=word/document.xml><?xml version="1.0" encoding="utf-8"?>
 <w:document xmlns:wpc="http://schemas.microsoft.com/office/word/2010/wordprocessingCanvas" xmlns:mc="http://schemas.openxmlformats.org/markup-compatibility/2006" xmlns:o="urn:schemas-microsoft-com:office:office" xmlns:r="http://schemas.openxmlformats.org/officeDocument/2006/relationships" xmlns:m="http://schemas.openxmlformats.org/officeDocument/2006/math" xmlns:v="urn:schemas-microsoft-com:vml" xmlns:wp14="http://schemas.microsoft.com/office/word/2010/wordprocessingDrawing" xmlns:wp="http://schemas.openxmlformats.org/drawingml/2006/wordprocessingDrawing" xmlns:w10="urn:schemas-microsoft-com:office:word" xmlns:w="http://schemas.openxmlformats.org/wordprocessingml/2006/main" xmlns:w14="http://schemas.microsoft.com/office/word/2010/wordml" xmlns:w15="http://schemas.microsoft.com/office/word/2012/wordml" xmlns:wpg="http://schemas.microsoft.com/office/word/2010/wordprocessingGroup" xmlns:wpi="http://schemas.microsoft.com/office/word/2010/wordprocessingInk" xmlns:wne="http://schemas.microsoft.com/office/word/2006/wordml" xmlns:wps="http://schemas.microsoft.com/office/word/2010/wordprocessingShape" mc:Ignorable="w14 w15 wp14">
   <w:body>
-    <w:bookmarkStart w:id="0" w:name="_GoBack" w:displacedByCustomXml="next"/>
     <w:sdt>
       <w:sdtPr>
         <w:id w:val="-800690393"/>
@@ -1397,7 +1396,6 @@
           <w:szCs w:val="40"/>
         </w:rPr>
       </w:pPr>
-      <w:proofErr w:type="spellStart"/>
       <w:r>
         <w:rPr>
           <w:b/>
@@ -1405,17 +1403,7 @@
           <w:sz w:val="40"/>
           <w:szCs w:val="40"/>
         </w:rPr>
-        <w:t>Univariate</w:t>
-      </w:r>
-      <w:proofErr w:type="spellEnd"/>
-      <w:r>
-        <w:rPr>
-          <w:b/>
-          <w:i/>
-          <w:sz w:val="40"/>
-          <w:szCs w:val="40"/>
-        </w:rPr>
-        <w:t xml:space="preserve"> Analysis</w:t>
+        <w:t>Univariate Analysis</w:t>
       </w:r>
       <w:r>
         <w:rPr>
@@ -4924,36 +4912,536 @@
     </w:p>
     <w:p>
       <w:pPr>
-        <w:ind w:left="2880"/>
-        <w:rPr>
-          <w:b/>
-          <w:sz w:val="36"/>
-          <w:szCs w:val="36"/>
-        </w:rPr>
-      </w:pPr>
-    </w:p>
-    <w:p>
-      <w:pPr>
-        <w:pStyle w:val="ListParagraph"/>
-        <w:ind w:left="1440"/>
-        <w:rPr>
-          <w:sz w:val="36"/>
-          <w:szCs w:val="36"/>
-        </w:rPr>
-      </w:pPr>
-    </w:p>
-    <w:bookmarkEnd w:id="0"/>
-    <w:p>
-      <w:pPr>
-        <w:rPr>
-          <w:sz w:val="36"/>
-          <w:szCs w:val="36"/>
-        </w:rPr>
-      </w:pPr>
+        <w:rPr>
+          <w:sz w:val="36"/>
+          <w:szCs w:val="36"/>
+        </w:rPr>
+      </w:pPr>
+    </w:p>
+    <w:p>
+      <w:pPr>
+        <w:rPr>
+          <w:sz w:val="36"/>
+          <w:szCs w:val="36"/>
+        </w:rPr>
+        <w:sectPr>
+          <w:headerReference w:type="default" r:id="rId24"/>
+          <w:headerReference w:type="first" r:id="rId25"/>
+          <w:pgSz w:w="12240" w:h="15840"/>
+          <w:pgMar w:top="720" w:right="720" w:bottom="720" w:left="720" w:header="708" w:footer="708" w:gutter="0"/>
+          <w:pgNumType w:start="0"/>
+          <w:cols w:space="708"/>
+          <w:titlePg/>
+          <w:docGrid w:linePitch="360"/>
+        </w:sectPr>
+      </w:pPr>
+    </w:p>
+    <w:p>
+      <w:pPr>
+        <w:rPr>
+          <w:sz w:val="36"/>
+          <w:szCs w:val="36"/>
+        </w:rPr>
+      </w:pPr>
+      <w:r>
+        <w:rPr>
+          <w:sz w:val="36"/>
+          <w:szCs w:val="36"/>
+        </w:rPr>
+        <w:lastRenderedPageBreak/>
+        <w:t>Driven by the strategic insights from the EDA</w:t>
+      </w:r>
+      <w:r>
+        <w:rPr>
+          <w:sz w:val="36"/>
+          <w:szCs w:val="36"/>
+        </w:rPr>
+        <w:t>, the</w:t>
+      </w:r>
+      <w:r>
+        <w:rPr>
+          <w:sz w:val="36"/>
+          <w:szCs w:val="36"/>
+        </w:rPr>
+        <w:t xml:space="preserve"> feature engineering process focused on capturing </w:t>
+      </w:r>
+      <w:r>
+        <w:rPr>
+          <w:b/>
+          <w:sz w:val="36"/>
+          <w:szCs w:val="36"/>
+        </w:rPr>
+        <w:t>behavioral risk</w:t>
+      </w:r>
+      <w:r>
+        <w:rPr>
+          <w:sz w:val="36"/>
+          <w:szCs w:val="36"/>
+        </w:rPr>
+        <w:t xml:space="preserve"> rather than just raw metrics. The goal was to transform business logic (e.g. “The Protection Gap”) into model-ready inputs.</w:t>
+      </w:r>
+    </w:p>
+    <w:p>
+      <w:pPr>
+        <w:rPr>
+          <w:b/>
+          <w:sz w:val="36"/>
+          <w:szCs w:val="36"/>
+        </w:rPr>
+      </w:pPr>
+      <w:r>
+        <w:rPr>
+          <w:b/>
+          <w:sz w:val="36"/>
+          <w:szCs w:val="36"/>
+        </w:rPr>
+        <w:t xml:space="preserve">4.1. Retained Engineered Features: </w:t>
+      </w:r>
+    </w:p>
+    <w:p>
+      <w:pPr>
+        <w:pStyle w:val="ListParagraph"/>
+        <w:numPr>
+          <w:ilvl w:val="0"/>
+          <w:numId w:val="1"/>
+        </w:numPr>
+        <w:rPr>
+          <w:i/>
+          <w:sz w:val="36"/>
+          <w:szCs w:val="36"/>
+        </w:rPr>
+      </w:pPr>
+      <w:r>
+        <w:rPr>
+          <w:b/>
+          <w:sz w:val="36"/>
+          <w:szCs w:val="36"/>
+        </w:rPr>
+        <w:t xml:space="preserve">Is_Anchored: </w:t>
+      </w:r>
+      <w:r>
+        <w:rPr>
+          <w:sz w:val="36"/>
+          <w:szCs w:val="36"/>
+        </w:rPr>
+        <w:t>A Boolean flag, identifying users subscribed to both</w:t>
+      </w:r>
+      <w:r>
+        <w:rPr>
+          <w:b/>
+          <w:sz w:val="36"/>
+          <w:szCs w:val="36"/>
+        </w:rPr>
+        <w:t xml:space="preserve"> </w:t>
+      </w:r>
+      <w:r>
+        <w:rPr>
+          <w:b/>
+          <w:i/>
+          <w:sz w:val="36"/>
+          <w:szCs w:val="36"/>
+        </w:rPr>
+        <w:t>Tech Support</w:t>
+      </w:r>
+      <w:r>
+        <w:rPr>
+          <w:sz w:val="36"/>
+          <w:szCs w:val="36"/>
+        </w:rPr>
+        <w:t xml:space="preserve"> and </w:t>
+      </w:r>
+      <w:r>
+        <w:rPr>
+          <w:b/>
+          <w:i/>
+          <w:sz w:val="36"/>
+          <w:szCs w:val="36"/>
+        </w:rPr>
+        <w:t>Online Security</w:t>
+      </w:r>
+      <w:r>
+        <w:rPr>
+          <w:i/>
+          <w:sz w:val="36"/>
+          <w:szCs w:val="36"/>
+        </w:rPr>
+        <w:t>.</w:t>
+      </w:r>
+    </w:p>
+    <w:p>
+      <w:pPr>
+        <w:pStyle w:val="ListParagraph"/>
+        <w:numPr>
+          <w:ilvl w:val="1"/>
+          <w:numId w:val="1"/>
+        </w:numPr>
+        <w:rPr>
+          <w:sz w:val="36"/>
+          <w:szCs w:val="36"/>
+        </w:rPr>
+      </w:pPr>
+      <w:r>
+        <w:rPr>
+          <w:i/>
+          <w:sz w:val="36"/>
+          <w:szCs w:val="36"/>
+        </w:rPr>
+        <w:t xml:space="preserve">Rationale: </w:t>
+      </w:r>
+      <w:r>
+        <w:rPr>
+          <w:sz w:val="36"/>
+          <w:szCs w:val="36"/>
+        </w:rPr>
+        <w:t>EDA showed that while “Stickiness” (count of services) was generally good, these</w:t>
+      </w:r>
+      <w:r>
+        <w:rPr>
+          <w:sz w:val="36"/>
+          <w:szCs w:val="36"/>
+        </w:rPr>
+        <w:t xml:space="preserve"> two services specifically act</w:t>
+      </w:r>
+      <w:r>
+        <w:rPr>
+          <w:sz w:val="36"/>
+          <w:szCs w:val="36"/>
+        </w:rPr>
+        <w:t>ed</w:t>
+      </w:r>
+      <w:r>
+        <w:rPr>
+          <w:sz w:val="36"/>
+          <w:szCs w:val="36"/>
+        </w:rPr>
+        <w:t xml:space="preserve"> as a </w:t>
+      </w:r>
+      <w:r>
+        <w:rPr>
+          <w:sz w:val="36"/>
+          <w:szCs w:val="36"/>
+        </w:rPr>
+        <w:t xml:space="preserve">distinct </w:t>
+      </w:r>
+      <w:r>
+        <w:rPr>
+          <w:sz w:val="36"/>
+          <w:szCs w:val="36"/>
+        </w:rPr>
+        <w:t xml:space="preserve">“Retention Shield”, whereas other services (like streaming) do not. </w:t>
+      </w:r>
+    </w:p>
+    <w:p>
+      <w:pPr>
+        <w:rPr>
+          <w:b/>
+          <w:sz w:val="36"/>
+          <w:szCs w:val="36"/>
+        </w:rPr>
+      </w:pPr>
+      <w:r>
+        <w:rPr>
+          <w:b/>
+          <w:sz w:val="36"/>
+          <w:szCs w:val="36"/>
+        </w:rPr>
+        <w:t>4.2. Tested but Dropped Features:</w:t>
+      </w:r>
+    </w:p>
+    <w:p>
+      <w:pPr>
+        <w:pStyle w:val="ListParagraph"/>
+        <w:numPr>
+          <w:ilvl w:val="0"/>
+          <w:numId w:val="1"/>
+        </w:numPr>
+        <w:rPr>
+          <w:b/>
+          <w:sz w:val="36"/>
+          <w:szCs w:val="36"/>
+        </w:rPr>
+      </w:pPr>
+      <w:r>
+        <w:rPr>
+          <w:b/>
+          <w:sz w:val="36"/>
+          <w:szCs w:val="36"/>
+        </w:rPr>
+        <w:t xml:space="preserve">StickinessScore: </w:t>
+      </w:r>
+      <w:r>
+        <w:rPr>
+          <w:sz w:val="36"/>
+          <w:szCs w:val="36"/>
+        </w:rPr>
+        <w:t xml:space="preserve">Dropped. The model performed better with the specific binary </w:t>
+      </w:r>
+      <w:r>
+        <w:rPr>
+          <w:b/>
+          <w:sz w:val="36"/>
+          <w:szCs w:val="36"/>
+        </w:rPr>
+        <w:t>is_anchored</w:t>
+      </w:r>
+      <w:r>
+        <w:rPr>
+          <w:sz w:val="36"/>
+          <w:szCs w:val="36"/>
+        </w:rPr>
+        <w:t xml:space="preserve"> flag than a raw count of services, further proving that the quality of service matters more than the quantity of services.</w:t>
+      </w:r>
+    </w:p>
+    <w:p>
+      <w:pPr>
+        <w:pStyle w:val="ListParagraph"/>
+        <w:numPr>
+          <w:ilvl w:val="0"/>
+          <w:numId w:val="1"/>
+        </w:numPr>
+        <w:rPr>
+          <w:b/>
+          <w:sz w:val="36"/>
+          <w:szCs w:val="36"/>
+        </w:rPr>
+      </w:pPr>
+      <w:r>
+        <w:rPr>
+          <w:b/>
+          <w:sz w:val="36"/>
+          <w:szCs w:val="36"/>
+        </w:rPr>
+        <w:t xml:space="preserve">High_ARPU_Newbie: </w:t>
+      </w:r>
+      <w:r>
+        <w:rPr>
+          <w:sz w:val="36"/>
+          <w:szCs w:val="36"/>
+        </w:rPr>
+        <w:t xml:space="preserve">Dropped. The model successfully inferred this risk profile from the interaction of </w:t>
+      </w:r>
+      <w:r>
+        <w:rPr>
+          <w:b/>
+          <w:sz w:val="36"/>
+          <w:szCs w:val="36"/>
+        </w:rPr>
+        <w:t>MonthlyCharges</w:t>
+      </w:r>
+      <w:r>
+        <w:rPr>
+          <w:sz w:val="36"/>
+          <w:szCs w:val="36"/>
+        </w:rPr>
+        <w:t xml:space="preserve"> and </w:t>
+      </w:r>
+      <w:r>
+        <w:rPr>
+          <w:b/>
+          <w:sz w:val="36"/>
+          <w:szCs w:val="36"/>
+        </w:rPr>
+        <w:t>Tenure,</w:t>
+      </w:r>
+      <w:r>
+        <w:rPr>
+          <w:sz w:val="36"/>
+          <w:szCs w:val="36"/>
+        </w:rPr>
+        <w:t xml:space="preserve"> without needing a hard-coded flag. Testing this feature also slightly dropped both recall and precision by 0.1, hence it was binned </w:t>
+      </w:r>
+    </w:p>
+    <w:p>
+      <w:pPr>
+        <w:pStyle w:val="ListParagraph"/>
+        <w:numPr>
+          <w:ilvl w:val="0"/>
+          <w:numId w:val="1"/>
+        </w:numPr>
+        <w:rPr>
+          <w:b/>
+          <w:sz w:val="36"/>
+          <w:szCs w:val="36"/>
+        </w:rPr>
+      </w:pPr>
+      <w:r>
+        <w:rPr>
+          <w:b/>
+          <w:sz w:val="36"/>
+          <w:szCs w:val="36"/>
+        </w:rPr>
+        <w:t xml:space="preserve">Charges_by_Tenure: </w:t>
+      </w:r>
+      <w:r>
+        <w:rPr>
+          <w:sz w:val="36"/>
+          <w:szCs w:val="36"/>
+        </w:rPr>
+        <w:t>Dropped due to introduced noise</w:t>
+      </w:r>
+    </w:p>
+    <w:p>
+      <w:pPr>
+        <w:ind w:left="360"/>
+        <w:rPr>
+          <w:b/>
+          <w:sz w:val="36"/>
+          <w:szCs w:val="36"/>
+        </w:rPr>
+      </w:pPr>
+    </w:p>
+    <w:p>
+      <w:pPr>
+        <w:ind w:left="360"/>
+        <w:rPr>
+          <w:b/>
+          <w:sz w:val="36"/>
+          <w:szCs w:val="36"/>
+        </w:rPr>
+      </w:pPr>
+      <w:r>
+        <w:rPr>
+          <w:b/>
+          <w:sz w:val="36"/>
+          <w:szCs w:val="36"/>
+        </w:rPr>
+        <w:t xml:space="preserve">4.3 Features for Analysis only (EDA) </w:t>
+      </w:r>
+    </w:p>
+    <w:p>
+      <w:pPr>
+        <w:ind w:left="360"/>
+        <w:rPr>
+          <w:sz w:val="36"/>
+          <w:szCs w:val="36"/>
+        </w:rPr>
+      </w:pPr>
+      <w:r>
+        <w:rPr>
+          <w:sz w:val="36"/>
+          <w:szCs w:val="36"/>
+        </w:rPr>
+        <w:t xml:space="preserve">Certain features were created strictly to aid visual analysis and business segmentation but were excluded from the training pipeline to avoid data redundancy (multicollinearity) </w:t>
+      </w:r>
+    </w:p>
+    <w:p>
+      <w:pPr>
+        <w:pStyle w:val="ListParagraph"/>
+        <w:numPr>
+          <w:ilvl w:val="0"/>
+          <w:numId w:val="1"/>
+        </w:numPr>
+        <w:rPr>
+          <w:sz w:val="36"/>
+          <w:szCs w:val="36"/>
+        </w:rPr>
+      </w:pPr>
+      <w:r>
+        <w:rPr>
+          <w:b/>
+          <w:sz w:val="36"/>
+          <w:szCs w:val="36"/>
+        </w:rPr>
+        <w:lastRenderedPageBreak/>
+        <w:t xml:space="preserve">Binning Features: </w:t>
+      </w:r>
+      <w:r>
+        <w:rPr>
+          <w:b/>
+          <w:i/>
+          <w:sz w:val="36"/>
+          <w:szCs w:val="36"/>
+        </w:rPr>
+        <w:t>tenure_group, MonthlyCharges_group</w:t>
+      </w:r>
+    </w:p>
+    <w:p>
+      <w:pPr>
+        <w:pStyle w:val="ListParagraph"/>
+        <w:numPr>
+          <w:ilvl w:val="0"/>
+          <w:numId w:val="1"/>
+        </w:numPr>
+        <w:rPr>
+          <w:sz w:val="36"/>
+          <w:szCs w:val="36"/>
+        </w:rPr>
+      </w:pPr>
+      <w:r>
+        <w:rPr>
+          <w:b/>
+          <w:sz w:val="36"/>
+          <w:szCs w:val="36"/>
+        </w:rPr>
+        <w:t xml:space="preserve">Risk Flags: </w:t>
+      </w:r>
+      <w:r>
+        <w:rPr>
+          <w:b/>
+          <w:i/>
+          <w:sz w:val="36"/>
+          <w:szCs w:val="36"/>
+        </w:rPr>
+        <w:t>HighRisk_Fiber, HighRisk_Contract, HighRisk_LowStickiness</w:t>
+      </w:r>
+    </w:p>
+    <w:p>
+      <w:pPr>
+        <w:pStyle w:val="ListParagraph"/>
+        <w:numPr>
+          <w:ilvl w:val="0"/>
+          <w:numId w:val="1"/>
+        </w:numPr>
+        <w:rPr>
+          <w:sz w:val="36"/>
+          <w:szCs w:val="36"/>
+        </w:rPr>
+      </w:pPr>
+      <w:r>
+        <w:rPr>
+          <w:b/>
+          <w:sz w:val="36"/>
+          <w:szCs w:val="36"/>
+        </w:rPr>
+        <w:t xml:space="preserve">Rationale: </w:t>
+      </w:r>
+      <w:r>
+        <w:rPr>
+          <w:sz w:val="36"/>
+          <w:szCs w:val="36"/>
+        </w:rPr>
+        <w:t>These concepts were already captured by the model through the raw features (</w:t>
+      </w:r>
+      <w:r>
+        <w:rPr>
+          <w:i/>
+          <w:sz w:val="36"/>
+          <w:szCs w:val="36"/>
+        </w:rPr>
+        <w:t xml:space="preserve">tenure, InternetService, Contract) </w:t>
+      </w:r>
+      <w:r>
+        <w:rPr>
+          <w:sz w:val="36"/>
+          <w:szCs w:val="36"/>
+        </w:rPr>
+        <w:t xml:space="preserve">and their coefficients. Feeding  the bins alongside the raw data would cause information duplication </w:t>
+      </w:r>
+    </w:p>
+    <w:p>
+      <w:pPr>
+        <w:ind w:left="360"/>
+        <w:rPr>
+          <w:b/>
+          <w:sz w:val="36"/>
+          <w:szCs w:val="36"/>
+        </w:rPr>
+      </w:pPr>
+      <w:bookmarkStart w:id="0" w:name="_GoBack"/>
+      <w:bookmarkEnd w:id="0"/>
     </w:p>
     <w:sectPr>
-      <w:headerReference w:type="default" r:id="rId24"/>
-      <w:headerReference w:type="first" r:id="rId25"/>
+      <w:headerReference w:type="first" r:id="rId26"/>
       <w:pgSz w:w="12240" w:h="15840"/>
       <w:pgMar w:top="720" w:right="720" w:bottom="720" w:left="720" w:header="708" w:footer="708" w:gutter="0"/>
       <w:pgNumType w:start="0"/>
@@ -5199,6 +5687,36 @@
 </w:hdr>
 </file>
 
+<file path=word/header7.xml><?xml version="1.0" encoding="utf-8"?>
+<w:hdr xmlns:wpc="http://schemas.microsoft.com/office/word/2010/wordprocessingCanvas" xmlns:mc="http://schemas.openxmlformats.org/markup-compatibility/2006" xmlns:o="urn:schemas-microsoft-com:office:office" xmlns:r="http://schemas.openxmlformats.org/officeDocument/2006/relationships" xmlns:m="http://schemas.openxmlformats.org/officeDocument/2006/math" xmlns:v="urn:schemas-microsoft-com:vml" xmlns:wp14="http://schemas.microsoft.com/office/word/2010/wordprocessingDrawing" xmlns:wp="http://schemas.openxmlformats.org/drawingml/2006/wordprocessingDrawing" xmlns:w10="urn:schemas-microsoft-com:office:word" xmlns:w="http://schemas.openxmlformats.org/wordprocessingml/2006/main" xmlns:w14="http://schemas.microsoft.com/office/word/2010/wordml" xmlns:w15="http://schemas.microsoft.com/office/word/2012/wordml" xmlns:wpg="http://schemas.microsoft.com/office/word/2010/wordprocessingGroup" xmlns:wpi="http://schemas.microsoft.com/office/word/2010/wordprocessingInk" xmlns:wne="http://schemas.microsoft.com/office/word/2006/wordml" xmlns:wps="http://schemas.microsoft.com/office/word/2010/wordprocessingShape" mc:Ignorable="w14 w15 wp14">
+  <w:p>
+    <w:pPr>
+      <w:pStyle w:val="Header"/>
+      <w:jc w:val="center"/>
+      <w:rPr>
+        <w:b/>
+        <w:sz w:val="50"/>
+        <w:szCs w:val="50"/>
+      </w:rPr>
+    </w:pPr>
+    <w:r>
+      <w:rPr>
+        <w:b/>
+        <w:sz w:val="50"/>
+        <w:szCs w:val="50"/>
+      </w:rPr>
+      <w:t>4. Feature Engineering</w:t>
+    </w:r>
+  </w:p>
+  <w:p>
+    <w:pPr>
+      <w:pStyle w:val="Header"/>
+      <w:jc w:val="center"/>
+    </w:pPr>
+  </w:p>
+</w:hdr>
+</file>
+
 <file path=word/numbering.xml><?xml version="1.0" encoding="utf-8"?>
 <w:numbering xmlns:wpc="http://schemas.microsoft.com/office/word/2010/wordprocessingCanvas" xmlns:mc="http://schemas.openxmlformats.org/markup-compatibility/2006" xmlns:o="urn:schemas-microsoft-com:office:office" xmlns:r="http://schemas.openxmlformats.org/officeDocument/2006/relationships" xmlns:m="http://schemas.openxmlformats.org/officeDocument/2006/math" xmlns:v="urn:schemas-microsoft-com:vml" xmlns:wp14="http://schemas.microsoft.com/office/word/2010/wordprocessingDrawing" xmlns:wp="http://schemas.openxmlformats.org/drawingml/2006/wordprocessingDrawing" xmlns:w10="urn:schemas-microsoft-com:office:word" xmlns:w="http://schemas.openxmlformats.org/wordprocessingml/2006/main" xmlns:w14="http://schemas.microsoft.com/office/word/2010/wordml" xmlns:w15="http://schemas.microsoft.com/office/word/2012/wordml" xmlns:wpg="http://schemas.microsoft.com/office/word/2010/wordprocessingGroup" xmlns:wpi="http://schemas.microsoft.com/office/word/2010/wordprocessingInk" xmlns:wne="http://schemas.microsoft.com/office/word/2006/wordml" xmlns:wps="http://schemas.microsoft.com/office/word/2010/wordprocessingShape" mc:Ignorable="w14 w15 wp14">
   <w:abstractNum w:abstractNumId="0">
@@ -5317,7 +5835,7 @@
   <w:abstractNum w:abstractNumId="1">
     <w:nsid w:val="27B91DE1"/>
     <w:multiLevelType w:val="hybridMultilevel"/>
-    <w:tmpl w:val="E806B424"/>
+    <w:tmpl w:val="1A0E1310"/>
     <w:lvl w:ilvl="0" w:tplc="13AE4336">
       <w:numFmt w:val="bullet"/>
       <w:lvlText w:val=""/>
@@ -5427,6 +5945,119 @@
     </w:lvl>
   </w:abstractNum>
   <w:abstractNum w:abstractNumId="2">
+    <w:nsid w:val="51D6559C"/>
+    <w:multiLevelType w:val="hybridMultilevel"/>
+    <w:tmpl w:val="328A4F40"/>
+    <w:lvl w:ilvl="0" w:tplc="04090001">
+      <w:start w:val="1"/>
+      <w:numFmt w:val="bullet"/>
+      <w:lvlText w:val=""/>
+      <w:lvlJc w:val="left"/>
+      <w:pPr>
+        <w:ind w:left="1449" w:hanging="360"/>
+      </w:pPr>
+      <w:rPr>
+        <w:rFonts w:ascii="Symbol" w:hAnsi="Symbol" w:hint="default"/>
+      </w:rPr>
+    </w:lvl>
+    <w:lvl w:ilvl="1" w:tplc="04090003" w:tentative="1">
+      <w:start w:val="1"/>
+      <w:numFmt w:val="bullet"/>
+      <w:lvlText w:val="o"/>
+      <w:lvlJc w:val="left"/>
+      <w:pPr>
+        <w:ind w:left="2169" w:hanging="360"/>
+      </w:pPr>
+      <w:rPr>
+        <w:rFonts w:ascii="Courier New" w:hAnsi="Courier New" w:cs="Courier New" w:hint="default"/>
+      </w:rPr>
+    </w:lvl>
+    <w:lvl w:ilvl="2" w:tplc="04090005" w:tentative="1">
+      <w:start w:val="1"/>
+      <w:numFmt w:val="bullet"/>
+      <w:lvlText w:val=""/>
+      <w:lvlJc w:val="left"/>
+      <w:pPr>
+        <w:ind w:left="2889" w:hanging="360"/>
+      </w:pPr>
+      <w:rPr>
+        <w:rFonts w:ascii="Wingdings" w:hAnsi="Wingdings" w:hint="default"/>
+      </w:rPr>
+    </w:lvl>
+    <w:lvl w:ilvl="3" w:tplc="04090001" w:tentative="1">
+      <w:start w:val="1"/>
+      <w:numFmt w:val="bullet"/>
+      <w:lvlText w:val=""/>
+      <w:lvlJc w:val="left"/>
+      <w:pPr>
+        <w:ind w:left="3609" w:hanging="360"/>
+      </w:pPr>
+      <w:rPr>
+        <w:rFonts w:ascii="Symbol" w:hAnsi="Symbol" w:hint="default"/>
+      </w:rPr>
+    </w:lvl>
+    <w:lvl w:ilvl="4" w:tplc="04090003" w:tentative="1">
+      <w:start w:val="1"/>
+      <w:numFmt w:val="bullet"/>
+      <w:lvlText w:val="o"/>
+      <w:lvlJc w:val="left"/>
+      <w:pPr>
+        <w:ind w:left="4329" w:hanging="360"/>
+      </w:pPr>
+      <w:rPr>
+        <w:rFonts w:ascii="Courier New" w:hAnsi="Courier New" w:cs="Courier New" w:hint="default"/>
+      </w:rPr>
+    </w:lvl>
+    <w:lvl w:ilvl="5" w:tplc="04090005" w:tentative="1">
+      <w:start w:val="1"/>
+      <w:numFmt w:val="bullet"/>
+      <w:lvlText w:val=""/>
+      <w:lvlJc w:val="left"/>
+      <w:pPr>
+        <w:ind w:left="5049" w:hanging="360"/>
+      </w:pPr>
+      <w:rPr>
+        <w:rFonts w:ascii="Wingdings" w:hAnsi="Wingdings" w:hint="default"/>
+      </w:rPr>
+    </w:lvl>
+    <w:lvl w:ilvl="6" w:tplc="04090001" w:tentative="1">
+      <w:start w:val="1"/>
+      <w:numFmt w:val="bullet"/>
+      <w:lvlText w:val=""/>
+      <w:lvlJc w:val="left"/>
+      <w:pPr>
+        <w:ind w:left="5769" w:hanging="360"/>
+      </w:pPr>
+      <w:rPr>
+        <w:rFonts w:ascii="Symbol" w:hAnsi="Symbol" w:hint="default"/>
+      </w:rPr>
+    </w:lvl>
+    <w:lvl w:ilvl="7" w:tplc="04090003" w:tentative="1">
+      <w:start w:val="1"/>
+      <w:numFmt w:val="bullet"/>
+      <w:lvlText w:val="o"/>
+      <w:lvlJc w:val="left"/>
+      <w:pPr>
+        <w:ind w:left="6489" w:hanging="360"/>
+      </w:pPr>
+      <w:rPr>
+        <w:rFonts w:ascii="Courier New" w:hAnsi="Courier New" w:cs="Courier New" w:hint="default"/>
+      </w:rPr>
+    </w:lvl>
+    <w:lvl w:ilvl="8" w:tplc="04090005" w:tentative="1">
+      <w:start w:val="1"/>
+      <w:numFmt w:val="bullet"/>
+      <w:lvlText w:val=""/>
+      <w:lvlJc w:val="left"/>
+      <w:pPr>
+        <w:ind w:left="7209" w:hanging="360"/>
+      </w:pPr>
+      <w:rPr>
+        <w:rFonts w:ascii="Wingdings" w:hAnsi="Wingdings" w:hint="default"/>
+      </w:rPr>
+    </w:lvl>
+  </w:abstractNum>
+  <w:abstractNum w:abstractNumId="3">
     <w:nsid w:val="59B13713"/>
     <w:multiLevelType w:val="hybridMultilevel"/>
     <w:tmpl w:val="D3F8770A"/>
@@ -5539,7 +6170,7 @@
       </w:rPr>
     </w:lvl>
   </w:abstractNum>
-  <w:abstractNum w:abstractNumId="3">
+  <w:abstractNum w:abstractNumId="4">
     <w:nsid w:val="5A3F719F"/>
     <w:multiLevelType w:val="hybridMultilevel"/>
     <w:tmpl w:val="3E0EFD80"/>
@@ -5652,7 +6283,7 @@
       </w:rPr>
     </w:lvl>
   </w:abstractNum>
-  <w:abstractNum w:abstractNumId="4">
+  <w:abstractNum w:abstractNumId="5">
     <w:nsid w:val="65C57F99"/>
     <w:multiLevelType w:val="hybridMultilevel"/>
     <w:tmpl w:val="8A58DA54"/>
@@ -5742,7 +6373,7 @@
       </w:pPr>
     </w:lvl>
   </w:abstractNum>
-  <w:abstractNum w:abstractNumId="5">
+  <w:abstractNum w:abstractNumId="6">
     <w:nsid w:val="66813AE6"/>
     <w:multiLevelType w:val="hybridMultilevel"/>
     <w:tmpl w:val="67DE263E"/>
@@ -5831,7 +6462,7 @@
       </w:pPr>
     </w:lvl>
   </w:abstractNum>
-  <w:abstractNum w:abstractNumId="6">
+  <w:abstractNum w:abstractNumId="7">
     <w:nsid w:val="710226D8"/>
     <w:multiLevelType w:val="hybridMultilevel"/>
     <w:tmpl w:val="C572240E"/>
@@ -5948,22 +6579,25 @@
     <w:abstractNumId w:val="1"/>
   </w:num>
   <w:num w:numId="2">
+    <w:abstractNumId w:val="6"/>
+  </w:num>
+  <w:num w:numId="3">
+    <w:abstractNumId w:val="4"/>
+  </w:num>
+  <w:num w:numId="4">
+    <w:abstractNumId w:val="3"/>
+  </w:num>
+  <w:num w:numId="5">
     <w:abstractNumId w:val="5"/>
   </w:num>
-  <w:num w:numId="3">
-    <w:abstractNumId w:val="3"/>
-  </w:num>
-  <w:num w:numId="4">
-    <w:abstractNumId w:val="2"/>
-  </w:num>
-  <w:num w:numId="5">
-    <w:abstractNumId w:val="4"/>
-  </w:num>
   <w:num w:numId="6">
-    <w:abstractNumId w:val="6"/>
+    <w:abstractNumId w:val="7"/>
   </w:num>
   <w:num w:numId="7">
     <w:abstractNumId w:val="0"/>
+  </w:num>
+  <w:num w:numId="8">
+    <w:abstractNumId w:val="2"/>
   </w:num>
 </w:numbering>
 </file>
@@ -6765,7 +7399,7 @@
 </file>
 
 <file path=customXml/itemProps1.xml><?xml version="1.0" encoding="utf-8"?>
-<ds:datastoreItem xmlns:ds="http://schemas.openxmlformats.org/officeDocument/2006/customXml" ds:itemID="{4F108609-77AC-4F86-B94C-11B109BC875C}">
+<ds:datastoreItem xmlns:ds="http://schemas.openxmlformats.org/officeDocument/2006/customXml" ds:itemID="{8CCA5751-A13D-4A3C-B7FC-3038ADAF9F36}">
   <ds:schemaRefs>
     <ds:schemaRef ds:uri="http://schemas.openxmlformats.org/officeDocument/2006/bibliography"/>
   </ds:schemaRefs>

</xml_diff>

<commit_message>
Feat: Completed Modeling Strategy section in technical report
To-Do:
* Model Evaluation Section
</commit_message>
<xml_diff>
--- a/Reports/Technical_Report.docx
+++ b/Reports/Technical_Report.docx
@@ -5347,7 +5347,6 @@
       </w:r>
       <w:r>
         <w:rPr>
-          <w:b/>
           <w:i/>
           <w:sz w:val="36"/>
           <w:szCs w:val="36"/>
@@ -5377,7 +5376,6 @@
       </w:r>
       <w:r>
         <w:rPr>
-          <w:b/>
           <w:i/>
           <w:sz w:val="36"/>
           <w:szCs w:val="36"/>
@@ -5437,12 +5435,848 @@
           <w:szCs w:val="36"/>
         </w:rPr>
       </w:pPr>
+    </w:p>
+    <w:p>
+      <w:pPr>
+        <w:ind w:left="360"/>
+        <w:rPr>
+          <w:b/>
+          <w:sz w:val="36"/>
+          <w:szCs w:val="36"/>
+        </w:rPr>
+        <w:sectPr>
+          <w:headerReference w:type="default" r:id="rId26"/>
+          <w:headerReference w:type="first" r:id="rId27"/>
+          <w:pgSz w:w="12240" w:h="15840"/>
+          <w:pgMar w:top="720" w:right="720" w:bottom="720" w:left="720" w:header="708" w:footer="708" w:gutter="0"/>
+          <w:pgNumType w:start="0"/>
+          <w:cols w:space="708"/>
+          <w:titlePg/>
+          <w:docGrid w:linePitch="360"/>
+        </w:sectPr>
+      </w:pPr>
+    </w:p>
+    <w:p>
+      <w:pPr>
+        <w:ind w:left="360"/>
+        <w:rPr>
+          <w:sz w:val="36"/>
+          <w:szCs w:val="36"/>
+        </w:rPr>
+      </w:pPr>
+      <w:r>
+        <w:rPr>
+          <w:sz w:val="36"/>
+          <w:szCs w:val="36"/>
+        </w:rPr>
+        <w:lastRenderedPageBreak/>
+        <w:t>To ensure model generizability and prevent data leakage, a rigorous preprocessing pipeline was implemented prior to training.</w:t>
+      </w:r>
+    </w:p>
+    <w:p>
+      <w:pPr>
+        <w:pStyle w:val="ListParagraph"/>
+        <w:numPr>
+          <w:ilvl w:val="0"/>
+          <w:numId w:val="1"/>
+        </w:numPr>
+        <w:rPr>
+          <w:sz w:val="36"/>
+          <w:szCs w:val="36"/>
+        </w:rPr>
+      </w:pPr>
+      <w:r>
+        <w:rPr>
+          <w:b/>
+          <w:sz w:val="36"/>
+          <w:szCs w:val="36"/>
+        </w:rPr>
+        <w:t xml:space="preserve">5.1 </w:t>
+      </w:r>
+      <w:r>
+        <w:rPr>
+          <w:b/>
+          <w:sz w:val="36"/>
+          <w:szCs w:val="36"/>
+        </w:rPr>
+        <w:t>Manual Binary Encoding:</w:t>
+      </w:r>
+      <w:r>
+        <w:rPr>
+          <w:sz w:val="36"/>
+          <w:szCs w:val="36"/>
+        </w:rPr>
+        <w:t xml:space="preserve"> </w:t>
+      </w:r>
+    </w:p>
+    <w:p>
+      <w:pPr>
+        <w:pStyle w:val="ListParagraph"/>
+        <w:ind w:left="1440"/>
+        <w:rPr>
+          <w:sz w:val="36"/>
+          <w:szCs w:val="36"/>
+        </w:rPr>
+      </w:pPr>
+      <w:r>
+        <w:rPr>
+          <w:sz w:val="36"/>
+          <w:szCs w:val="36"/>
+        </w:rPr>
+        <w:t>Variables with a simple Yes/No structure (e.g</w:t>
+      </w:r>
+      <w:r>
+        <w:rPr>
+          <w:sz w:val="36"/>
+          <w:szCs w:val="36"/>
+        </w:rPr>
+        <w:t>.</w:t>
+      </w:r>
+      <w:r>
+        <w:rPr>
+          <w:sz w:val="36"/>
+          <w:szCs w:val="36"/>
+        </w:rPr>
+        <w:t xml:space="preserve">, </w:t>
+      </w:r>
+      <w:r>
+        <w:rPr>
+          <w:i/>
+          <w:sz w:val="36"/>
+          <w:szCs w:val="36"/>
+        </w:rPr>
+        <w:t xml:space="preserve">Partner, PhoneService, is_anchored), </w:t>
+      </w:r>
+      <w:r>
+        <w:rPr>
+          <w:sz w:val="36"/>
+          <w:szCs w:val="36"/>
+        </w:rPr>
+        <w:t>were manually mapped to binary format (Yes=1, No=0).</w:t>
+      </w:r>
+    </w:p>
+    <w:p>
+      <w:pPr>
+        <w:pStyle w:val="ListParagraph"/>
+        <w:ind w:left="1440"/>
+        <w:rPr>
+          <w:sz w:val="36"/>
+          <w:szCs w:val="36"/>
+        </w:rPr>
+      </w:pPr>
+      <w:r>
+        <w:rPr>
+          <w:sz w:val="36"/>
+          <w:szCs w:val="36"/>
+        </w:rPr>
+        <w:t>This ensured consistent handling of custom Boolean flags created during feature engineering</w:t>
+      </w:r>
+    </w:p>
+    <w:p>
+      <w:pPr>
+        <w:pStyle w:val="ListParagraph"/>
+        <w:numPr>
+          <w:ilvl w:val="0"/>
+          <w:numId w:val="1"/>
+        </w:numPr>
+        <w:rPr>
+          <w:sz w:val="36"/>
+          <w:szCs w:val="36"/>
+        </w:rPr>
+      </w:pPr>
+      <w:r>
+        <w:rPr>
+          <w:b/>
+          <w:sz w:val="36"/>
+          <w:szCs w:val="36"/>
+        </w:rPr>
+        <w:t xml:space="preserve">5.2 One-Hot Encoding(with Multicollinearity Prevention): </w:t>
+      </w:r>
+    </w:p>
+    <w:p>
+      <w:pPr>
+        <w:pStyle w:val="ListParagraph"/>
+        <w:numPr>
+          <w:ilvl w:val="1"/>
+          <w:numId w:val="1"/>
+        </w:numPr>
+        <w:rPr>
+          <w:sz w:val="36"/>
+          <w:szCs w:val="36"/>
+        </w:rPr>
+      </w:pPr>
+      <w:r>
+        <w:rPr>
+          <w:sz w:val="36"/>
+          <w:szCs w:val="36"/>
+        </w:rPr>
+        <w:t>Nominal variables(</w:t>
+      </w:r>
+      <w:r>
+        <w:rPr>
+          <w:sz w:val="36"/>
+          <w:szCs w:val="36"/>
+        </w:rPr>
+        <w:t>e.g.,</w:t>
+      </w:r>
+      <w:r>
+        <w:rPr>
+          <w:sz w:val="36"/>
+          <w:szCs w:val="36"/>
+        </w:rPr>
+        <w:t xml:space="preserve"> </w:t>
+      </w:r>
+      <w:r>
+        <w:rPr>
+          <w:i/>
+          <w:sz w:val="36"/>
+          <w:szCs w:val="36"/>
+        </w:rPr>
+        <w:t xml:space="preserve">PaymentMethod, InternetService) </w:t>
+      </w:r>
+      <w:r>
+        <w:rPr>
+          <w:sz w:val="36"/>
+          <w:szCs w:val="36"/>
+        </w:rPr>
+        <w:t>were converted using pd.get_dummies</w:t>
+      </w:r>
+    </w:p>
+    <w:p>
+      <w:pPr>
+        <w:pStyle w:val="ListParagraph"/>
+        <w:numPr>
+          <w:ilvl w:val="1"/>
+          <w:numId w:val="1"/>
+        </w:numPr>
+        <w:rPr>
+          <w:sz w:val="36"/>
+          <w:szCs w:val="36"/>
+        </w:rPr>
+      </w:pPr>
+      <w:r>
+        <w:rPr>
+          <w:sz w:val="36"/>
+          <w:szCs w:val="36"/>
+        </w:rPr>
+        <w:t>The parameter drop_first = True was applied. This removes the first category of each variable.</w:t>
+      </w:r>
+    </w:p>
+    <w:p>
+      <w:pPr>
+        <w:pStyle w:val="ListParagraph"/>
+        <w:numPr>
+          <w:ilvl w:val="1"/>
+          <w:numId w:val="1"/>
+        </w:numPr>
+        <w:rPr>
+          <w:sz w:val="36"/>
+          <w:szCs w:val="36"/>
+        </w:rPr>
+      </w:pPr>
+      <w:r>
+        <w:rPr>
+          <w:b/>
+          <w:sz w:val="36"/>
+          <w:szCs w:val="36"/>
+        </w:rPr>
+        <w:t xml:space="preserve">Rationale: </w:t>
+      </w:r>
+      <w:r>
+        <w:rPr>
+          <w:sz w:val="36"/>
+          <w:szCs w:val="36"/>
+        </w:rPr>
+        <w:t xml:space="preserve">This prevents </w:t>
+      </w:r>
+      <w:r>
+        <w:rPr>
+          <w:b/>
+          <w:sz w:val="36"/>
+          <w:szCs w:val="36"/>
+        </w:rPr>
+        <w:t>Perfect Multicollinearity (</w:t>
+      </w:r>
+      <w:r>
+        <w:rPr>
+          <w:sz w:val="36"/>
+          <w:szCs w:val="36"/>
+        </w:rPr>
+        <w:t>The Dummy Variable Trap), which is critical for linear models like Logistic Regression to function correctly.</w:t>
+      </w:r>
+    </w:p>
+    <w:p>
+      <w:pPr>
+        <w:pStyle w:val="ListParagraph"/>
+        <w:numPr>
+          <w:ilvl w:val="0"/>
+          <w:numId w:val="1"/>
+        </w:numPr>
+        <w:rPr>
+          <w:sz w:val="36"/>
+          <w:szCs w:val="36"/>
+        </w:rPr>
+      </w:pPr>
+      <w:r>
+        <w:rPr>
+          <w:b/>
+          <w:sz w:val="36"/>
+          <w:szCs w:val="36"/>
+        </w:rPr>
+        <w:t>5.3</w:t>
+      </w:r>
+      <w:r>
+        <w:rPr>
+          <w:b/>
+          <w:sz w:val="36"/>
+          <w:szCs w:val="36"/>
+        </w:rPr>
+        <w:t xml:space="preserve"> Train-Test Split (Stratified): </w:t>
+      </w:r>
+    </w:p>
+    <w:p>
+      <w:pPr>
+        <w:pStyle w:val="ListParagraph"/>
+        <w:numPr>
+          <w:ilvl w:val="1"/>
+          <w:numId w:val="1"/>
+        </w:numPr>
+        <w:rPr>
+          <w:sz w:val="36"/>
+          <w:szCs w:val="36"/>
+        </w:rPr>
+      </w:pPr>
+      <w:r>
+        <w:rPr>
+          <w:sz w:val="36"/>
+          <w:szCs w:val="36"/>
+        </w:rPr>
+        <w:t xml:space="preserve">The dataset was split into </w:t>
+      </w:r>
+      <w:r>
+        <w:rPr>
+          <w:b/>
+          <w:sz w:val="36"/>
+          <w:szCs w:val="36"/>
+        </w:rPr>
+        <w:t>training (80%)</w:t>
+      </w:r>
+      <w:r>
+        <w:rPr>
+          <w:sz w:val="36"/>
+          <w:szCs w:val="36"/>
+        </w:rPr>
+        <w:t xml:space="preserve"> and </w:t>
+      </w:r>
+      <w:r>
+        <w:rPr>
+          <w:b/>
+          <w:sz w:val="36"/>
+          <w:szCs w:val="36"/>
+        </w:rPr>
+        <w:t>testing (20%)</w:t>
+      </w:r>
+      <w:r>
+        <w:rPr>
+          <w:sz w:val="36"/>
+          <w:szCs w:val="36"/>
+        </w:rPr>
+        <w:t xml:space="preserve"> sets.</w:t>
+      </w:r>
+    </w:p>
+    <w:p>
+      <w:pPr>
+        <w:pStyle w:val="ListParagraph"/>
+        <w:numPr>
+          <w:ilvl w:val="1"/>
+          <w:numId w:val="1"/>
+        </w:numPr>
+        <w:rPr>
+          <w:sz w:val="36"/>
+          <w:szCs w:val="36"/>
+        </w:rPr>
+      </w:pPr>
+      <w:r>
+        <w:rPr>
+          <w:sz w:val="36"/>
+          <w:szCs w:val="36"/>
+        </w:rPr>
+        <w:t>Stratification was used to ensure the churn distribution (26%) remained consistent across both sets, preventing a non-representative test set</w:t>
+      </w:r>
+    </w:p>
+    <w:p>
+      <w:pPr>
+        <w:pStyle w:val="ListParagraph"/>
+        <w:numPr>
+          <w:ilvl w:val="0"/>
+          <w:numId w:val="1"/>
+        </w:numPr>
+        <w:rPr>
+          <w:sz w:val="36"/>
+          <w:szCs w:val="36"/>
+        </w:rPr>
+      </w:pPr>
+      <w:r>
+        <w:rPr>
+          <w:b/>
+          <w:sz w:val="36"/>
+          <w:szCs w:val="36"/>
+        </w:rPr>
+        <w:t>5.</w:t>
+      </w:r>
+      <w:r>
+        <w:rPr>
+          <w:b/>
+          <w:sz w:val="36"/>
+          <w:szCs w:val="36"/>
+        </w:rPr>
+        <w:t>4</w:t>
+      </w:r>
+      <w:r>
+        <w:rPr>
+          <w:b/>
+          <w:sz w:val="36"/>
+          <w:szCs w:val="36"/>
+        </w:rPr>
+        <w:t xml:space="preserve"> Feature Scaling: </w:t>
+      </w:r>
+    </w:p>
+    <w:p>
+      <w:pPr>
+        <w:pStyle w:val="ListParagraph"/>
+        <w:numPr>
+          <w:ilvl w:val="1"/>
+          <w:numId w:val="1"/>
+        </w:numPr>
+        <w:rPr>
+          <w:sz w:val="36"/>
+          <w:szCs w:val="36"/>
+        </w:rPr>
+      </w:pPr>
+      <w:r>
+        <w:rPr>
+          <w:b/>
+          <w:sz w:val="36"/>
+          <w:szCs w:val="36"/>
+        </w:rPr>
+        <w:t>StandardScaler</w:t>
+      </w:r>
+      <w:r>
+        <w:rPr>
+          <w:sz w:val="36"/>
+          <w:szCs w:val="36"/>
+        </w:rPr>
+        <w:t xml:space="preserve"> was applied to the continuous features (</w:t>
+      </w:r>
+      <w:r>
+        <w:rPr>
+          <w:i/>
+          <w:sz w:val="36"/>
+          <w:szCs w:val="36"/>
+        </w:rPr>
+        <w:t xml:space="preserve">tenure, MonthlyCharges) </w:t>
+      </w:r>
+      <w:r>
+        <w:rPr>
+          <w:sz w:val="36"/>
+          <w:szCs w:val="36"/>
+        </w:rPr>
+        <w:t xml:space="preserve">to normalize their range. </w:t>
+      </w:r>
+      <w:r>
+        <w:rPr>
+          <w:sz w:val="36"/>
+          <w:szCs w:val="36"/>
+        </w:rPr>
+        <w:t>This ensures numerical stability and allows coefficient magnitudes to be meaningfully compared.</w:t>
+      </w:r>
+    </w:p>
+    <w:p>
+      <w:pPr>
+        <w:pStyle w:val="ListParagraph"/>
+        <w:numPr>
+          <w:ilvl w:val="1"/>
+          <w:numId w:val="1"/>
+        </w:numPr>
+        <w:rPr>
+          <w:sz w:val="36"/>
+          <w:szCs w:val="36"/>
+        </w:rPr>
+        <w:sectPr>
+          <w:headerReference w:type="default" r:id="rId28"/>
+          <w:headerReference w:type="first" r:id="rId29"/>
+          <w:pgSz w:w="12240" w:h="15840"/>
+          <w:pgMar w:top="720" w:right="720" w:bottom="720" w:left="720" w:header="708" w:footer="708" w:gutter="0"/>
+          <w:pgNumType w:start="0"/>
+          <w:cols w:space="708"/>
+          <w:titlePg/>
+          <w:docGrid w:linePitch="360"/>
+        </w:sectPr>
+      </w:pPr>
+      <w:r>
+        <w:rPr>
+          <w:b/>
+          <w:sz w:val="36"/>
+          <w:szCs w:val="36"/>
+        </w:rPr>
+        <w:lastRenderedPageBreak/>
+        <w:t xml:space="preserve">Leakage Prevention: </w:t>
+      </w:r>
+      <w:r>
+        <w:rPr>
+          <w:sz w:val="36"/>
+          <w:szCs w:val="36"/>
+        </w:rPr>
+        <w:t xml:space="preserve">The scaler was </w:t>
+      </w:r>
+      <w:r>
+        <w:rPr>
+          <w:b/>
+          <w:sz w:val="36"/>
+          <w:szCs w:val="36"/>
+        </w:rPr>
+        <w:t xml:space="preserve">fitted only on the training set </w:t>
+      </w:r>
+      <w:r>
+        <w:rPr>
+          <w:sz w:val="36"/>
+          <w:szCs w:val="36"/>
+        </w:rPr>
+        <w:t>and then applied to the test set. This ensures that statistical information from the test set (mean/variance) did not leak into the model training process</w:t>
+      </w:r>
+    </w:p>
+    <w:p>
+      <w:pPr>
+        <w:rPr>
+          <w:sz w:val="36"/>
+          <w:szCs w:val="36"/>
+        </w:rPr>
+      </w:pPr>
+      <w:r>
+        <w:rPr>
+          <w:sz w:val="36"/>
+          <w:szCs w:val="36"/>
+        </w:rPr>
+        <w:lastRenderedPageBreak/>
+        <w:t xml:space="preserve">The modeling phase prioritized </w:t>
+      </w:r>
+      <w:r>
+        <w:rPr>
+          <w:b/>
+          <w:sz w:val="36"/>
+          <w:szCs w:val="36"/>
+        </w:rPr>
+        <w:t xml:space="preserve">performance on the minority class </w:t>
+      </w:r>
+      <w:r>
+        <w:rPr>
+          <w:sz w:val="36"/>
+          <w:szCs w:val="36"/>
+        </w:rPr>
+        <w:t xml:space="preserve">(churners) and interpretability </w:t>
+      </w:r>
+    </w:p>
+    <w:p>
+      <w:pPr>
+        <w:pStyle w:val="ListParagraph"/>
+        <w:numPr>
+          <w:ilvl w:val="0"/>
+          <w:numId w:val="1"/>
+        </w:numPr>
+        <w:rPr>
+          <w:sz w:val="36"/>
+          <w:szCs w:val="36"/>
+        </w:rPr>
+      </w:pPr>
+      <w:r>
+        <w:rPr>
+          <w:b/>
+          <w:sz w:val="36"/>
+          <w:szCs w:val="36"/>
+        </w:rPr>
+        <w:t>6.1 Algorithm Selection: Logistic Regression</w:t>
+      </w:r>
+    </w:p>
+    <w:p>
+      <w:pPr>
+        <w:pStyle w:val="ListParagraph"/>
+        <w:numPr>
+          <w:ilvl w:val="1"/>
+          <w:numId w:val="1"/>
+        </w:numPr>
+        <w:rPr>
+          <w:sz w:val="36"/>
+          <w:szCs w:val="36"/>
+        </w:rPr>
+      </w:pPr>
+      <w:r>
+        <w:rPr>
+          <w:b/>
+          <w:sz w:val="36"/>
+          <w:szCs w:val="36"/>
+        </w:rPr>
+        <w:t xml:space="preserve">Choice: </w:t>
+      </w:r>
+      <w:r>
+        <w:rPr>
+          <w:sz w:val="36"/>
+          <w:szCs w:val="36"/>
+        </w:rPr>
+        <w:t>Logistic re</w:t>
+      </w:r>
+      <w:r>
+        <w:rPr>
+          <w:sz w:val="36"/>
+          <w:szCs w:val="36"/>
+        </w:rPr>
+        <w:t xml:space="preserve">gression was selected as the final model. </w:t>
+      </w:r>
+    </w:p>
+    <w:p>
+      <w:pPr>
+        <w:pStyle w:val="ListParagraph"/>
+        <w:numPr>
+          <w:ilvl w:val="1"/>
+          <w:numId w:val="1"/>
+        </w:numPr>
+        <w:rPr>
+          <w:sz w:val="36"/>
+          <w:szCs w:val="36"/>
+        </w:rPr>
+      </w:pPr>
+      <w:r>
+        <w:rPr>
+          <w:b/>
+          <w:sz w:val="36"/>
+          <w:szCs w:val="36"/>
+        </w:rPr>
+        <w:t>Performance Lead:</w:t>
+      </w:r>
+      <w:r>
+        <w:rPr>
+          <w:sz w:val="36"/>
+          <w:szCs w:val="36"/>
+        </w:rPr>
+        <w:t xml:space="preserve"> Logistic Regression </w:t>
+      </w:r>
+      <w:r>
+        <w:rPr>
+          <w:b/>
+          <w:sz w:val="36"/>
+          <w:szCs w:val="36"/>
+        </w:rPr>
+        <w:t xml:space="preserve">consistently outperformed </w:t>
+      </w:r>
+      <w:r>
+        <w:rPr>
+          <w:sz w:val="36"/>
+          <w:szCs w:val="36"/>
+        </w:rPr>
+        <w:t xml:space="preserve">the challenger model (Random Forest). During validation, </w:t>
+      </w:r>
+      <w:r>
+        <w:rPr>
+          <w:b/>
+          <w:sz w:val="36"/>
+          <w:szCs w:val="36"/>
+        </w:rPr>
+        <w:t xml:space="preserve">Random Forest exhibited material degradation in minority-class performance, </w:t>
+      </w:r>
+      <w:r>
+        <w:rPr>
+          <w:sz w:val="36"/>
+          <w:szCs w:val="36"/>
+        </w:rPr>
+        <w:t xml:space="preserve">particularly in recall, despite the increased model complexity </w:t>
+      </w:r>
+    </w:p>
+    <w:p>
+      <w:pPr>
+        <w:pStyle w:val="ListParagraph"/>
+        <w:numPr>
+          <w:ilvl w:val="1"/>
+          <w:numId w:val="1"/>
+        </w:numPr>
+        <w:rPr>
+          <w:sz w:val="36"/>
+          <w:szCs w:val="36"/>
+        </w:rPr>
+      </w:pPr>
+      <w:r>
+        <w:rPr>
+          <w:b/>
+          <w:sz w:val="36"/>
+          <w:szCs w:val="36"/>
+        </w:rPr>
+        <w:t>Rationale:</w:t>
+      </w:r>
+      <w:r>
+        <w:rPr>
+          <w:sz w:val="36"/>
+          <w:szCs w:val="36"/>
+        </w:rPr>
+        <w:t xml:space="preserve"> The dataset contains strong linear risk factors (e.g., Price increase correlates to higher churn risk). The Random Forest model likely struggled to generalize these relationships given the class imbalance, whereas the weighted logistic regression successfully captured the signal. </w:t>
+      </w:r>
+    </w:p>
+    <w:p>
+      <w:pPr>
+        <w:pStyle w:val="ListParagraph"/>
+        <w:numPr>
+          <w:ilvl w:val="1"/>
+          <w:numId w:val="1"/>
+        </w:numPr>
+        <w:rPr>
+          <w:sz w:val="36"/>
+          <w:szCs w:val="36"/>
+        </w:rPr>
+      </w:pPr>
+      <w:r>
+        <w:rPr>
+          <w:b/>
+          <w:sz w:val="36"/>
+          <w:szCs w:val="36"/>
+        </w:rPr>
+        <w:t>Interpretability:</w:t>
+      </w:r>
+      <w:r>
+        <w:rPr>
+          <w:sz w:val="36"/>
+          <w:szCs w:val="36"/>
+        </w:rPr>
+        <w:t xml:space="preserve"> Beyond performance, Logistic regression offered transparent coefficients (e.g., quantifying exactly how much “Fiber Optic” increases the odds of churn), which is critical for expl</w:t>
+      </w:r>
       <w:bookmarkStart w:id="0" w:name="_GoBack"/>
       <w:bookmarkEnd w:id="0"/>
+      <w:r>
+        <w:rPr>
+          <w:sz w:val="36"/>
+          <w:szCs w:val="36"/>
+        </w:rPr>
+        <w:t>aining the model to stakeholders.</w:t>
+      </w:r>
+    </w:p>
+    <w:p>
+      <w:pPr>
+        <w:pStyle w:val="ListParagraph"/>
+        <w:numPr>
+          <w:ilvl w:val="0"/>
+          <w:numId w:val="1"/>
+        </w:numPr>
+        <w:rPr>
+          <w:sz w:val="36"/>
+          <w:szCs w:val="36"/>
+        </w:rPr>
+      </w:pPr>
+      <w:r>
+        <w:rPr>
+          <w:b/>
+          <w:sz w:val="36"/>
+          <w:szCs w:val="36"/>
+        </w:rPr>
+        <w:t>6.2</w:t>
+      </w:r>
+      <w:r>
+        <w:rPr>
+          <w:sz w:val="36"/>
+          <w:szCs w:val="36"/>
+        </w:rPr>
+        <w:t xml:space="preserve"> </w:t>
+      </w:r>
+      <w:r>
+        <w:rPr>
+          <w:b/>
+          <w:sz w:val="36"/>
+          <w:szCs w:val="36"/>
+        </w:rPr>
+        <w:t xml:space="preserve">Handling Class Imbalance: </w:t>
+      </w:r>
+    </w:p>
+    <w:p>
+      <w:pPr>
+        <w:pStyle w:val="ListParagraph"/>
+        <w:numPr>
+          <w:ilvl w:val="1"/>
+          <w:numId w:val="1"/>
+        </w:numPr>
+        <w:rPr>
+          <w:sz w:val="36"/>
+          <w:szCs w:val="36"/>
+        </w:rPr>
+      </w:pPr>
+      <w:r>
+        <w:rPr>
+          <w:b/>
+          <w:sz w:val="36"/>
+          <w:szCs w:val="36"/>
+        </w:rPr>
+        <w:t xml:space="preserve">Method: </w:t>
+      </w:r>
+      <w:r>
+        <w:rPr>
+          <w:sz w:val="36"/>
+          <w:szCs w:val="36"/>
+        </w:rPr>
+        <w:t>The model was configured with (class_weight = ‘balanced’).</w:t>
+      </w:r>
+    </w:p>
+    <w:p>
+      <w:pPr>
+        <w:pStyle w:val="ListParagraph"/>
+        <w:numPr>
+          <w:ilvl w:val="1"/>
+          <w:numId w:val="1"/>
+        </w:numPr>
+        <w:rPr>
+          <w:sz w:val="36"/>
+          <w:szCs w:val="36"/>
+        </w:rPr>
+      </w:pPr>
+      <w:r>
+        <w:rPr>
+          <w:b/>
+          <w:sz w:val="36"/>
+          <w:szCs w:val="36"/>
+        </w:rPr>
+        <w:t>Mechanism:</w:t>
+      </w:r>
+      <w:r>
+        <w:rPr>
+          <w:sz w:val="36"/>
+          <w:szCs w:val="36"/>
+        </w:rPr>
+        <w:t xml:space="preserve"> This hyper parameter automatically adjusts weights inversely proportional to class frequencies. It penalizes the model more heavily for missing a “Churner” than for flagging a “Non-Churner”.</w:t>
+      </w:r>
+    </w:p>
+    <w:p>
+      <w:pPr>
+        <w:pStyle w:val="ListParagraph"/>
+        <w:numPr>
+          <w:ilvl w:val="1"/>
+          <w:numId w:val="1"/>
+        </w:numPr>
+        <w:rPr>
+          <w:sz w:val="36"/>
+          <w:szCs w:val="36"/>
+        </w:rPr>
+      </w:pPr>
+      <w:r>
+        <w:rPr>
+          <w:b/>
+          <w:sz w:val="36"/>
+          <w:szCs w:val="36"/>
+        </w:rPr>
+        <w:t>Business Logic:</w:t>
+      </w:r>
+      <w:r>
+        <w:rPr>
+          <w:sz w:val="36"/>
+          <w:szCs w:val="36"/>
+        </w:rPr>
+        <w:t xml:space="preserve"> This aligns with the financial reality that the cost of missing a churner ($74/month ARPU + LTV) is significantly higher than the cost of a retention intervention.</w:t>
+      </w:r>
     </w:p>
     <w:sectPr>
-      <w:headerReference w:type="default" r:id="rId26"/>
-      <w:headerReference w:type="first" r:id="rId27"/>
+      <w:headerReference w:type="first" r:id="rId30"/>
       <w:pgSz w:w="12240" w:h="15840"/>
       <w:pgMar w:top="720" w:right="720" w:bottom="720" w:left="720" w:header="708" w:footer="708" w:gutter="0"/>
       <w:pgNumType w:start="0"/>
@@ -5528,6 +6362,76 @@
       </w:rPr>
       <w:t>Problem Definition and Business Context</w:t>
     </w:r>
+  </w:p>
+</w:hdr>
+</file>
+
+<file path=word/header10.xml><?xml version="1.0" encoding="utf-8"?>
+<w:hdr xmlns:wpc="http://schemas.microsoft.com/office/word/2010/wordprocessingCanvas" xmlns:mc="http://schemas.openxmlformats.org/markup-compatibility/2006" xmlns:o="urn:schemas-microsoft-com:office:office" xmlns:r="http://schemas.openxmlformats.org/officeDocument/2006/relationships" xmlns:m="http://schemas.openxmlformats.org/officeDocument/2006/math" xmlns:v="urn:schemas-microsoft-com:vml" xmlns:wp14="http://schemas.microsoft.com/office/word/2010/wordprocessingDrawing" xmlns:wp="http://schemas.openxmlformats.org/drawingml/2006/wordprocessingDrawing" xmlns:w10="urn:schemas-microsoft-com:office:word" xmlns:w="http://schemas.openxmlformats.org/wordprocessingml/2006/main" xmlns:w14="http://schemas.microsoft.com/office/word/2010/wordml" xmlns:w15="http://schemas.microsoft.com/office/word/2012/wordml" xmlns:wpg="http://schemas.microsoft.com/office/word/2010/wordprocessingGroup" xmlns:wpi="http://schemas.microsoft.com/office/word/2010/wordprocessingInk" xmlns:wne="http://schemas.microsoft.com/office/word/2006/wordml" xmlns:wps="http://schemas.microsoft.com/office/word/2010/wordprocessingShape" mc:Ignorable="w14 w15 wp14">
+  <w:p>
+    <w:pPr>
+      <w:pStyle w:val="Header"/>
+      <w:jc w:val="center"/>
+      <w:rPr>
+        <w:b/>
+        <w:sz w:val="50"/>
+        <w:szCs w:val="50"/>
+      </w:rPr>
+    </w:pPr>
+    <w:r>
+      <w:rPr>
+        <w:b/>
+        <w:sz w:val="50"/>
+        <w:szCs w:val="50"/>
+      </w:rPr>
+      <w:t>5. Data Preprocessing</w:t>
+    </w:r>
+  </w:p>
+  <w:p>
+    <w:pPr>
+      <w:pStyle w:val="Header"/>
+      <w:jc w:val="center"/>
+    </w:pPr>
+  </w:p>
+  <w:p>
+    <w:pPr>
+      <w:pStyle w:val="Header"/>
+    </w:pPr>
+  </w:p>
+  <w:p>
+    <w:pPr>
+      <w:pStyle w:val="Header"/>
+    </w:pPr>
+  </w:p>
+</w:hdr>
+</file>
+
+<file path=word/header11.xml><?xml version="1.0" encoding="utf-8"?>
+<w:hdr xmlns:wpc="http://schemas.microsoft.com/office/word/2010/wordprocessingCanvas" xmlns:mc="http://schemas.openxmlformats.org/markup-compatibility/2006" xmlns:o="urn:schemas-microsoft-com:office:office" xmlns:r="http://schemas.openxmlformats.org/officeDocument/2006/relationships" xmlns:m="http://schemas.openxmlformats.org/officeDocument/2006/math" xmlns:v="urn:schemas-microsoft-com:vml" xmlns:wp14="http://schemas.microsoft.com/office/word/2010/wordprocessingDrawing" xmlns:wp="http://schemas.openxmlformats.org/drawingml/2006/wordprocessingDrawing" xmlns:w10="urn:schemas-microsoft-com:office:word" xmlns:w="http://schemas.openxmlformats.org/wordprocessingml/2006/main" xmlns:w14="http://schemas.microsoft.com/office/word/2010/wordml" xmlns:w15="http://schemas.microsoft.com/office/word/2012/wordml" xmlns:wpg="http://schemas.microsoft.com/office/word/2010/wordprocessingGroup" xmlns:wpi="http://schemas.microsoft.com/office/word/2010/wordprocessingInk" xmlns:wne="http://schemas.microsoft.com/office/word/2006/wordml" xmlns:wps="http://schemas.microsoft.com/office/word/2010/wordprocessingShape" mc:Ignorable="w14 w15 wp14">
+  <w:p>
+    <w:pPr>
+      <w:pStyle w:val="Header"/>
+      <w:jc w:val="center"/>
+      <w:rPr>
+        <w:b/>
+        <w:sz w:val="50"/>
+        <w:szCs w:val="50"/>
+      </w:rPr>
+    </w:pPr>
+    <w:r>
+      <w:rPr>
+        <w:b/>
+        <w:sz w:val="50"/>
+        <w:szCs w:val="50"/>
+      </w:rPr>
+      <w:t>6. Modeling Strategy</w:t>
+    </w:r>
+  </w:p>
+  <w:p>
+    <w:pPr>
+      <w:pStyle w:val="Header"/>
+      <w:jc w:val="center"/>
+    </w:pPr>
   </w:p>
 </w:hdr>
 </file>
@@ -5748,6 +6652,41 @@
     <w:pPr>
       <w:pStyle w:val="Header"/>
       <w:jc w:val="center"/>
+    </w:pPr>
+  </w:p>
+</w:hdr>
+</file>
+
+<file path=word/header9.xml><?xml version="1.0" encoding="utf-8"?>
+<w:hdr xmlns:wpc="http://schemas.microsoft.com/office/word/2010/wordprocessingCanvas" xmlns:mc="http://schemas.openxmlformats.org/markup-compatibility/2006" xmlns:o="urn:schemas-microsoft-com:office:office" xmlns:r="http://schemas.openxmlformats.org/officeDocument/2006/relationships" xmlns:m="http://schemas.openxmlformats.org/officeDocument/2006/math" xmlns:v="urn:schemas-microsoft-com:vml" xmlns:wp14="http://schemas.microsoft.com/office/word/2010/wordprocessingDrawing" xmlns:wp="http://schemas.openxmlformats.org/drawingml/2006/wordprocessingDrawing" xmlns:w10="urn:schemas-microsoft-com:office:word" xmlns:w="http://schemas.openxmlformats.org/wordprocessingml/2006/main" xmlns:w14="http://schemas.microsoft.com/office/word/2010/wordml" xmlns:w15="http://schemas.microsoft.com/office/word/2012/wordml" xmlns:wpg="http://schemas.microsoft.com/office/word/2010/wordprocessingGroup" xmlns:wpi="http://schemas.microsoft.com/office/word/2010/wordprocessingInk" xmlns:wne="http://schemas.microsoft.com/office/word/2006/wordml" xmlns:wps="http://schemas.microsoft.com/office/word/2010/wordprocessingShape" mc:Ignorable="w14 w15 wp14">
+  <w:p>
+    <w:pPr>
+      <w:pStyle w:val="Header"/>
+      <w:jc w:val="center"/>
+      <w:rPr>
+        <w:b/>
+        <w:sz w:val="50"/>
+        <w:szCs w:val="50"/>
+      </w:rPr>
+    </w:pPr>
+    <w:r>
+      <w:rPr>
+        <w:b/>
+        <w:sz w:val="50"/>
+        <w:szCs w:val="50"/>
+      </w:rPr>
+      <w:t>5. Data Preprocessing</w:t>
+    </w:r>
+  </w:p>
+  <w:p>
+    <w:pPr>
+      <w:pStyle w:val="Header"/>
+      <w:jc w:val="center"/>
+    </w:pPr>
+  </w:p>
+  <w:p>
+    <w:pPr>
+      <w:pStyle w:val="Header"/>
     </w:pPr>
   </w:p>
 </w:hdr>
@@ -7057,7 +7996,6 @@
   <w:style w:type="character" w:default="1" w:styleId="DefaultParagraphFont">
     <w:name w:val="Default Paragraph Font"/>
     <w:uiPriority w:val="1"/>
-    <w:semiHidden/>
     <w:unhideWhenUsed/>
   </w:style>
   <w:style w:type="table" w:default="1" w:styleId="TableNormal">
@@ -7435,7 +8373,7 @@
 </file>
 
 <file path=customXml/itemProps1.xml><?xml version="1.0" encoding="utf-8"?>
-<ds:datastoreItem xmlns:ds="http://schemas.openxmlformats.org/officeDocument/2006/customXml" ds:itemID="{0CE48894-DAE4-4DA7-8335-6015EE3FB97B}">
+<ds:datastoreItem xmlns:ds="http://schemas.openxmlformats.org/officeDocument/2006/customXml" ds:itemID="{6A5BAFB6-EB6C-468C-A4F8-AC00376B4BAD}">
   <ds:schemaRefs>
     <ds:schemaRef ds:uri="http://schemas.openxmlformats.org/officeDocument/2006/bibliography"/>
   </ds:schemaRefs>

</xml_diff>

<commit_message>
feat: Completed Model evaluation section
</commit_message>
<xml_diff>
--- a/Reports/Technical_Report.docx
+++ b/Reports/Technical_Report.docx
@@ -1288,6 +1288,7 @@
         </w:rPr>
         <w:t xml:space="preserve"> and </w:t>
       </w:r>
+      <w:proofErr w:type="spellStart"/>
       <w:r>
         <w:rPr>
           <w:b/>
@@ -1296,6 +1297,7 @@
         </w:rPr>
         <w:t>Charges_by_Tenure</w:t>
       </w:r>
+      <w:proofErr w:type="spellEnd"/>
       <w:r>
         <w:rPr>
           <w:sz w:val="40"/>
@@ -1396,6 +1398,7 @@
           <w:szCs w:val="40"/>
         </w:rPr>
       </w:pPr>
+      <w:proofErr w:type="spellStart"/>
       <w:r>
         <w:rPr>
           <w:b/>
@@ -1403,7 +1406,17 @@
           <w:sz w:val="40"/>
           <w:szCs w:val="40"/>
         </w:rPr>
-        <w:t>Univariate Analysis</w:t>
+        <w:t>Univariate</w:t>
+      </w:r>
+      <w:proofErr w:type="spellEnd"/>
+      <w:r>
+        <w:rPr>
+          <w:b/>
+          <w:i/>
+          <w:sz w:val="40"/>
+          <w:szCs w:val="40"/>
+        </w:rPr>
+        <w:t xml:space="preserve"> Analysis</w:t>
       </w:r>
       <w:r>
         <w:rPr>
@@ -5011,13 +5024,23 @@
           <w:szCs w:val="36"/>
         </w:rPr>
       </w:pPr>
-      <w:r>
-        <w:rPr>
-          <w:b/>
-          <w:sz w:val="36"/>
-          <w:szCs w:val="36"/>
-        </w:rPr>
-        <w:t xml:space="preserve">Is_Anchored: </w:t>
+      <w:proofErr w:type="spellStart"/>
+      <w:r>
+        <w:rPr>
+          <w:b/>
+          <w:sz w:val="36"/>
+          <w:szCs w:val="36"/>
+        </w:rPr>
+        <w:t>Is_Anchored</w:t>
+      </w:r>
+      <w:proofErr w:type="spellEnd"/>
+      <w:r>
+        <w:rPr>
+          <w:b/>
+          <w:sz w:val="36"/>
+          <w:szCs w:val="36"/>
+        </w:rPr>
+        <w:t xml:space="preserve">: </w:t>
       </w:r>
       <w:r>
         <w:rPr>
@@ -5161,13 +5184,23 @@
           <w:szCs w:val="36"/>
         </w:rPr>
       </w:pPr>
-      <w:r>
-        <w:rPr>
-          <w:b/>
-          <w:sz w:val="36"/>
-          <w:szCs w:val="36"/>
-        </w:rPr>
-        <w:t xml:space="preserve">StickinessScore: </w:t>
+      <w:proofErr w:type="spellStart"/>
+      <w:r>
+        <w:rPr>
+          <w:b/>
+          <w:sz w:val="36"/>
+          <w:szCs w:val="36"/>
+        </w:rPr>
+        <w:t>StickinessScore</w:t>
+      </w:r>
+      <w:proofErr w:type="spellEnd"/>
+      <w:r>
+        <w:rPr>
+          <w:b/>
+          <w:sz w:val="36"/>
+          <w:szCs w:val="36"/>
+        </w:rPr>
+        <w:t xml:space="preserve">: </w:t>
       </w:r>
       <w:r>
         <w:rPr>
@@ -5176,6 +5209,7 @@
         </w:rPr>
         <w:t xml:space="preserve">Dropped. The model performed better with the specific binary </w:t>
       </w:r>
+      <w:proofErr w:type="spellStart"/>
       <w:r>
         <w:rPr>
           <w:b/>
@@ -5184,6 +5218,7 @@
         </w:rPr>
         <w:t>is_anchored</w:t>
       </w:r>
+      <w:proofErr w:type="spellEnd"/>
       <w:r>
         <w:rPr>
           <w:sz w:val="36"/>
@@ -5205,13 +5240,23 @@
           <w:szCs w:val="36"/>
         </w:rPr>
       </w:pPr>
-      <w:r>
-        <w:rPr>
-          <w:b/>
-          <w:sz w:val="36"/>
-          <w:szCs w:val="36"/>
-        </w:rPr>
-        <w:t xml:space="preserve">High_ARPU_Newbie: </w:t>
+      <w:proofErr w:type="spellStart"/>
+      <w:r>
+        <w:rPr>
+          <w:b/>
+          <w:sz w:val="36"/>
+          <w:szCs w:val="36"/>
+        </w:rPr>
+        <w:t>High_ARPU_Newbie</w:t>
+      </w:r>
+      <w:proofErr w:type="spellEnd"/>
+      <w:r>
+        <w:rPr>
+          <w:b/>
+          <w:sz w:val="36"/>
+          <w:szCs w:val="36"/>
+        </w:rPr>
+        <w:t xml:space="preserve">: </w:t>
       </w:r>
       <w:r>
         <w:rPr>
@@ -5220,6 +5265,7 @@
         </w:rPr>
         <w:t xml:space="preserve">Dropped. The model successfully inferred this risk profile from the interaction of </w:t>
       </w:r>
+      <w:proofErr w:type="spellStart"/>
       <w:r>
         <w:rPr>
           <w:b/>
@@ -5228,6 +5274,7 @@
         </w:rPr>
         <w:t>MonthlyCharges</w:t>
       </w:r>
+      <w:proofErr w:type="spellEnd"/>
       <w:r>
         <w:rPr>
           <w:sz w:val="36"/>
@@ -5264,13 +5311,23 @@
           <w:szCs w:val="36"/>
         </w:rPr>
       </w:pPr>
-      <w:r>
-        <w:rPr>
-          <w:b/>
-          <w:sz w:val="36"/>
-          <w:szCs w:val="36"/>
-        </w:rPr>
-        <w:t xml:space="preserve">Charges_by_Tenure: </w:t>
+      <w:proofErr w:type="spellStart"/>
+      <w:r>
+        <w:rPr>
+          <w:b/>
+          <w:sz w:val="36"/>
+          <w:szCs w:val="36"/>
+        </w:rPr>
+        <w:t>Charges_by_Tenure</w:t>
+      </w:r>
+      <w:proofErr w:type="spellEnd"/>
+      <w:r>
+        <w:rPr>
+          <w:b/>
+          <w:sz w:val="36"/>
+          <w:szCs w:val="36"/>
+        </w:rPr>
+        <w:t xml:space="preserve">: </w:t>
       </w:r>
       <w:r>
         <w:rPr>
@@ -5321,7 +5378,23 @@
           <w:sz w:val="36"/>
           <w:szCs w:val="36"/>
         </w:rPr>
-        <w:t xml:space="preserve">Certain features were created strictly to aid visual analysis and business segmentation but were excluded from the training pipeline to avoid data redundancy (multicollinearity) </w:t>
+        <w:t>Certain features were created strictly to aid visual analysis and business segmentation but were excluded from the training pipeline to avoid data redundancy (</w:t>
+      </w:r>
+      <w:proofErr w:type="spellStart"/>
+      <w:r>
+        <w:rPr>
+          <w:sz w:val="36"/>
+          <w:szCs w:val="36"/>
+        </w:rPr>
+        <w:t>multicollinearity</w:t>
+      </w:r>
+      <w:proofErr w:type="spellEnd"/>
+      <w:r>
+        <w:rPr>
+          <w:sz w:val="36"/>
+          <w:szCs w:val="36"/>
+        </w:rPr>
+        <w:t xml:space="preserve">) </w:t>
       </w:r>
     </w:p>
     <w:p>
@@ -5345,14 +5418,34 @@
         <w:lastRenderedPageBreak/>
         <w:t xml:space="preserve">Binning Features: </w:t>
       </w:r>
+      <w:proofErr w:type="spellStart"/>
       <w:r>
         <w:rPr>
           <w:i/>
           <w:sz w:val="36"/>
           <w:szCs w:val="36"/>
         </w:rPr>
-        <w:t>tenure_group, MonthlyCharges_group</w:t>
-      </w:r>
+        <w:t>tenure_group</w:t>
+      </w:r>
+      <w:proofErr w:type="spellEnd"/>
+      <w:r>
+        <w:rPr>
+          <w:i/>
+          <w:sz w:val="36"/>
+          <w:szCs w:val="36"/>
+        </w:rPr>
+        <w:t xml:space="preserve">, </w:t>
+      </w:r>
+      <w:proofErr w:type="spellStart"/>
+      <w:r>
+        <w:rPr>
+          <w:i/>
+          <w:sz w:val="36"/>
+          <w:szCs w:val="36"/>
+        </w:rPr>
+        <w:t>MonthlyCharges_group</w:t>
+      </w:r>
+      <w:proofErr w:type="spellEnd"/>
     </w:p>
     <w:p>
       <w:pPr>
@@ -5374,14 +5467,52 @@
         </w:rPr>
         <w:t xml:space="preserve">Risk Flags: </w:t>
       </w:r>
+      <w:proofErr w:type="spellStart"/>
       <w:r>
         <w:rPr>
           <w:i/>
           <w:sz w:val="36"/>
           <w:szCs w:val="36"/>
         </w:rPr>
-        <w:t>HighRisk_Fiber, HighRisk_Contract, HighRisk_LowStickiness</w:t>
-      </w:r>
+        <w:t>HighRisk_Fiber</w:t>
+      </w:r>
+      <w:proofErr w:type="spellEnd"/>
+      <w:r>
+        <w:rPr>
+          <w:i/>
+          <w:sz w:val="36"/>
+          <w:szCs w:val="36"/>
+        </w:rPr>
+        <w:t xml:space="preserve">, </w:t>
+      </w:r>
+      <w:proofErr w:type="spellStart"/>
+      <w:r>
+        <w:rPr>
+          <w:i/>
+          <w:sz w:val="36"/>
+          <w:szCs w:val="36"/>
+        </w:rPr>
+        <w:t>HighRisk_Contract</w:t>
+      </w:r>
+      <w:proofErr w:type="spellEnd"/>
+      <w:r>
+        <w:rPr>
+          <w:i/>
+          <w:sz w:val="36"/>
+          <w:szCs w:val="36"/>
+        </w:rPr>
+        <w:t xml:space="preserve">, </w:t>
+      </w:r>
+      <w:proofErr w:type="spellStart"/>
+      <w:r>
+        <w:rPr>
+          <w:i/>
+          <w:sz w:val="36"/>
+          <w:szCs w:val="36"/>
+        </w:rPr>
+        <w:t>HighRisk_LowStickiness</w:t>
+      </w:r>
+      <w:proofErr w:type="spellEnd"/>
     </w:p>
     <w:p>
       <w:pPr>
@@ -5416,7 +5547,25 @@
           <w:sz w:val="36"/>
           <w:szCs w:val="36"/>
         </w:rPr>
-        <w:t xml:space="preserve">tenure, InternetService, Contract) </w:t>
+        <w:t xml:space="preserve">tenure, </w:t>
+      </w:r>
+      <w:proofErr w:type="spellStart"/>
+      <w:r>
+        <w:rPr>
+          <w:i/>
+          <w:sz w:val="36"/>
+          <w:szCs w:val="36"/>
+        </w:rPr>
+        <w:t>InternetService</w:t>
+      </w:r>
+      <w:proofErr w:type="spellEnd"/>
+      <w:r>
+        <w:rPr>
+          <w:i/>
+          <w:sz w:val="36"/>
+          <w:szCs w:val="36"/>
+        </w:rPr>
+        <w:t xml:space="preserve">, Contract) </w:t>
       </w:r>
       <w:r>
         <w:rPr>
@@ -5470,7 +5619,23 @@
           <w:szCs w:val="36"/>
         </w:rPr>
         <w:lastRenderedPageBreak/>
-        <w:t>To ensure model generizability and prevent data leakage, a rigorous preprocessing pipeline was implemented prior to training.</w:t>
+        <w:t xml:space="preserve">To ensure model </w:t>
+      </w:r>
+      <w:proofErr w:type="spellStart"/>
+      <w:r>
+        <w:rPr>
+          <w:sz w:val="36"/>
+          <w:szCs w:val="36"/>
+        </w:rPr>
+        <w:t>generizability</w:t>
+      </w:r>
+      <w:proofErr w:type="spellEnd"/>
+      <w:r>
+        <w:rPr>
+          <w:sz w:val="36"/>
+          <w:szCs w:val="36"/>
+        </w:rPr>
+        <w:t xml:space="preserve"> and prevent data leakage, a rigorous preprocessing pipeline was implemented prior to training.</w:t>
       </w:r>
     </w:p>
     <w:p>
@@ -5545,7 +5710,43 @@
           <w:sz w:val="36"/>
           <w:szCs w:val="36"/>
         </w:rPr>
-        <w:t xml:space="preserve">Partner, PhoneService, is_anchored), </w:t>
+        <w:t xml:space="preserve">Partner, </w:t>
+      </w:r>
+      <w:proofErr w:type="spellStart"/>
+      <w:r>
+        <w:rPr>
+          <w:i/>
+          <w:sz w:val="36"/>
+          <w:szCs w:val="36"/>
+        </w:rPr>
+        <w:t>PhoneService</w:t>
+      </w:r>
+      <w:proofErr w:type="spellEnd"/>
+      <w:r>
+        <w:rPr>
+          <w:i/>
+          <w:sz w:val="36"/>
+          <w:szCs w:val="36"/>
+        </w:rPr>
+        <w:t xml:space="preserve">, </w:t>
+      </w:r>
+      <w:proofErr w:type="spellStart"/>
+      <w:r>
+        <w:rPr>
+          <w:i/>
+          <w:sz w:val="36"/>
+          <w:szCs w:val="36"/>
+        </w:rPr>
+        <w:t>is_anchored</w:t>
+      </w:r>
+      <w:proofErr w:type="spellEnd"/>
+      <w:r>
+        <w:rPr>
+          <w:i/>
+          <w:sz w:val="36"/>
+          <w:szCs w:val="36"/>
+        </w:rPr>
+        <w:t xml:space="preserve">), </w:t>
       </w:r>
       <w:r>
         <w:rPr>
@@ -5590,7 +5791,25 @@
           <w:sz w:val="36"/>
           <w:szCs w:val="36"/>
         </w:rPr>
-        <w:t xml:space="preserve">5.2 One-Hot Encoding(with Multicollinearity Prevention): </w:t>
+        <w:t xml:space="preserve">5.2 One-Hot Encoding(with </w:t>
+      </w:r>
+      <w:proofErr w:type="spellStart"/>
+      <w:r>
+        <w:rPr>
+          <w:b/>
+          <w:sz w:val="36"/>
+          <w:szCs w:val="36"/>
+        </w:rPr>
+        <w:t>Multicollinearity</w:t>
+      </w:r>
+      <w:proofErr w:type="spellEnd"/>
+      <w:r>
+        <w:rPr>
+          <w:b/>
+          <w:sz w:val="36"/>
+          <w:szCs w:val="36"/>
+        </w:rPr>
+        <w:t xml:space="preserve"> Prevention): </w:t>
       </w:r>
     </w:p>
     <w:p>
@@ -5626,21 +5845,58 @@
         </w:rPr>
         <w:t xml:space="preserve"> </w:t>
       </w:r>
+      <w:proofErr w:type="spellStart"/>
       <w:r>
         <w:rPr>
           <w:i/>
           <w:sz w:val="36"/>
           <w:szCs w:val="36"/>
         </w:rPr>
-        <w:t xml:space="preserve">PaymentMethod, InternetService) </w:t>
-      </w:r>
-      <w:r>
-        <w:rPr>
-          <w:sz w:val="36"/>
-          <w:szCs w:val="36"/>
-        </w:rPr>
-        <w:t>were converted using pd.get_dummies</w:t>
-      </w:r>
+        <w:t>PaymentMethod</w:t>
+      </w:r>
+      <w:proofErr w:type="spellEnd"/>
+      <w:r>
+        <w:rPr>
+          <w:i/>
+          <w:sz w:val="36"/>
+          <w:szCs w:val="36"/>
+        </w:rPr>
+        <w:t xml:space="preserve">, </w:t>
+      </w:r>
+      <w:proofErr w:type="spellStart"/>
+      <w:r>
+        <w:rPr>
+          <w:i/>
+          <w:sz w:val="36"/>
+          <w:szCs w:val="36"/>
+        </w:rPr>
+        <w:t>InternetService</w:t>
+      </w:r>
+      <w:proofErr w:type="spellEnd"/>
+      <w:r>
+        <w:rPr>
+          <w:i/>
+          <w:sz w:val="36"/>
+          <w:szCs w:val="36"/>
+        </w:rPr>
+        <w:t xml:space="preserve">) </w:t>
+      </w:r>
+      <w:r>
+        <w:rPr>
+          <w:sz w:val="36"/>
+          <w:szCs w:val="36"/>
+        </w:rPr>
+        <w:t xml:space="preserve">were converted using </w:t>
+      </w:r>
+      <w:proofErr w:type="spellStart"/>
+      <w:r>
+        <w:rPr>
+          <w:sz w:val="36"/>
+          <w:szCs w:val="36"/>
+        </w:rPr>
+        <w:t>pd.get_dummies</w:t>
+      </w:r>
+      <w:proofErr w:type="spellEnd"/>
     </w:p>
     <w:p>
       <w:pPr>
@@ -5659,7 +5915,23 @@
           <w:sz w:val="36"/>
           <w:szCs w:val="36"/>
         </w:rPr>
-        <w:t>The parameter drop_first = True was applied. This removes the first category of each variable.</w:t>
+        <w:t xml:space="preserve">The parameter </w:t>
+      </w:r>
+      <w:proofErr w:type="spellStart"/>
+      <w:r>
+        <w:rPr>
+          <w:sz w:val="36"/>
+          <w:szCs w:val="36"/>
+        </w:rPr>
+        <w:t>drop_first</w:t>
+      </w:r>
+      <w:proofErr w:type="spellEnd"/>
+      <w:r>
+        <w:rPr>
+          <w:sz w:val="36"/>
+          <w:szCs w:val="36"/>
+        </w:rPr>
+        <w:t xml:space="preserve"> = True was applied. This removes the first category of each variable.</w:t>
       </w:r>
     </w:p>
     <w:p>
@@ -5695,7 +5967,25 @@
           <w:sz w:val="36"/>
           <w:szCs w:val="36"/>
         </w:rPr>
-        <w:t>Perfect Multicollinearity (</w:t>
+        <w:t xml:space="preserve">Perfect </w:t>
+      </w:r>
+      <w:proofErr w:type="spellStart"/>
+      <w:r>
+        <w:rPr>
+          <w:b/>
+          <w:sz w:val="36"/>
+          <w:szCs w:val="36"/>
+        </w:rPr>
+        <w:t>Multicollinearity</w:t>
+      </w:r>
+      <w:proofErr w:type="spellEnd"/>
+      <w:r>
+        <w:rPr>
+          <w:b/>
+          <w:sz w:val="36"/>
+          <w:szCs w:val="36"/>
+        </w:rPr>
+        <w:t xml:space="preserve"> (</w:t>
       </w:r>
       <w:r>
         <w:rPr>
@@ -5723,15 +6013,7 @@
           <w:sz w:val="36"/>
           <w:szCs w:val="36"/>
         </w:rPr>
-        <w:t>5.3</w:t>
-      </w:r>
-      <w:r>
-        <w:rPr>
-          <w:b/>
-          <w:sz w:val="36"/>
-          <w:szCs w:val="36"/>
-        </w:rPr>
-        <w:t xml:space="preserve"> Train-Test Split (Stratified): </w:t>
+        <w:t xml:space="preserve">5.3 Train-Test Split (Stratified): </w:t>
       </w:r>
     </w:p>
     <w:p>
@@ -5853,6 +6135,7 @@
           <w:szCs w:val="36"/>
         </w:rPr>
       </w:pPr>
+      <w:proofErr w:type="spellStart"/>
       <w:r>
         <w:rPr>
           <w:b/>
@@ -5861,6 +6144,7 @@
         </w:rPr>
         <w:t>StandardScaler</w:t>
       </w:r>
+      <w:proofErr w:type="spellEnd"/>
       <w:r>
         <w:rPr>
           <w:sz w:val="36"/>
@@ -5874,7 +6158,25 @@
           <w:sz w:val="36"/>
           <w:szCs w:val="36"/>
         </w:rPr>
-        <w:t xml:space="preserve">tenure, MonthlyCharges) </w:t>
+        <w:t xml:space="preserve">tenure, </w:t>
+      </w:r>
+      <w:proofErr w:type="spellStart"/>
+      <w:r>
+        <w:rPr>
+          <w:i/>
+          <w:sz w:val="36"/>
+          <w:szCs w:val="36"/>
+        </w:rPr>
+        <w:t>MonthlyCharges</w:t>
+      </w:r>
+      <w:proofErr w:type="spellEnd"/>
+      <w:r>
+        <w:rPr>
+          <w:i/>
+          <w:sz w:val="36"/>
+          <w:szCs w:val="36"/>
+        </w:rPr>
+        <w:t xml:space="preserve">) </w:t>
       </w:r>
       <w:r>
         <w:rPr>
@@ -5927,7 +6229,23 @@
           <w:sz w:val="36"/>
           <w:szCs w:val="36"/>
         </w:rPr>
-        <w:t xml:space="preserve">The scaler was </w:t>
+        <w:t xml:space="preserve">The </w:t>
+      </w:r>
+      <w:proofErr w:type="spellStart"/>
+      <w:r>
+        <w:rPr>
+          <w:sz w:val="36"/>
+          <w:szCs w:val="36"/>
+        </w:rPr>
+        <w:t>scaler</w:t>
+      </w:r>
+      <w:proofErr w:type="spellEnd"/>
+      <w:r>
+        <w:rPr>
+          <w:sz w:val="36"/>
+          <w:szCs w:val="36"/>
+        </w:rPr>
+        <w:t xml:space="preserve"> was </w:t>
       </w:r>
       <w:r>
         <w:rPr>
@@ -6143,17 +6461,18 @@
           <w:sz w:val="36"/>
           <w:szCs w:val="36"/>
         </w:rPr>
-        <w:t xml:space="preserve"> Beyond performance, Logistic regression offered transparent coefficients (e.g., quantifying exactly how much “Fiber Optic” increases the odds of churn), which is critical for expl</w:t>
-      </w:r>
-      <w:bookmarkStart w:id="0" w:name="_GoBack"/>
-      <w:bookmarkEnd w:id="0"/>
-      <w:r>
-        <w:rPr>
-          <w:sz w:val="36"/>
-          <w:szCs w:val="36"/>
-        </w:rPr>
-        <w:t>aining the model to stakeholders.</w:t>
-      </w:r>
+        <w:t xml:space="preserve"> Beyond performance, Logistic regression offered transparent coefficients (e.g., quantifying exactly how much “Fiber Optic” increases the odds of churn), which is critical for explaining the model to stakeholders.</w:t>
+      </w:r>
+    </w:p>
+    <w:p>
+      <w:pPr>
+        <w:pStyle w:val="ListParagraph"/>
+        <w:ind w:left="1440"/>
+        <w:rPr>
+          <w:sz w:val="36"/>
+          <w:szCs w:val="36"/>
+        </w:rPr>
+      </w:pPr>
     </w:p>
     <w:p>
       <w:pPr>
@@ -6216,7 +6535,43 @@
           <w:sz w:val="36"/>
           <w:szCs w:val="36"/>
         </w:rPr>
-        <w:t>The model was configured with (class_weight = ‘balanced’).</w:t>
+        <w:t xml:space="preserve">The model was configured with </w:t>
+      </w:r>
+      <w:r>
+        <w:rPr>
+          <w:b/>
+          <w:sz w:val="36"/>
+          <w:szCs w:val="36"/>
+        </w:rPr>
+        <w:t>(</w:t>
+      </w:r>
+      <w:proofErr w:type="spellStart"/>
+      <w:r>
+        <w:rPr>
+          <w:b/>
+          <w:i/>
+          <w:sz w:val="36"/>
+          <w:szCs w:val="36"/>
+        </w:rPr>
+        <w:t>class_weight</w:t>
+      </w:r>
+      <w:proofErr w:type="spellEnd"/>
+      <w:r>
+        <w:rPr>
+          <w:b/>
+          <w:i/>
+          <w:sz w:val="36"/>
+          <w:szCs w:val="36"/>
+        </w:rPr>
+        <w:t xml:space="preserve"> = ‘balanced’</w:t>
+      </w:r>
+      <w:r>
+        <w:rPr>
+          <w:b/>
+          <w:sz w:val="36"/>
+          <w:szCs w:val="36"/>
+        </w:rPr>
+        <w:t>).</w:t>
       </w:r>
     </w:p>
     <w:p>
@@ -6258,13 +6613,25 @@
           <w:sz w:val="36"/>
           <w:szCs w:val="36"/>
         </w:rPr>
-      </w:pPr>
-      <w:r>
-        <w:rPr>
-          <w:b/>
-          <w:sz w:val="36"/>
-          <w:szCs w:val="36"/>
-        </w:rPr>
+        <w:sectPr>
+          <w:headerReference w:type="default" r:id="rId30"/>
+          <w:headerReference w:type="first" r:id="rId31"/>
+          <w:pgSz w:w="12240" w:h="15840"/>
+          <w:pgMar w:top="720" w:right="720" w:bottom="720" w:left="720" w:header="708" w:footer="708" w:gutter="0"/>
+          <w:pgNumType w:start="0"/>
+          <w:cols w:space="708"/>
+          <w:titlePg/>
+          <w:docGrid w:linePitch="360"/>
+        </w:sectPr>
+      </w:pPr>
+      <w:bookmarkStart w:id="0" w:name="_GoBack"/>
+      <w:r>
+        <w:rPr>
+          <w:b/>
+          <w:sz w:val="36"/>
+          <w:szCs w:val="36"/>
+        </w:rPr>
+        <w:lastRenderedPageBreak/>
         <w:t>Business Logic:</w:t>
       </w:r>
       <w:r>
@@ -6275,8 +6642,19 @@
         <w:t xml:space="preserve"> This aligns with the financial reality that the cost of missing a churner ($74/month ARPU + LTV) is significantly higher than the cost of a retention intervention.</w:t>
       </w:r>
     </w:p>
+    <w:bookmarkEnd w:id="0"/>
+    <w:p>
+      <w:pPr>
+        <w:pStyle w:val="ListParagraph"/>
+        <w:ind w:left="1440"/>
+        <w:rPr>
+          <w:sz w:val="36"/>
+          <w:szCs w:val="36"/>
+        </w:rPr>
+      </w:pPr>
+    </w:p>
     <w:sectPr>
-      <w:headerReference w:type="first" r:id="rId30"/>
+      <w:headerReference w:type="first" r:id="rId32"/>
       <w:pgSz w:w="12240" w:h="15840"/>
       <w:pgMar w:top="720" w:right="720" w:bottom="720" w:left="720" w:header="708" w:footer="708" w:gutter="0"/>
       <w:pgNumType w:start="0"/>
@@ -6425,6 +6803,71 @@
         <w:szCs w:val="50"/>
       </w:rPr>
       <w:t>6. Modeling Strategy</w:t>
+    </w:r>
+  </w:p>
+  <w:p>
+    <w:pPr>
+      <w:pStyle w:val="Header"/>
+      <w:jc w:val="center"/>
+    </w:pPr>
+  </w:p>
+  <w:p>
+    <w:pPr>
+      <w:pStyle w:val="Header"/>
+    </w:pPr>
+  </w:p>
+</w:hdr>
+</file>
+
+<file path=word/header12.xml><?xml version="1.0" encoding="utf-8"?>
+<w:hdr xmlns:wpc="http://schemas.microsoft.com/office/word/2010/wordprocessingCanvas" xmlns:mc="http://schemas.openxmlformats.org/markup-compatibility/2006" xmlns:o="urn:schemas-microsoft-com:office:office" xmlns:r="http://schemas.openxmlformats.org/officeDocument/2006/relationships" xmlns:m="http://schemas.openxmlformats.org/officeDocument/2006/math" xmlns:v="urn:schemas-microsoft-com:vml" xmlns:wp14="http://schemas.microsoft.com/office/word/2010/wordprocessingDrawing" xmlns:wp="http://schemas.openxmlformats.org/drawingml/2006/wordprocessingDrawing" xmlns:w10="urn:schemas-microsoft-com:office:word" xmlns:w="http://schemas.openxmlformats.org/wordprocessingml/2006/main" xmlns:w14="http://schemas.microsoft.com/office/word/2010/wordml" xmlns:w15="http://schemas.microsoft.com/office/word/2012/wordml" xmlns:wpg="http://schemas.microsoft.com/office/word/2010/wordprocessingGroup" xmlns:wpi="http://schemas.microsoft.com/office/word/2010/wordprocessingInk" xmlns:wne="http://schemas.microsoft.com/office/word/2006/wordml" xmlns:wps="http://schemas.microsoft.com/office/word/2010/wordprocessingShape" mc:Ignorable="w14 w15 wp14">
+  <w:p>
+    <w:pPr>
+      <w:pStyle w:val="Header"/>
+      <w:jc w:val="center"/>
+      <w:rPr>
+        <w:b/>
+        <w:sz w:val="50"/>
+        <w:szCs w:val="50"/>
+      </w:rPr>
+    </w:pPr>
+    <w:r>
+      <w:rPr>
+        <w:b/>
+        <w:sz w:val="50"/>
+        <w:szCs w:val="50"/>
+      </w:rPr>
+      <w:t>6. Modeling Strategy</w:t>
+    </w:r>
+  </w:p>
+  <w:p>
+    <w:pPr>
+      <w:pStyle w:val="Header"/>
+      <w:jc w:val="center"/>
+    </w:pPr>
+  </w:p>
+</w:hdr>
+</file>
+
+<file path=word/header13.xml><?xml version="1.0" encoding="utf-8"?>
+<w:hdr xmlns:wpc="http://schemas.microsoft.com/office/word/2010/wordprocessingCanvas" xmlns:mc="http://schemas.openxmlformats.org/markup-compatibility/2006" xmlns:o="urn:schemas-microsoft-com:office:office" xmlns:r="http://schemas.openxmlformats.org/officeDocument/2006/relationships" xmlns:m="http://schemas.openxmlformats.org/officeDocument/2006/math" xmlns:v="urn:schemas-microsoft-com:vml" xmlns:wp14="http://schemas.microsoft.com/office/word/2010/wordprocessingDrawing" xmlns:wp="http://schemas.openxmlformats.org/drawingml/2006/wordprocessingDrawing" xmlns:w10="urn:schemas-microsoft-com:office:word" xmlns:w="http://schemas.openxmlformats.org/wordprocessingml/2006/main" xmlns:w14="http://schemas.microsoft.com/office/word/2010/wordml" xmlns:w15="http://schemas.microsoft.com/office/word/2012/wordml" xmlns:wpg="http://schemas.microsoft.com/office/word/2010/wordprocessingGroup" xmlns:wpi="http://schemas.microsoft.com/office/word/2010/wordprocessingInk" xmlns:wne="http://schemas.microsoft.com/office/word/2006/wordml" xmlns:wps="http://schemas.microsoft.com/office/word/2010/wordprocessingShape" mc:Ignorable="w14 w15 wp14">
+  <w:p>
+    <w:pPr>
+      <w:pStyle w:val="Header"/>
+      <w:jc w:val="center"/>
+      <w:rPr>
+        <w:b/>
+        <w:sz w:val="50"/>
+        <w:szCs w:val="50"/>
+      </w:rPr>
+    </w:pPr>
+    <w:r>
+      <w:rPr>
+        <w:b/>
+        <w:sz w:val="50"/>
+        <w:szCs w:val="50"/>
+      </w:rPr>
+      <w:t>7. Model Evaluation</w:t>
     </w:r>
   </w:p>
   <w:p>
@@ -7996,6 +8439,7 @@
   <w:style w:type="character" w:default="1" w:styleId="DefaultParagraphFont">
     <w:name w:val="Default Paragraph Font"/>
     <w:uiPriority w:val="1"/>
+    <w:semiHidden/>
     <w:unhideWhenUsed/>
   </w:style>
   <w:style w:type="table" w:default="1" w:styleId="TableNormal">
@@ -8373,7 +8817,7 @@
 </file>
 
 <file path=customXml/itemProps1.xml><?xml version="1.0" encoding="utf-8"?>
-<ds:datastoreItem xmlns:ds="http://schemas.openxmlformats.org/officeDocument/2006/customXml" ds:itemID="{6A5BAFB6-EB6C-468C-A4F8-AC00376B4BAD}">
+<ds:datastoreItem xmlns:ds="http://schemas.openxmlformats.org/officeDocument/2006/customXml" ds:itemID="{B5F89A47-C130-4C21-8913-FA26DF705529}">
   <ds:schemaRefs>
     <ds:schemaRef ds:uri="http://schemas.openxmlformats.org/officeDocument/2006/bibliography"/>
   </ds:schemaRefs>

</xml_diff>

<commit_message>
minor changes and temporary file deletion
</commit_message>
<xml_diff>
--- a/Reports/Technical_Report.docx
+++ b/Reports/Technical_Report.docx
@@ -6624,7 +6624,6 @@
           <w:docGrid w:linePitch="360"/>
         </w:sectPr>
       </w:pPr>
-      <w:bookmarkStart w:id="0" w:name="_GoBack"/>
       <w:r>
         <w:rPr>
           <w:b/>
@@ -6642,16 +6641,318 @@
         <w:t xml:space="preserve"> This aligns with the financial reality that the cost of missing a churner ($74/month ARPU + LTV) is significantly higher than the cost of a retention intervention.</w:t>
       </w:r>
     </w:p>
-    <w:bookmarkEnd w:id="0"/>
-    <w:p>
-      <w:pPr>
-        <w:pStyle w:val="ListParagraph"/>
-        <w:ind w:left="1440"/>
-        <w:rPr>
-          <w:sz w:val="36"/>
-          <w:szCs w:val="36"/>
-        </w:rPr>
-      </w:pPr>
+    <w:p>
+      <w:pPr>
+        <w:rPr>
+          <w:sz w:val="36"/>
+          <w:szCs w:val="36"/>
+        </w:rPr>
+      </w:pPr>
+      <w:bookmarkStart w:id="0" w:name="_GoBack"/>
+      <w:r>
+        <w:rPr>
+          <w:sz w:val="36"/>
+          <w:szCs w:val="36"/>
+        </w:rPr>
+        <w:lastRenderedPageBreak/>
+        <w:t xml:space="preserve">The model performance was evaluated based on the </w:t>
+      </w:r>
+      <w:r>
+        <w:rPr>
+          <w:b/>
+          <w:sz w:val="36"/>
+          <w:szCs w:val="36"/>
+        </w:rPr>
+        <w:t xml:space="preserve">financial trade-off </w:t>
+      </w:r>
+      <w:r>
+        <w:rPr>
+          <w:sz w:val="36"/>
+          <w:szCs w:val="36"/>
+        </w:rPr>
+        <w:t>between precision and recall, rather than raw Accuracy.</w:t>
+      </w:r>
+    </w:p>
+    <w:p>
+      <w:pPr>
+        <w:pStyle w:val="ListParagraph"/>
+        <w:numPr>
+          <w:ilvl w:val="0"/>
+          <w:numId w:val="1"/>
+        </w:numPr>
+        <w:rPr>
+          <w:b/>
+          <w:sz w:val="36"/>
+          <w:szCs w:val="36"/>
+        </w:rPr>
+      </w:pPr>
+      <w:r>
+        <w:rPr>
+          <w:b/>
+          <w:sz w:val="36"/>
+          <w:szCs w:val="36"/>
+        </w:rPr>
+        <w:t xml:space="preserve">7.1 Key Metrics:  </w:t>
+      </w:r>
+    </w:p>
+    <w:p>
+      <w:pPr>
+        <w:pStyle w:val="ListParagraph"/>
+        <w:numPr>
+          <w:ilvl w:val="1"/>
+          <w:numId w:val="1"/>
+        </w:numPr>
+        <w:rPr>
+          <w:b/>
+          <w:sz w:val="36"/>
+          <w:szCs w:val="36"/>
+        </w:rPr>
+      </w:pPr>
+      <w:r>
+        <w:rPr>
+          <w:b/>
+          <w:sz w:val="36"/>
+          <w:szCs w:val="36"/>
+        </w:rPr>
+        <w:t xml:space="preserve">Recall (~72%): </w:t>
+      </w:r>
+      <w:r>
+        <w:rPr>
+          <w:sz w:val="36"/>
+          <w:szCs w:val="36"/>
+        </w:rPr>
+        <w:t xml:space="preserve">The model correctly identifies </w:t>
+      </w:r>
+      <w:r>
+        <w:rPr>
+          <w:b/>
+          <w:sz w:val="36"/>
+          <w:szCs w:val="36"/>
+        </w:rPr>
+        <w:t xml:space="preserve">72 out of every 100 churners. </w:t>
+      </w:r>
+      <w:r>
+        <w:rPr>
+          <w:sz w:val="36"/>
+          <w:szCs w:val="36"/>
+        </w:rPr>
+        <w:t>This was the primary optimization target to minimize revenue leakage.</w:t>
+      </w:r>
+    </w:p>
+    <w:p>
+      <w:pPr>
+        <w:pStyle w:val="ListParagraph"/>
+        <w:numPr>
+          <w:ilvl w:val="1"/>
+          <w:numId w:val="1"/>
+        </w:numPr>
+        <w:rPr>
+          <w:b/>
+          <w:sz w:val="36"/>
+          <w:szCs w:val="36"/>
+        </w:rPr>
+      </w:pPr>
+      <w:r>
+        <w:rPr>
+          <w:b/>
+          <w:sz w:val="36"/>
+          <w:szCs w:val="36"/>
+        </w:rPr>
+        <w:t>Precision (~54%):</w:t>
+      </w:r>
+      <w:r>
+        <w:rPr>
+          <w:sz w:val="36"/>
+          <w:szCs w:val="36"/>
+        </w:rPr>
+        <w:t xml:space="preserve"> When the model predicts churn, it is correct 54% of the time. While statistically moderate, this represents a </w:t>
+      </w:r>
+      <w:r>
+        <w:rPr>
+          <w:b/>
+          <w:sz w:val="36"/>
+          <w:szCs w:val="36"/>
+        </w:rPr>
+        <w:t>&gt;2x Lift</w:t>
+      </w:r>
+      <w:r>
+        <w:rPr>
+          <w:sz w:val="36"/>
+          <w:szCs w:val="36"/>
+        </w:rPr>
+        <w:t xml:space="preserve"> </w:t>
+      </w:r>
+      <w:r>
+        <w:rPr>
+          <w:sz w:val="36"/>
+          <w:szCs w:val="36"/>
+        </w:rPr>
+        <w:t xml:space="preserve">relative to the </w:t>
+      </w:r>
+      <w:r>
+        <w:rPr>
+          <w:sz w:val="36"/>
+          <w:szCs w:val="36"/>
+        </w:rPr>
+        <w:t xml:space="preserve">baseline churn rate </w:t>
+      </w:r>
+      <w:r>
+        <w:rPr>
+          <w:b/>
+          <w:sz w:val="36"/>
+          <w:szCs w:val="36"/>
+        </w:rPr>
+        <w:t>(26%)</w:t>
+      </w:r>
+      <w:r>
+        <w:rPr>
+          <w:sz w:val="36"/>
+          <w:szCs w:val="36"/>
+        </w:rPr>
+        <w:t>.</w:t>
+      </w:r>
+    </w:p>
+    <w:p>
+      <w:pPr>
+        <w:pStyle w:val="ListParagraph"/>
+        <w:numPr>
+          <w:ilvl w:val="1"/>
+          <w:numId w:val="1"/>
+        </w:numPr>
+        <w:rPr>
+          <w:b/>
+          <w:sz w:val="36"/>
+          <w:szCs w:val="36"/>
+        </w:rPr>
+      </w:pPr>
+      <w:r>
+        <w:rPr>
+          <w:b/>
+          <w:sz w:val="36"/>
+          <w:szCs w:val="36"/>
+        </w:rPr>
+        <w:t xml:space="preserve">ROC-AUC (0.84): </w:t>
+      </w:r>
+      <w:r>
+        <w:rPr>
+          <w:sz w:val="36"/>
+          <w:szCs w:val="36"/>
+        </w:rPr>
+        <w:t xml:space="preserve">This indicates strong </w:t>
+      </w:r>
+      <w:proofErr w:type="spellStart"/>
+      <w:r>
+        <w:rPr>
+          <w:sz w:val="36"/>
+          <w:szCs w:val="36"/>
+        </w:rPr>
+        <w:t>separability</w:t>
+      </w:r>
+      <w:proofErr w:type="spellEnd"/>
+      <w:r>
+        <w:rPr>
+          <w:sz w:val="36"/>
+          <w:szCs w:val="36"/>
+        </w:rPr>
+        <w:t xml:space="preserve"> between the classes, confirming the model can effectively rank customers by risk. </w:t>
+      </w:r>
+    </w:p>
+    <w:p>
+      <w:pPr>
+        <w:pStyle w:val="ListParagraph"/>
+        <w:numPr>
+          <w:ilvl w:val="0"/>
+          <w:numId w:val="1"/>
+        </w:numPr>
+        <w:rPr>
+          <w:b/>
+          <w:sz w:val="36"/>
+          <w:szCs w:val="36"/>
+        </w:rPr>
+      </w:pPr>
+      <w:r>
+        <w:rPr>
+          <w:b/>
+          <w:sz w:val="36"/>
+          <w:szCs w:val="36"/>
+        </w:rPr>
+        <w:t xml:space="preserve">7.2 The strategic Trade-Off: </w:t>
+      </w:r>
+    </w:p>
+    <w:p>
+      <w:pPr>
+        <w:pStyle w:val="ListParagraph"/>
+        <w:numPr>
+          <w:ilvl w:val="1"/>
+          <w:numId w:val="1"/>
+        </w:numPr>
+        <w:rPr>
+          <w:b/>
+          <w:sz w:val="36"/>
+          <w:szCs w:val="36"/>
+        </w:rPr>
+      </w:pPr>
+      <w:r>
+        <w:rPr>
+          <w:sz w:val="36"/>
+          <w:szCs w:val="36"/>
+        </w:rPr>
+        <w:t xml:space="preserve">A lower precision (more “False Alarms”) was accepted to maximize recall as the cost of missing a churner exceeds that of retaining a non-churner </w:t>
+      </w:r>
+    </w:p>
+    <w:p>
+      <w:pPr>
+        <w:pStyle w:val="ListParagraph"/>
+        <w:numPr>
+          <w:ilvl w:val="1"/>
+          <w:numId w:val="1"/>
+        </w:numPr>
+        <w:rPr>
+          <w:b/>
+          <w:sz w:val="36"/>
+          <w:szCs w:val="36"/>
+        </w:rPr>
+      </w:pPr>
+      <w:r>
+        <w:rPr>
+          <w:b/>
+          <w:sz w:val="36"/>
+          <w:szCs w:val="36"/>
+        </w:rPr>
+        <w:t xml:space="preserve">Business Justification: </w:t>
+      </w:r>
+      <w:r>
+        <w:rPr>
+          <w:sz w:val="36"/>
+          <w:szCs w:val="36"/>
+        </w:rPr>
+        <w:t>Intervening on a “False positive” remains cost effective, because retention efforts are cheaper than acquiring a new customer.</w:t>
+      </w:r>
+    </w:p>
+    <w:p>
+      <w:pPr>
+        <w:rPr>
+          <w:b/>
+          <w:sz w:val="36"/>
+          <w:szCs w:val="36"/>
+        </w:rPr>
+      </w:pPr>
+    </w:p>
+    <w:p>
+      <w:pPr>
+        <w:rPr>
+          <w:sz w:val="36"/>
+          <w:szCs w:val="36"/>
+        </w:rPr>
+      </w:pPr>
+      <w:r>
+        <w:rPr>
+          <w:sz w:val="36"/>
+          <w:szCs w:val="36"/>
+        </w:rPr>
+        <w:t>These metrics indicate that the model can effectively prioritize high-risk customers for proactive retention, supporting targeted interventions rather than automated decisions.</w:t>
+      </w:r>
+      <w:bookmarkEnd w:id="0"/>
     </w:p>
     <w:sectPr>
       <w:headerReference w:type="first" r:id="rId32"/>
@@ -8817,7 +9118,7 @@
 </file>
 
 <file path=customXml/itemProps1.xml><?xml version="1.0" encoding="utf-8"?>
-<ds:datastoreItem xmlns:ds="http://schemas.openxmlformats.org/officeDocument/2006/customXml" ds:itemID="{B5F89A47-C130-4C21-8913-FA26DF705529}">
+<ds:datastoreItem xmlns:ds="http://schemas.openxmlformats.org/officeDocument/2006/customXml" ds:itemID="{FCB92E12-9C51-466D-9211-BAE70FFDED3B}">
   <ds:schemaRefs>
     <ds:schemaRef ds:uri="http://schemas.openxmlformats.org/officeDocument/2006/bibliography"/>
   </ds:schemaRefs>

</xml_diff>